<commit_message>
partie 2 du rapport entammee mais inachevé
</commit_message>
<xml_diff>
--- a/RapportMemoire.docx
+++ b/RapportMemoire.docx
@@ -293,7 +293,7 @@
         </w:rPr>
         <w:fldChar w:fldCharType="separate"/>
       </w:r>
-      <w:hyperlink w:anchor="_Toc83604711" w:history="1">
+      <w:hyperlink w:anchor="_Toc83607892" w:history="1">
         <w:r>
           <w:rPr>
             <w:rStyle w:val="Lienhypertexte"/>
@@ -338,7 +338,7 @@
           <w:rPr>
             <w:webHidden/>
           </w:rPr>
-          <w:instrText xml:space="preserve"> PAGEREF _Toc83604711 \h </w:instrText>
+          <w:instrText xml:space="preserve"> PAGEREF _Toc83607892 \h </w:instrText>
         </w:r>
         <w:r>
           <w:rPr>
@@ -378,7 +378,7 @@
           <w:lang w:eastAsia="fr-FR"/>
         </w:rPr>
       </w:pPr>
-      <w:hyperlink w:anchor="_Toc83604712" w:history="1">
+      <w:hyperlink w:anchor="_Toc83607893" w:history="1">
         <w:r>
           <w:rPr>
             <w:rStyle w:val="Lienhypertexte"/>
@@ -420,7 +420,7 @@
             <w:noProof/>
             <w:webHidden/>
           </w:rPr>
-          <w:instrText xml:space="preserve"> PAGEREF _Toc83604712 \h </w:instrText>
+          <w:instrText xml:space="preserve"> PAGEREF _Toc83607893 \h </w:instrText>
         </w:r>
         <w:r>
           <w:rPr>
@@ -440,7 +440,7 @@
             <w:noProof/>
             <w:webHidden/>
           </w:rPr>
-          <w:t>3</w:t>
+          <w:t>4</w:t>
         </w:r>
         <w:r>
           <w:rPr>
@@ -464,7 +464,7 @@
           <w:lang w:eastAsia="fr-FR"/>
         </w:rPr>
       </w:pPr>
-      <w:hyperlink w:anchor="_Toc83604713" w:history="1">
+      <w:hyperlink w:anchor="_Toc83607894" w:history="1">
         <w:r>
           <w:rPr>
             <w:rStyle w:val="Lienhypertexte"/>
@@ -506,7 +506,7 @@
             <w:noProof/>
             <w:webHidden/>
           </w:rPr>
-          <w:instrText xml:space="preserve"> PAGEREF _Toc83604713 \h </w:instrText>
+          <w:instrText xml:space="preserve"> PAGEREF _Toc83607894 \h </w:instrText>
         </w:r>
         <w:r>
           <w:rPr>
@@ -526,7 +526,7 @@
             <w:noProof/>
             <w:webHidden/>
           </w:rPr>
-          <w:t>3</w:t>
+          <w:t>4</w:t>
         </w:r>
         <w:r>
           <w:rPr>
@@ -539,6 +539,1179 @@
     </w:p>
     <w:p>
       <w:pPr>
+        <w:pStyle w:val="TM2"/>
+        <w:tabs>
+          <w:tab w:val="left" w:pos="880"/>
+          <w:tab w:val="right" w:leader="dot" w:pos="9062"/>
+        </w:tabs>
+        <w:rPr>
+          <w:rFonts w:eastAsiaTheme="minorEastAsia"/>
+          <w:noProof/>
+          <w:lang w:eastAsia="fr-FR"/>
+        </w:rPr>
+      </w:pPr>
+      <w:hyperlink w:anchor="_Toc83607895" w:history="1">
+        <w:r>
+          <w:rPr>
+            <w:rStyle w:val="Lienhypertexte"/>
+            <w:noProof/>
+          </w:rPr>
+          <w:t>I.3.</w:t>
+        </w:r>
+        <w:r>
+          <w:rPr>
+            <w:rFonts w:eastAsiaTheme="minorEastAsia"/>
+            <w:noProof/>
+            <w:lang w:eastAsia="fr-FR"/>
+          </w:rPr>
+          <w:tab/>
+        </w:r>
+        <w:r>
+          <w:rPr>
+            <w:rStyle w:val="Lienhypertexte"/>
+            <w:noProof/>
+          </w:rPr>
+          <w:t>Objectifs</w:t>
+        </w:r>
+        <w:r>
+          <w:rPr>
+            <w:noProof/>
+            <w:webHidden/>
+          </w:rPr>
+          <w:tab/>
+        </w:r>
+        <w:r>
+          <w:rPr>
+            <w:noProof/>
+            <w:webHidden/>
+          </w:rPr>
+          <w:fldChar w:fldCharType="begin"/>
+        </w:r>
+        <w:r>
+          <w:rPr>
+            <w:noProof/>
+            <w:webHidden/>
+          </w:rPr>
+          <w:instrText xml:space="preserve"> PAGEREF _Toc83607895 \h </w:instrText>
+        </w:r>
+        <w:r>
+          <w:rPr>
+            <w:noProof/>
+            <w:webHidden/>
+          </w:rPr>
+        </w:r>
+        <w:r>
+          <w:rPr>
+            <w:noProof/>
+            <w:webHidden/>
+          </w:rPr>
+          <w:fldChar w:fldCharType="separate"/>
+        </w:r>
+        <w:r>
+          <w:rPr>
+            <w:noProof/>
+            <w:webHidden/>
+          </w:rPr>
+          <w:t>5</w:t>
+        </w:r>
+        <w:r>
+          <w:rPr>
+            <w:noProof/>
+            <w:webHidden/>
+          </w:rPr>
+          <w:fldChar w:fldCharType="end"/>
+        </w:r>
+      </w:hyperlink>
+    </w:p>
+    <w:p>
+      <w:pPr>
+        <w:pStyle w:val="TM1"/>
+        <w:rPr>
+          <w:rFonts w:asciiTheme="minorHAnsi" w:eastAsiaTheme="minorEastAsia" w:hAnsiTheme="minorHAnsi" w:cstheme="minorBidi"/>
+          <w:b w:val="0"/>
+          <w:lang w:eastAsia="fr-FR"/>
+        </w:rPr>
+      </w:pPr>
+      <w:hyperlink w:anchor="_Toc83607896" w:history="1">
+        <w:r>
+          <w:rPr>
+            <w:rStyle w:val="Lienhypertexte"/>
+            <w:lang w:eastAsia="fr-FR"/>
+          </w:rPr>
+          <w:t>II.</w:t>
+        </w:r>
+        <w:r>
+          <w:rPr>
+            <w:rFonts w:asciiTheme="minorHAnsi" w:eastAsiaTheme="minorEastAsia" w:hAnsiTheme="minorHAnsi" w:cstheme="minorBidi"/>
+            <w:b w:val="0"/>
+            <w:lang w:eastAsia="fr-FR"/>
+          </w:rPr>
+          <w:tab/>
+        </w:r>
+        <w:r>
+          <w:rPr>
+            <w:rStyle w:val="Lienhypertexte"/>
+            <w:lang w:eastAsia="fr-FR"/>
+          </w:rPr>
+          <w:t>Analyse et Conception</w:t>
+        </w:r>
+        <w:r>
+          <w:rPr>
+            <w:webHidden/>
+          </w:rPr>
+          <w:tab/>
+        </w:r>
+        <w:r>
+          <w:rPr>
+            <w:webHidden/>
+          </w:rPr>
+          <w:fldChar w:fldCharType="begin"/>
+        </w:r>
+        <w:r>
+          <w:rPr>
+            <w:webHidden/>
+          </w:rPr>
+          <w:instrText xml:space="preserve"> PAGEREF _Toc83607896 \h </w:instrText>
+        </w:r>
+        <w:r>
+          <w:rPr>
+            <w:webHidden/>
+          </w:rPr>
+        </w:r>
+        <w:r>
+          <w:rPr>
+            <w:webHidden/>
+          </w:rPr>
+          <w:fldChar w:fldCharType="separate"/>
+        </w:r>
+        <w:r>
+          <w:rPr>
+            <w:webHidden/>
+          </w:rPr>
+          <w:t>5</w:t>
+        </w:r>
+        <w:r>
+          <w:rPr>
+            <w:webHidden/>
+          </w:rPr>
+          <w:fldChar w:fldCharType="end"/>
+        </w:r>
+      </w:hyperlink>
+    </w:p>
+    <w:p>
+      <w:pPr>
+        <w:pStyle w:val="TM2"/>
+        <w:tabs>
+          <w:tab w:val="left" w:pos="880"/>
+          <w:tab w:val="right" w:leader="dot" w:pos="9062"/>
+        </w:tabs>
+        <w:rPr>
+          <w:rFonts w:eastAsiaTheme="minorEastAsia"/>
+          <w:noProof/>
+          <w:lang w:eastAsia="fr-FR"/>
+        </w:rPr>
+      </w:pPr>
+      <w:hyperlink w:anchor="_Toc83607897" w:history="1">
+        <w:r>
+          <w:rPr>
+            <w:rStyle w:val="Lienhypertexte"/>
+            <w:noProof/>
+          </w:rPr>
+          <w:t>II.1.</w:t>
+        </w:r>
+        <w:r>
+          <w:rPr>
+            <w:rFonts w:eastAsiaTheme="minorEastAsia"/>
+            <w:noProof/>
+            <w:lang w:eastAsia="fr-FR"/>
+          </w:rPr>
+          <w:tab/>
+        </w:r>
+        <w:r>
+          <w:rPr>
+            <w:rStyle w:val="Lienhypertexte"/>
+            <w:noProof/>
+          </w:rPr>
+          <w:t>Fonctionnalités du Système</w:t>
+        </w:r>
+        <w:r>
+          <w:rPr>
+            <w:noProof/>
+            <w:webHidden/>
+          </w:rPr>
+          <w:tab/>
+        </w:r>
+        <w:r>
+          <w:rPr>
+            <w:noProof/>
+            <w:webHidden/>
+          </w:rPr>
+          <w:fldChar w:fldCharType="begin"/>
+        </w:r>
+        <w:r>
+          <w:rPr>
+            <w:noProof/>
+            <w:webHidden/>
+          </w:rPr>
+          <w:instrText xml:space="preserve"> PAGEREF _Toc83607897 \h </w:instrText>
+        </w:r>
+        <w:r>
+          <w:rPr>
+            <w:noProof/>
+            <w:webHidden/>
+          </w:rPr>
+        </w:r>
+        <w:r>
+          <w:rPr>
+            <w:noProof/>
+            <w:webHidden/>
+          </w:rPr>
+          <w:fldChar w:fldCharType="separate"/>
+        </w:r>
+        <w:r>
+          <w:rPr>
+            <w:noProof/>
+            <w:webHidden/>
+          </w:rPr>
+          <w:t>5</w:t>
+        </w:r>
+        <w:r>
+          <w:rPr>
+            <w:noProof/>
+            <w:webHidden/>
+          </w:rPr>
+          <w:fldChar w:fldCharType="end"/>
+        </w:r>
+      </w:hyperlink>
+    </w:p>
+    <w:p>
+      <w:pPr>
+        <w:pStyle w:val="TM2"/>
+        <w:tabs>
+          <w:tab w:val="left" w:pos="880"/>
+          <w:tab w:val="right" w:leader="dot" w:pos="9062"/>
+        </w:tabs>
+        <w:rPr>
+          <w:rFonts w:eastAsiaTheme="minorEastAsia"/>
+          <w:noProof/>
+          <w:lang w:eastAsia="fr-FR"/>
+        </w:rPr>
+      </w:pPr>
+      <w:hyperlink w:anchor="_Toc83607898" w:history="1">
+        <w:r>
+          <w:rPr>
+            <w:rStyle w:val="Lienhypertexte"/>
+            <w:noProof/>
+          </w:rPr>
+          <w:t>II.2.</w:t>
+        </w:r>
+        <w:r>
+          <w:rPr>
+            <w:rFonts w:eastAsiaTheme="minorEastAsia"/>
+            <w:noProof/>
+            <w:lang w:eastAsia="fr-FR"/>
+          </w:rPr>
+          <w:tab/>
+        </w:r>
+        <w:r>
+          <w:rPr>
+            <w:rStyle w:val="Lienhypertexte"/>
+            <w:noProof/>
+          </w:rPr>
+          <w:t>Outil d’analyse et de conception</w:t>
+        </w:r>
+        <w:r>
+          <w:rPr>
+            <w:noProof/>
+            <w:webHidden/>
+          </w:rPr>
+          <w:tab/>
+        </w:r>
+        <w:r>
+          <w:rPr>
+            <w:noProof/>
+            <w:webHidden/>
+          </w:rPr>
+          <w:fldChar w:fldCharType="begin"/>
+        </w:r>
+        <w:r>
+          <w:rPr>
+            <w:noProof/>
+            <w:webHidden/>
+          </w:rPr>
+          <w:instrText xml:space="preserve"> PAGEREF _Toc83607898 \h </w:instrText>
+        </w:r>
+        <w:r>
+          <w:rPr>
+            <w:noProof/>
+            <w:webHidden/>
+          </w:rPr>
+        </w:r>
+        <w:r>
+          <w:rPr>
+            <w:noProof/>
+            <w:webHidden/>
+          </w:rPr>
+          <w:fldChar w:fldCharType="separate"/>
+        </w:r>
+        <w:r>
+          <w:rPr>
+            <w:noProof/>
+            <w:webHidden/>
+          </w:rPr>
+          <w:t>5</w:t>
+        </w:r>
+        <w:r>
+          <w:rPr>
+            <w:noProof/>
+            <w:webHidden/>
+          </w:rPr>
+          <w:fldChar w:fldCharType="end"/>
+        </w:r>
+      </w:hyperlink>
+    </w:p>
+    <w:p>
+      <w:pPr>
+        <w:pStyle w:val="TM3"/>
+        <w:tabs>
+          <w:tab w:val="left" w:pos="1320"/>
+          <w:tab w:val="right" w:leader="dot" w:pos="9062"/>
+        </w:tabs>
+        <w:rPr>
+          <w:rFonts w:eastAsiaTheme="minorEastAsia"/>
+          <w:noProof/>
+          <w:lang w:eastAsia="fr-FR"/>
+        </w:rPr>
+      </w:pPr>
+      <w:hyperlink w:anchor="_Toc83607899" w:history="1">
+        <w:r>
+          <w:rPr>
+            <w:rStyle w:val="Lienhypertexte"/>
+            <w:noProof/>
+          </w:rPr>
+          <w:t>II.2.1.</w:t>
+        </w:r>
+        <w:r>
+          <w:rPr>
+            <w:rFonts w:eastAsiaTheme="minorEastAsia"/>
+            <w:noProof/>
+            <w:lang w:eastAsia="fr-FR"/>
+          </w:rPr>
+          <w:tab/>
+        </w:r>
+        <w:r>
+          <w:rPr>
+            <w:rStyle w:val="Lienhypertexte"/>
+            <w:noProof/>
+          </w:rPr>
+          <w:t>Méthode MERISE</w:t>
+        </w:r>
+        <w:r>
+          <w:rPr>
+            <w:noProof/>
+            <w:webHidden/>
+          </w:rPr>
+          <w:tab/>
+        </w:r>
+        <w:r>
+          <w:rPr>
+            <w:noProof/>
+            <w:webHidden/>
+          </w:rPr>
+          <w:fldChar w:fldCharType="begin"/>
+        </w:r>
+        <w:r>
+          <w:rPr>
+            <w:noProof/>
+            <w:webHidden/>
+          </w:rPr>
+          <w:instrText xml:space="preserve"> PAGEREF _Toc83607899 \h </w:instrText>
+        </w:r>
+        <w:r>
+          <w:rPr>
+            <w:noProof/>
+            <w:webHidden/>
+          </w:rPr>
+        </w:r>
+        <w:r>
+          <w:rPr>
+            <w:noProof/>
+            <w:webHidden/>
+          </w:rPr>
+          <w:fldChar w:fldCharType="separate"/>
+        </w:r>
+        <w:r>
+          <w:rPr>
+            <w:noProof/>
+            <w:webHidden/>
+          </w:rPr>
+          <w:t>5</w:t>
+        </w:r>
+        <w:r>
+          <w:rPr>
+            <w:noProof/>
+            <w:webHidden/>
+          </w:rPr>
+          <w:fldChar w:fldCharType="end"/>
+        </w:r>
+      </w:hyperlink>
+    </w:p>
+    <w:p>
+      <w:pPr>
+        <w:pStyle w:val="TM3"/>
+        <w:tabs>
+          <w:tab w:val="left" w:pos="1320"/>
+          <w:tab w:val="right" w:leader="dot" w:pos="9062"/>
+        </w:tabs>
+        <w:rPr>
+          <w:rFonts w:eastAsiaTheme="minorEastAsia"/>
+          <w:noProof/>
+          <w:lang w:eastAsia="fr-FR"/>
+        </w:rPr>
+      </w:pPr>
+      <w:hyperlink w:anchor="_Toc83607900" w:history="1">
+        <w:r>
+          <w:rPr>
+            <w:rStyle w:val="Lienhypertexte"/>
+            <w:noProof/>
+          </w:rPr>
+          <w:t>II.2.2.</w:t>
+        </w:r>
+        <w:r>
+          <w:rPr>
+            <w:rFonts w:eastAsiaTheme="minorEastAsia"/>
+            <w:noProof/>
+            <w:lang w:eastAsia="fr-FR"/>
+          </w:rPr>
+          <w:tab/>
+        </w:r>
+        <w:r>
+          <w:rPr>
+            <w:rStyle w:val="Lienhypertexte"/>
+            <w:noProof/>
+          </w:rPr>
+          <w:t>Langage UML</w:t>
+        </w:r>
+        <w:r>
+          <w:rPr>
+            <w:noProof/>
+            <w:webHidden/>
+          </w:rPr>
+          <w:tab/>
+        </w:r>
+        <w:r>
+          <w:rPr>
+            <w:noProof/>
+            <w:webHidden/>
+          </w:rPr>
+          <w:fldChar w:fldCharType="begin"/>
+        </w:r>
+        <w:r>
+          <w:rPr>
+            <w:noProof/>
+            <w:webHidden/>
+          </w:rPr>
+          <w:instrText xml:space="preserve"> PAGEREF _Toc83607900 \h </w:instrText>
+        </w:r>
+        <w:r>
+          <w:rPr>
+            <w:noProof/>
+            <w:webHidden/>
+          </w:rPr>
+        </w:r>
+        <w:r>
+          <w:rPr>
+            <w:noProof/>
+            <w:webHidden/>
+          </w:rPr>
+          <w:fldChar w:fldCharType="separate"/>
+        </w:r>
+        <w:r>
+          <w:rPr>
+            <w:noProof/>
+            <w:webHidden/>
+          </w:rPr>
+          <w:t>6</w:t>
+        </w:r>
+        <w:r>
+          <w:rPr>
+            <w:noProof/>
+            <w:webHidden/>
+          </w:rPr>
+          <w:fldChar w:fldCharType="end"/>
+        </w:r>
+      </w:hyperlink>
+    </w:p>
+    <w:p>
+      <w:pPr>
+        <w:pStyle w:val="TM3"/>
+        <w:tabs>
+          <w:tab w:val="left" w:pos="1320"/>
+          <w:tab w:val="right" w:leader="dot" w:pos="9062"/>
+        </w:tabs>
+        <w:rPr>
+          <w:rFonts w:eastAsiaTheme="minorEastAsia"/>
+          <w:noProof/>
+          <w:lang w:eastAsia="fr-FR"/>
+        </w:rPr>
+      </w:pPr>
+      <w:hyperlink w:anchor="_Toc83607901" w:history="1">
+        <w:r>
+          <w:rPr>
+            <w:rStyle w:val="Lienhypertexte"/>
+            <w:noProof/>
+          </w:rPr>
+          <w:t>II.2.3.</w:t>
+        </w:r>
+        <w:r>
+          <w:rPr>
+            <w:rFonts w:eastAsiaTheme="minorEastAsia"/>
+            <w:noProof/>
+            <w:lang w:eastAsia="fr-FR"/>
+          </w:rPr>
+          <w:tab/>
+        </w:r>
+        <w:r>
+          <w:rPr>
+            <w:rStyle w:val="Lienhypertexte"/>
+            <w:noProof/>
+          </w:rPr>
+          <w:t>Choix du langage UML</w:t>
+        </w:r>
+        <w:r>
+          <w:rPr>
+            <w:noProof/>
+            <w:webHidden/>
+          </w:rPr>
+          <w:tab/>
+        </w:r>
+        <w:r>
+          <w:rPr>
+            <w:noProof/>
+            <w:webHidden/>
+          </w:rPr>
+          <w:fldChar w:fldCharType="begin"/>
+        </w:r>
+        <w:r>
+          <w:rPr>
+            <w:noProof/>
+            <w:webHidden/>
+          </w:rPr>
+          <w:instrText xml:space="preserve"> PAGEREF _Toc83607901 \h </w:instrText>
+        </w:r>
+        <w:r>
+          <w:rPr>
+            <w:noProof/>
+            <w:webHidden/>
+          </w:rPr>
+        </w:r>
+        <w:r>
+          <w:rPr>
+            <w:noProof/>
+            <w:webHidden/>
+          </w:rPr>
+          <w:fldChar w:fldCharType="separate"/>
+        </w:r>
+        <w:r>
+          <w:rPr>
+            <w:noProof/>
+            <w:webHidden/>
+          </w:rPr>
+          <w:t>6</w:t>
+        </w:r>
+        <w:r>
+          <w:rPr>
+            <w:noProof/>
+            <w:webHidden/>
+          </w:rPr>
+          <w:fldChar w:fldCharType="end"/>
+        </w:r>
+      </w:hyperlink>
+    </w:p>
+    <w:p>
+      <w:pPr>
+        <w:pStyle w:val="TM3"/>
+        <w:tabs>
+          <w:tab w:val="left" w:pos="1320"/>
+          <w:tab w:val="right" w:leader="dot" w:pos="9062"/>
+        </w:tabs>
+        <w:rPr>
+          <w:rFonts w:eastAsiaTheme="minorEastAsia"/>
+          <w:noProof/>
+          <w:lang w:eastAsia="fr-FR"/>
+        </w:rPr>
+      </w:pPr>
+      <w:hyperlink w:anchor="_Toc83607902" w:history="1">
+        <w:r>
+          <w:rPr>
+            <w:rStyle w:val="Lienhypertexte"/>
+            <w:noProof/>
+          </w:rPr>
+          <w:t>II.2.4.</w:t>
+        </w:r>
+        <w:r>
+          <w:rPr>
+            <w:rFonts w:eastAsiaTheme="minorEastAsia"/>
+            <w:noProof/>
+            <w:lang w:eastAsia="fr-FR"/>
+          </w:rPr>
+          <w:tab/>
+        </w:r>
+        <w:r>
+          <w:rPr>
+            <w:rStyle w:val="Lienhypertexte"/>
+            <w:noProof/>
+          </w:rPr>
+          <w:t>Présentation des diagrammes d’UML</w:t>
+        </w:r>
+        <w:r>
+          <w:rPr>
+            <w:noProof/>
+            <w:webHidden/>
+          </w:rPr>
+          <w:tab/>
+        </w:r>
+        <w:r>
+          <w:rPr>
+            <w:noProof/>
+            <w:webHidden/>
+          </w:rPr>
+          <w:fldChar w:fldCharType="begin"/>
+        </w:r>
+        <w:r>
+          <w:rPr>
+            <w:noProof/>
+            <w:webHidden/>
+          </w:rPr>
+          <w:instrText xml:space="preserve"> PAGEREF _Toc83607902 \h </w:instrText>
+        </w:r>
+        <w:r>
+          <w:rPr>
+            <w:noProof/>
+            <w:webHidden/>
+          </w:rPr>
+        </w:r>
+        <w:r>
+          <w:rPr>
+            <w:noProof/>
+            <w:webHidden/>
+          </w:rPr>
+          <w:fldChar w:fldCharType="separate"/>
+        </w:r>
+        <w:r>
+          <w:rPr>
+            <w:noProof/>
+            <w:webHidden/>
+          </w:rPr>
+          <w:t>7</w:t>
+        </w:r>
+        <w:r>
+          <w:rPr>
+            <w:noProof/>
+            <w:webHidden/>
+          </w:rPr>
+          <w:fldChar w:fldCharType="end"/>
+        </w:r>
+      </w:hyperlink>
+    </w:p>
+    <w:p>
+      <w:pPr>
+        <w:pStyle w:val="TM4"/>
+        <w:tabs>
+          <w:tab w:val="left" w:pos="1760"/>
+          <w:tab w:val="right" w:leader="dot" w:pos="9062"/>
+        </w:tabs>
+        <w:rPr>
+          <w:noProof/>
+        </w:rPr>
+      </w:pPr>
+      <w:hyperlink w:anchor="_Toc83607903" w:history="1">
+        <w:r>
+          <w:rPr>
+            <w:rStyle w:val="Lienhypertexte"/>
+            <w:noProof/>
+          </w:rPr>
+          <w:t>II.2.4.1.</w:t>
+        </w:r>
+        <w:r>
+          <w:rPr>
+            <w:noProof/>
+          </w:rPr>
+          <w:tab/>
+        </w:r>
+        <w:r>
+          <w:rPr>
+            <w:rStyle w:val="Lienhypertexte"/>
+            <w:noProof/>
+          </w:rPr>
+          <w:t>Diagrammes de cas d’utilisation</w:t>
+        </w:r>
+        <w:r>
+          <w:rPr>
+            <w:noProof/>
+            <w:webHidden/>
+          </w:rPr>
+          <w:tab/>
+        </w:r>
+        <w:r>
+          <w:rPr>
+            <w:noProof/>
+            <w:webHidden/>
+          </w:rPr>
+          <w:fldChar w:fldCharType="begin"/>
+        </w:r>
+        <w:r>
+          <w:rPr>
+            <w:noProof/>
+            <w:webHidden/>
+          </w:rPr>
+          <w:instrText xml:space="preserve"> PAGEREF _Toc83607903 \h </w:instrText>
+        </w:r>
+        <w:r>
+          <w:rPr>
+            <w:noProof/>
+            <w:webHidden/>
+          </w:rPr>
+        </w:r>
+        <w:r>
+          <w:rPr>
+            <w:noProof/>
+            <w:webHidden/>
+          </w:rPr>
+          <w:fldChar w:fldCharType="separate"/>
+        </w:r>
+        <w:r>
+          <w:rPr>
+            <w:noProof/>
+            <w:webHidden/>
+          </w:rPr>
+          <w:t>7</w:t>
+        </w:r>
+        <w:r>
+          <w:rPr>
+            <w:noProof/>
+            <w:webHidden/>
+          </w:rPr>
+          <w:fldChar w:fldCharType="end"/>
+        </w:r>
+      </w:hyperlink>
+    </w:p>
+    <w:p>
+      <w:pPr>
+        <w:pStyle w:val="TM4"/>
+        <w:tabs>
+          <w:tab w:val="left" w:pos="1760"/>
+          <w:tab w:val="right" w:leader="dot" w:pos="9062"/>
+        </w:tabs>
+        <w:rPr>
+          <w:noProof/>
+        </w:rPr>
+      </w:pPr>
+      <w:hyperlink w:anchor="_Toc83607904" w:history="1">
+        <w:r>
+          <w:rPr>
+            <w:rStyle w:val="Lienhypertexte"/>
+            <w:noProof/>
+          </w:rPr>
+          <w:t>II.2.4.2.</w:t>
+        </w:r>
+        <w:r>
+          <w:rPr>
+            <w:noProof/>
+          </w:rPr>
+          <w:tab/>
+        </w:r>
+        <w:r>
+          <w:rPr>
+            <w:rStyle w:val="Lienhypertexte"/>
+            <w:noProof/>
+          </w:rPr>
+          <w:t>Diagrammes de classe</w:t>
+        </w:r>
+        <w:r>
+          <w:rPr>
+            <w:noProof/>
+            <w:webHidden/>
+          </w:rPr>
+          <w:tab/>
+        </w:r>
+        <w:r>
+          <w:rPr>
+            <w:noProof/>
+            <w:webHidden/>
+          </w:rPr>
+          <w:fldChar w:fldCharType="begin"/>
+        </w:r>
+        <w:r>
+          <w:rPr>
+            <w:noProof/>
+            <w:webHidden/>
+          </w:rPr>
+          <w:instrText xml:space="preserve"> PAGEREF _Toc83607904 \h </w:instrText>
+        </w:r>
+        <w:r>
+          <w:rPr>
+            <w:noProof/>
+            <w:webHidden/>
+          </w:rPr>
+        </w:r>
+        <w:r>
+          <w:rPr>
+            <w:noProof/>
+            <w:webHidden/>
+          </w:rPr>
+          <w:fldChar w:fldCharType="separate"/>
+        </w:r>
+        <w:r>
+          <w:rPr>
+            <w:noProof/>
+            <w:webHidden/>
+          </w:rPr>
+          <w:t>7</w:t>
+        </w:r>
+        <w:r>
+          <w:rPr>
+            <w:noProof/>
+            <w:webHidden/>
+          </w:rPr>
+          <w:fldChar w:fldCharType="end"/>
+        </w:r>
+      </w:hyperlink>
+    </w:p>
+    <w:p>
+      <w:pPr>
+        <w:pStyle w:val="TM4"/>
+        <w:tabs>
+          <w:tab w:val="left" w:pos="1760"/>
+          <w:tab w:val="right" w:leader="dot" w:pos="9062"/>
+        </w:tabs>
+        <w:rPr>
+          <w:noProof/>
+        </w:rPr>
+      </w:pPr>
+      <w:hyperlink w:anchor="_Toc83607905" w:history="1">
+        <w:r>
+          <w:rPr>
+            <w:rStyle w:val="Lienhypertexte"/>
+            <w:noProof/>
+          </w:rPr>
+          <w:t>II.2.4.3.</w:t>
+        </w:r>
+        <w:r>
+          <w:rPr>
+            <w:noProof/>
+          </w:rPr>
+          <w:tab/>
+        </w:r>
+        <w:r>
+          <w:rPr>
+            <w:rStyle w:val="Lienhypertexte"/>
+            <w:noProof/>
+          </w:rPr>
+          <w:t>Diagrammes de séquences</w:t>
+        </w:r>
+        <w:r>
+          <w:rPr>
+            <w:noProof/>
+            <w:webHidden/>
+          </w:rPr>
+          <w:tab/>
+        </w:r>
+        <w:r>
+          <w:rPr>
+            <w:noProof/>
+            <w:webHidden/>
+          </w:rPr>
+          <w:fldChar w:fldCharType="begin"/>
+        </w:r>
+        <w:r>
+          <w:rPr>
+            <w:noProof/>
+            <w:webHidden/>
+          </w:rPr>
+          <w:instrText xml:space="preserve"> PAGEREF _Toc83607905 \h </w:instrText>
+        </w:r>
+        <w:r>
+          <w:rPr>
+            <w:noProof/>
+            <w:webHidden/>
+          </w:rPr>
+        </w:r>
+        <w:r>
+          <w:rPr>
+            <w:noProof/>
+            <w:webHidden/>
+          </w:rPr>
+          <w:fldChar w:fldCharType="separate"/>
+        </w:r>
+        <w:r>
+          <w:rPr>
+            <w:noProof/>
+            <w:webHidden/>
+          </w:rPr>
+          <w:t>7</w:t>
+        </w:r>
+        <w:r>
+          <w:rPr>
+            <w:noProof/>
+            <w:webHidden/>
+          </w:rPr>
+          <w:fldChar w:fldCharType="end"/>
+        </w:r>
+      </w:hyperlink>
+    </w:p>
+    <w:p>
+      <w:pPr>
+        <w:pStyle w:val="TM4"/>
+        <w:tabs>
+          <w:tab w:val="left" w:pos="1760"/>
+          <w:tab w:val="right" w:leader="dot" w:pos="9062"/>
+        </w:tabs>
+        <w:rPr>
+          <w:noProof/>
+        </w:rPr>
+      </w:pPr>
+      <w:hyperlink w:anchor="_Toc83607906" w:history="1">
+        <w:r>
+          <w:rPr>
+            <w:rStyle w:val="Lienhypertexte"/>
+            <w:noProof/>
+          </w:rPr>
+          <w:t>II.2.4.4.</w:t>
+        </w:r>
+        <w:r>
+          <w:rPr>
+            <w:noProof/>
+          </w:rPr>
+          <w:tab/>
+        </w:r>
+        <w:r>
+          <w:rPr>
+            <w:rStyle w:val="Lienhypertexte"/>
+            <w:noProof/>
+          </w:rPr>
+          <w:t>Diagrammes de cas d’activités</w:t>
+        </w:r>
+        <w:r>
+          <w:rPr>
+            <w:noProof/>
+            <w:webHidden/>
+          </w:rPr>
+          <w:tab/>
+        </w:r>
+        <w:r>
+          <w:rPr>
+            <w:noProof/>
+            <w:webHidden/>
+          </w:rPr>
+          <w:fldChar w:fldCharType="begin"/>
+        </w:r>
+        <w:r>
+          <w:rPr>
+            <w:noProof/>
+            <w:webHidden/>
+          </w:rPr>
+          <w:instrText xml:space="preserve"> PAGEREF _Toc83607906 \h </w:instrText>
+        </w:r>
+        <w:r>
+          <w:rPr>
+            <w:noProof/>
+            <w:webHidden/>
+          </w:rPr>
+        </w:r>
+        <w:r>
+          <w:rPr>
+            <w:noProof/>
+            <w:webHidden/>
+          </w:rPr>
+          <w:fldChar w:fldCharType="separate"/>
+        </w:r>
+        <w:r>
+          <w:rPr>
+            <w:noProof/>
+            <w:webHidden/>
+          </w:rPr>
+          <w:t>8</w:t>
+        </w:r>
+        <w:r>
+          <w:rPr>
+            <w:noProof/>
+            <w:webHidden/>
+          </w:rPr>
+          <w:fldChar w:fldCharType="end"/>
+        </w:r>
+      </w:hyperlink>
+    </w:p>
+    <w:p>
+      <w:pPr>
+        <w:pStyle w:val="TM4"/>
+        <w:tabs>
+          <w:tab w:val="left" w:pos="1760"/>
+          <w:tab w:val="right" w:leader="dot" w:pos="9062"/>
+        </w:tabs>
+        <w:rPr>
+          <w:noProof/>
+        </w:rPr>
+      </w:pPr>
+      <w:hyperlink w:anchor="_Toc83607907" w:history="1">
+        <w:r>
+          <w:rPr>
+            <w:rStyle w:val="Lienhypertexte"/>
+            <w:noProof/>
+          </w:rPr>
+          <w:t>II.2.4.5.</w:t>
+        </w:r>
+        <w:r>
+          <w:rPr>
+            <w:noProof/>
+          </w:rPr>
+          <w:tab/>
+        </w:r>
+        <w:r>
+          <w:rPr>
+            <w:rStyle w:val="Lienhypertexte"/>
+            <w:noProof/>
+          </w:rPr>
+          <w:t>Autres diagrammes</w:t>
+        </w:r>
+        <w:r>
+          <w:rPr>
+            <w:noProof/>
+            <w:webHidden/>
+          </w:rPr>
+          <w:tab/>
+        </w:r>
+        <w:r>
+          <w:rPr>
+            <w:noProof/>
+            <w:webHidden/>
+          </w:rPr>
+          <w:fldChar w:fldCharType="begin"/>
+        </w:r>
+        <w:r>
+          <w:rPr>
+            <w:noProof/>
+            <w:webHidden/>
+          </w:rPr>
+          <w:instrText xml:space="preserve"> PAGEREF _Toc83607907 \h </w:instrText>
+        </w:r>
+        <w:r>
+          <w:rPr>
+            <w:noProof/>
+            <w:webHidden/>
+          </w:rPr>
+        </w:r>
+        <w:r>
+          <w:rPr>
+            <w:noProof/>
+            <w:webHidden/>
+          </w:rPr>
+          <w:fldChar w:fldCharType="separate"/>
+        </w:r>
+        <w:r>
+          <w:rPr>
+            <w:noProof/>
+            <w:webHidden/>
+          </w:rPr>
+          <w:t>9</w:t>
+        </w:r>
+        <w:r>
+          <w:rPr>
+            <w:noProof/>
+            <w:webHidden/>
+          </w:rPr>
+          <w:fldChar w:fldCharType="end"/>
+        </w:r>
+      </w:hyperlink>
+    </w:p>
+    <w:p>
+      <w:pPr>
+        <w:pStyle w:val="TM2"/>
+        <w:tabs>
+          <w:tab w:val="left" w:pos="880"/>
+          <w:tab w:val="right" w:leader="dot" w:pos="9062"/>
+        </w:tabs>
+        <w:rPr>
+          <w:rFonts w:eastAsiaTheme="minorEastAsia"/>
+          <w:noProof/>
+          <w:lang w:eastAsia="fr-FR"/>
+        </w:rPr>
+      </w:pPr>
+      <w:hyperlink w:anchor="_Toc83607908" w:history="1">
+        <w:r>
+          <w:rPr>
+            <w:rStyle w:val="Lienhypertexte"/>
+            <w:noProof/>
+          </w:rPr>
+          <w:t>II.3.</w:t>
+        </w:r>
+        <w:r>
+          <w:rPr>
+            <w:rFonts w:eastAsiaTheme="minorEastAsia"/>
+            <w:noProof/>
+            <w:lang w:eastAsia="fr-FR"/>
+          </w:rPr>
+          <w:tab/>
+        </w:r>
+        <w:r>
+          <w:rPr>
+            <w:rStyle w:val="Lienhypertexte"/>
+            <w:noProof/>
+          </w:rPr>
+          <w:t>Modélisation de notre application</w:t>
+        </w:r>
+        <w:r>
+          <w:rPr>
+            <w:noProof/>
+            <w:webHidden/>
+          </w:rPr>
+          <w:tab/>
+        </w:r>
+        <w:r>
+          <w:rPr>
+            <w:noProof/>
+            <w:webHidden/>
+          </w:rPr>
+          <w:fldChar w:fldCharType="begin"/>
+        </w:r>
+        <w:r>
+          <w:rPr>
+            <w:noProof/>
+            <w:webHidden/>
+          </w:rPr>
+          <w:instrText xml:space="preserve"> PAGEREF _Toc83607908 \h </w:instrText>
+        </w:r>
+        <w:r>
+          <w:rPr>
+            <w:noProof/>
+            <w:webHidden/>
+          </w:rPr>
+        </w:r>
+        <w:r>
+          <w:rPr>
+            <w:noProof/>
+            <w:webHidden/>
+          </w:rPr>
+          <w:fldChar w:fldCharType="separate"/>
+        </w:r>
+        <w:r>
+          <w:rPr>
+            <w:noProof/>
+            <w:webHidden/>
+          </w:rPr>
+          <w:t>9</w:t>
+        </w:r>
+        <w:r>
+          <w:rPr>
+            <w:noProof/>
+            <w:webHidden/>
+          </w:rPr>
+          <w:fldChar w:fldCharType="end"/>
+        </w:r>
+      </w:hyperlink>
+    </w:p>
+    <w:p>
+      <w:pPr>
         <w:rPr>
           <w:lang w:eastAsia="fr-FR"/>
         </w:rPr>
@@ -714,11 +1887,13 @@
     <w:p>
       <w:pPr>
         <w:pStyle w:val="Titre1"/>
-        <w:rPr>
-          <w:lang w:eastAsia="fr-FR"/>
-        </w:rPr>
-      </w:pPr>
-      <w:bookmarkStart w:id="0" w:name="_Toc83604711"/>
+        <w:spacing w:line="360" w:lineRule="auto"/>
+        <w:jc w:val="both"/>
+        <w:rPr>
+          <w:lang w:eastAsia="fr-FR"/>
+        </w:rPr>
+      </w:pPr>
+      <w:bookmarkStart w:id="0" w:name="_Toc83607892"/>
       <w:r>
         <w:rPr>
           <w:lang w:eastAsia="fr-FR"/>
@@ -1089,7 +2264,15 @@
           <w:rStyle w:val="fontstyle01"/>
           <w:rFonts w:ascii="Times New Roman" w:hAnsi="Times New Roman" w:cs="Times New Roman"/>
         </w:rPr>
-        <w:t>remplacent les paroisses, les officiers d'état civil prennent le relais des curés et de leurs registres</w:t>
+        <w:t xml:space="preserve">remplacent les paroisses, les officiers d'état civil prennent le relais des curés et de </w:t>
+      </w:r>
+      <w:r>
+        <w:rPr>
+          <w:rStyle w:val="fontstyle01"/>
+          <w:rFonts w:ascii="Times New Roman" w:hAnsi="Times New Roman" w:cs="Times New Roman"/>
+        </w:rPr>
+        <w:lastRenderedPageBreak/>
+        <w:t>leurs registres</w:t>
       </w:r>
       <w:r>
         <w:rPr>
@@ -1279,6 +2462,8 @@
     <w:p>
       <w:pPr>
         <w:pStyle w:val="Titre2"/>
+        <w:spacing w:line="360" w:lineRule="auto"/>
+        <w:jc w:val="both"/>
         <w:rPr>
           <w:rStyle w:val="fontstyle01"/>
           <w:rFonts w:asciiTheme="majorHAnsi" w:hAnsiTheme="majorHAnsi"/>
@@ -1287,7 +2472,7 @@
           <w:szCs w:val="26"/>
         </w:rPr>
       </w:pPr>
-      <w:bookmarkStart w:id="1" w:name="_Toc83604712"/>
+      <w:bookmarkStart w:id="1" w:name="_Toc83607893"/>
       <w:r>
         <w:rPr>
           <w:rStyle w:val="fontstyle01"/>
@@ -1300,23 +2485,32 @@
       </w:r>
       <w:bookmarkEnd w:id="1"/>
     </w:p>
-    <w:p/>
-    <w:p>
+    <w:p>
+      <w:pPr>
+        <w:spacing w:line="360" w:lineRule="auto"/>
+        <w:jc w:val="both"/>
+      </w:pPr>
+    </w:p>
+    <w:p>
+      <w:pPr>
+        <w:spacing w:line="360" w:lineRule="auto"/>
+        <w:jc w:val="both"/>
+      </w:pPr>
       <w:r>
         <w:t>A Rechercher</w:t>
       </w:r>
-      <w:bookmarkStart w:id="2" w:name="_GoBack"/>
+    </w:p>
+    <w:p>
+      <w:pPr>
+        <w:pStyle w:val="Titre2"/>
+        <w:spacing w:line="360" w:lineRule="auto"/>
+        <w:jc w:val="both"/>
+      </w:pPr>
+      <w:bookmarkStart w:id="2" w:name="_Toc83607894"/>
+      <w:r>
+        <w:t>Problématique</w:t>
+      </w:r>
       <w:bookmarkEnd w:id="2"/>
-    </w:p>
-    <w:p>
-      <w:pPr>
-        <w:pStyle w:val="Titre2"/>
-      </w:pPr>
-      <w:bookmarkStart w:id="3" w:name="_Toc83604713"/>
-      <w:r>
-        <w:t>Problématique</w:t>
-      </w:r>
-      <w:bookmarkEnd w:id="3"/>
     </w:p>
     <w:p>
       <w:pPr>
@@ -1352,7 +2546,6 @@
         <w:rPr>
           <w:rStyle w:val="fontstyle01"/>
         </w:rPr>
-        <w:lastRenderedPageBreak/>
         <w:t>efficace.</w:t>
       </w:r>
       <w:r>
@@ -1716,7 +2909,14 @@
         <w:rPr>
           <w:rStyle w:val="fontstyle01"/>
         </w:rPr>
-        <w:t>naissance. En résumé, la gestion des clients ou demandeurs et des états civils manque de rigueur</w:t>
+        <w:t xml:space="preserve">naissance. En résumé, </w:t>
+      </w:r>
+      <w:r>
+        <w:rPr>
+          <w:rStyle w:val="fontstyle01"/>
+        </w:rPr>
+        <w:lastRenderedPageBreak/>
+        <w:t>la gestion des clients ou demandeurs et des états civils manque de rigueur</w:t>
       </w:r>
       <w:r>
         <w:rPr>
@@ -1825,6 +3025,8 @@
     <w:p>
       <w:pPr>
         <w:pStyle w:val="Titre2"/>
+        <w:spacing w:line="360" w:lineRule="auto"/>
+        <w:jc w:val="both"/>
         <w:rPr>
           <w:rStyle w:val="fontstyle01"/>
           <w:rFonts w:asciiTheme="majorHAnsi" w:hAnsiTheme="majorHAnsi"/>
@@ -1833,6 +3035,7 @@
           <w:szCs w:val="26"/>
         </w:rPr>
       </w:pPr>
+      <w:bookmarkStart w:id="3" w:name="_Toc83607895"/>
       <w:r>
         <w:rPr>
           <w:rStyle w:val="fontstyle01"/>
@@ -1843,6 +3046,7 @@
         </w:rPr>
         <w:t>Objectifs</w:t>
       </w:r>
+      <w:bookmarkEnd w:id="3"/>
     </w:p>
     <w:p>
       <w:pPr>
@@ -2001,7 +3205,6 @@
           <w:sz w:val="24"/>
           <w:szCs w:val="24"/>
         </w:rPr>
-        <w:lastRenderedPageBreak/>
         <w:t>Pour les citoyens nous allons prévoir un espace où ils pourront effectuer les fonctionnalités suivantes</w:t>
       </w:r>
       <w:r>
@@ -2083,6 +3286,8 @@
     </w:p>
     <w:p>
       <w:pPr>
+        <w:spacing w:line="360" w:lineRule="auto"/>
+        <w:jc w:val="both"/>
         <w:rPr>
           <w:lang w:eastAsia="fr-FR"/>
         </w:rPr>
@@ -2096,6 +3301,1715 @@
     </w:p>
     <w:p>
       <w:pPr>
+        <w:pStyle w:val="Titre1"/>
+        <w:spacing w:line="360" w:lineRule="auto"/>
+        <w:jc w:val="both"/>
+        <w:rPr>
+          <w:lang w:eastAsia="fr-FR"/>
+        </w:rPr>
+      </w:pPr>
+      <w:bookmarkStart w:id="4" w:name="_Toc83607896"/>
+      <w:r>
+        <w:rPr>
+          <w:lang w:eastAsia="fr-FR"/>
+        </w:rPr>
+        <w:t>Analyse et Conception</w:t>
+      </w:r>
+      <w:bookmarkEnd w:id="4"/>
+    </w:p>
+    <w:p>
+      <w:pPr>
+        <w:pStyle w:val="Titre2"/>
+        <w:spacing w:line="360" w:lineRule="auto"/>
+        <w:jc w:val="both"/>
+      </w:pPr>
+      <w:bookmarkStart w:id="5" w:name="_Toc57639954"/>
+      <w:bookmarkStart w:id="6" w:name="_Toc83607897"/>
+      <w:r>
+        <w:t>Fonctionnalités</w:t>
+      </w:r>
+      <w:r>
+        <w:t xml:space="preserve"> du Système</w:t>
+      </w:r>
+      <w:bookmarkEnd w:id="5"/>
+      <w:bookmarkEnd w:id="6"/>
+    </w:p>
+    <w:p>
+      <w:pPr>
+        <w:spacing w:line="360" w:lineRule="auto"/>
+        <w:jc w:val="both"/>
+      </w:pPr>
+      <w:r>
+        <w:t>A revenir</w:t>
+      </w:r>
+    </w:p>
+    <w:p>
+      <w:pPr>
+        <w:pStyle w:val="Titre2"/>
+        <w:spacing w:line="360" w:lineRule="auto"/>
+        <w:jc w:val="both"/>
+        <w:rPr>
+          <w:b w:val="0"/>
+        </w:rPr>
+      </w:pPr>
+      <w:bookmarkStart w:id="7" w:name="_Toc57639957"/>
+      <w:bookmarkStart w:id="8" w:name="_Toc83607898"/>
+      <w:r>
+        <w:t>Outil d’analyse et de conception</w:t>
+      </w:r>
+      <w:bookmarkEnd w:id="7"/>
+      <w:bookmarkEnd w:id="8"/>
+    </w:p>
+    <w:p>
+      <w:pPr>
+        <w:pStyle w:val="Titre3"/>
+        <w:spacing w:line="360" w:lineRule="auto"/>
+        <w:jc w:val="both"/>
+        <w:rPr>
+          <w:b w:val="0"/>
+        </w:rPr>
+      </w:pPr>
+      <w:bookmarkStart w:id="9" w:name="_Toc57639958"/>
+      <w:bookmarkStart w:id="10" w:name="_Toc83607899"/>
+      <w:r>
+        <w:t>Méthode</w:t>
+      </w:r>
+      <w:r>
+        <w:t xml:space="preserve"> MERISE</w:t>
+      </w:r>
+      <w:bookmarkEnd w:id="9"/>
+      <w:bookmarkEnd w:id="10"/>
+    </w:p>
+    <w:p>
+      <w:pPr>
+        <w:spacing w:line="360" w:lineRule="auto"/>
+        <w:jc w:val="both"/>
+        <w:rPr>
+          <w:rFonts w:ascii="Times New Roman" w:hAnsi="Times New Roman" w:cs="Times New Roman"/>
+          <w:sz w:val="24"/>
+          <w:szCs w:val="24"/>
+        </w:rPr>
+      </w:pPr>
+      <w:r>
+        <w:rPr>
+          <w:rFonts w:ascii="Times New Roman" w:hAnsi="Times New Roman" w:cs="Times New Roman"/>
+          <w:sz w:val="24"/>
+          <w:szCs w:val="24"/>
+        </w:rPr>
+        <w:t xml:space="preserve">Merise est une méthodologie de modélisation à usage général dans le domaine du développement de systèmes d’information, du génie logiciel et de la gestion de projet. Introduit pour la première fois au début des années 1980, Il a été développé et perfectionné à un point tel que la plupart des grandes organisations gouvernementales, commerciales et industrielles </w:t>
+      </w:r>
+      <w:r>
+        <w:rPr>
+          <w:rFonts w:ascii="Times New Roman" w:hAnsi="Times New Roman" w:cs="Times New Roman"/>
+          <w:sz w:val="24"/>
+          <w:szCs w:val="24"/>
+        </w:rPr>
+        <w:lastRenderedPageBreak/>
+        <w:t xml:space="preserve">françaises l'ont adopté. Merise procède à un traitement séparé des données et des processus, où la vue des données est modélisée en trois </w:t>
+      </w:r>
+      <w:r>
+        <w:rPr>
+          <w:rFonts w:ascii="Times New Roman" w:hAnsi="Times New Roman" w:cs="Times New Roman"/>
+          <w:sz w:val="24"/>
+          <w:szCs w:val="24"/>
+        </w:rPr>
+        <w:t>étapes :</w:t>
+      </w:r>
+      <w:r>
+        <w:rPr>
+          <w:rFonts w:ascii="Times New Roman" w:hAnsi="Times New Roman" w:cs="Times New Roman"/>
+          <w:sz w:val="24"/>
+          <w:szCs w:val="24"/>
+        </w:rPr>
+        <w:t xml:space="preserve"> de la conception à la physique en passant par la logique. De même, la vue axée sur les processus passe par les trois étapes conceptuelle, organisationnelle et opérationnelle. Ces étapes du processus de modélisation sont parallèles aux étapes du cycle de </w:t>
+      </w:r>
+      <w:r>
+        <w:rPr>
+          <w:rFonts w:ascii="Times New Roman" w:hAnsi="Times New Roman" w:cs="Times New Roman"/>
+          <w:sz w:val="24"/>
+          <w:szCs w:val="24"/>
+        </w:rPr>
+        <w:t>vie :</w:t>
+      </w:r>
+      <w:r>
+        <w:rPr>
+          <w:rFonts w:ascii="Times New Roman" w:hAnsi="Times New Roman" w:cs="Times New Roman"/>
+          <w:sz w:val="24"/>
+          <w:szCs w:val="24"/>
+        </w:rPr>
+        <w:t xml:space="preserve"> planification stratégique, étude préliminaire, étude détaillée, développement, mise en œuvre et maintenance. C'est une méthode d'analyse basée sur le modèle entité-relation. En utilisant Merise, vous pouvez concevoir des tables avec des relations pour créer une base de données relationnelle.</w:t>
+      </w:r>
+    </w:p>
+    <w:p>
+      <w:pPr>
+        <w:pStyle w:val="Titre3"/>
+        <w:spacing w:line="360" w:lineRule="auto"/>
+        <w:jc w:val="both"/>
+        <w:rPr>
+          <w:b w:val="0"/>
+        </w:rPr>
+      </w:pPr>
+      <w:bookmarkStart w:id="11" w:name="_Toc57639959"/>
+      <w:bookmarkStart w:id="12" w:name="_Toc83607900"/>
+      <w:r>
+        <w:t>Langage UML</w:t>
+      </w:r>
+      <w:bookmarkEnd w:id="11"/>
+      <w:bookmarkEnd w:id="12"/>
+    </w:p>
+    <w:p>
+      <w:pPr>
+        <w:pStyle w:val="NormalWeb"/>
+        <w:shd w:val="clear" w:color="auto" w:fill="FFFFFF"/>
+        <w:spacing w:before="120" w:beforeAutospacing="0" w:after="120" w:afterAutospacing="0" w:line="360" w:lineRule="auto"/>
+        <w:jc w:val="both"/>
+      </w:pPr>
+      <w:r>
+        <w:t>Le L</w:t>
+      </w:r>
+      <w:r>
+        <w:t>angage de Modélisation Unifié, de l'anglais </w:t>
+      </w:r>
+      <w:r>
+        <w:rPr>
+          <w:rStyle w:val="lang-en"/>
+          <w:rFonts w:eastAsiaTheme="majorEastAsia"/>
+        </w:rPr>
+        <w:t>Unified Modeling Language</w:t>
+      </w:r>
+      <w:r>
+        <w:t> (</w:t>
+      </w:r>
+      <w:r>
+        <w:rPr>
+          <w:b/>
+          <w:bCs/>
+        </w:rPr>
+        <w:t>UML</w:t>
+      </w:r>
+      <w:r>
+        <w:t>), est un </w:t>
+      </w:r>
+      <w:r>
+        <w:rPr>
+          <w:rStyle w:val="Lienhypertexte"/>
+          <w:rFonts w:eastAsiaTheme="majorEastAsia"/>
+          <w:color w:val="auto"/>
+          <w:u w:val="none"/>
+        </w:rPr>
+        <w:t>langage</w:t>
+      </w:r>
+      <w:r>
+        <w:t xml:space="preserve"> de modélisation graphique à base de </w:t>
+      </w:r>
+      <w:r>
+        <w:rPr>
+          <w:rStyle w:val="Lienhypertexte"/>
+          <w:rFonts w:eastAsiaTheme="majorEastAsia"/>
+          <w:color w:val="auto"/>
+          <w:u w:val="none"/>
+        </w:rPr>
+        <w:t>pictogrammes</w:t>
+      </w:r>
+      <w:r>
+        <w:t> conçu pour fournir une méthode normalisée pour visualiser la conception d'un système. Il est couramment utilisé en </w:t>
+      </w:r>
+      <w:r>
+        <w:rPr>
+          <w:rStyle w:val="Lienhypertexte"/>
+          <w:rFonts w:eastAsiaTheme="majorEastAsia"/>
+          <w:color w:val="auto"/>
+          <w:u w:val="none"/>
+        </w:rPr>
+        <w:t>développement</w:t>
+      </w:r>
+      <w:r>
+        <w:rPr>
+          <w:rStyle w:val="Lienhypertexte"/>
+          <w:rFonts w:eastAsiaTheme="majorEastAsia"/>
+          <w:color w:val="auto"/>
+        </w:rPr>
+        <w:t xml:space="preserve"> </w:t>
+      </w:r>
+      <w:r>
+        <w:rPr>
+          <w:rStyle w:val="Lienhypertexte"/>
+          <w:rFonts w:eastAsiaTheme="majorEastAsia"/>
+          <w:color w:val="auto"/>
+          <w:u w:val="none"/>
+        </w:rPr>
+        <w:t>logiciel</w:t>
+      </w:r>
+      <w:r>
+        <w:t> et en </w:t>
+      </w:r>
+      <w:r>
+        <w:rPr>
+          <w:rStyle w:val="Lienhypertexte"/>
+          <w:rFonts w:eastAsiaTheme="majorEastAsia"/>
+          <w:color w:val="auto"/>
+          <w:u w:val="none"/>
+        </w:rPr>
+        <w:t>conception</w:t>
+      </w:r>
+      <w:r>
+        <w:rPr>
+          <w:rStyle w:val="Lienhypertexte"/>
+          <w:rFonts w:eastAsiaTheme="majorEastAsia"/>
+          <w:color w:val="auto"/>
+        </w:rPr>
+        <w:t xml:space="preserve"> </w:t>
+      </w:r>
+      <w:r>
+        <w:rPr>
+          <w:rStyle w:val="Lienhypertexte"/>
+          <w:rFonts w:eastAsiaTheme="majorEastAsia"/>
+          <w:color w:val="auto"/>
+          <w:u w:val="none"/>
+        </w:rPr>
+        <w:t>orientée</w:t>
+      </w:r>
+      <w:r>
+        <w:rPr>
+          <w:rStyle w:val="Lienhypertexte"/>
+          <w:rFonts w:eastAsiaTheme="majorEastAsia"/>
+          <w:color w:val="auto"/>
+        </w:rPr>
+        <w:t xml:space="preserve"> </w:t>
+      </w:r>
+      <w:r>
+        <w:rPr>
+          <w:rStyle w:val="Lienhypertexte"/>
+          <w:rFonts w:eastAsiaTheme="majorEastAsia"/>
+          <w:color w:val="auto"/>
+          <w:u w:val="none"/>
+        </w:rPr>
+        <w:t>objet</w:t>
+      </w:r>
+      <w:r>
+        <w:t>.</w:t>
+      </w:r>
+    </w:p>
+    <w:p>
+      <w:pPr>
+        <w:pStyle w:val="NormalWeb"/>
+        <w:shd w:val="clear" w:color="auto" w:fill="FFFFFF"/>
+        <w:spacing w:before="120" w:beforeAutospacing="0" w:after="120" w:afterAutospacing="0" w:line="360" w:lineRule="auto"/>
+        <w:jc w:val="both"/>
+      </w:pPr>
+      <w:r>
+        <w:t>Un diagramme UML est une représentation graphique, qui s’intéresse à</w:t>
+      </w:r>
+      <w:r>
+        <w:t xml:space="preserve"> un aspect précis du modèle.</w:t>
+      </w:r>
+      <w:r>
+        <w:t xml:space="preserve"> C’est une perspective du modèle, pas « le </w:t>
+      </w:r>
+      <w:r>
+        <w:t>modèle »</w:t>
+      </w:r>
+      <w:r>
+        <w:t>.</w:t>
+      </w:r>
+    </w:p>
+    <w:p>
+      <w:pPr>
+        <w:pStyle w:val="NormalWeb"/>
+        <w:shd w:val="clear" w:color="auto" w:fill="FFFFFF"/>
+        <w:spacing w:before="120" w:beforeAutospacing="0" w:after="120" w:afterAutospacing="0" w:line="360" w:lineRule="auto"/>
+        <w:jc w:val="both"/>
+      </w:pPr>
+      <w:r>
+        <w:t>UML dans sa version 2 propose treize diagrammes qui peuvent être utilisés dans la description d’un système. Ces diagrammes sont regroupés en deux grands ensembles :</w:t>
+      </w:r>
+    </w:p>
+    <w:p>
+      <w:pPr>
+        <w:pStyle w:val="NormalWeb"/>
+        <w:numPr>
+          <w:ilvl w:val="0"/>
+          <w:numId w:val="15"/>
+        </w:numPr>
+        <w:shd w:val="clear" w:color="auto" w:fill="FFFFFF"/>
+        <w:spacing w:before="120" w:beforeAutospacing="0" w:after="120" w:afterAutospacing="0" w:line="360" w:lineRule="auto"/>
+        <w:jc w:val="both"/>
+      </w:pPr>
+      <w:r>
+        <w:t>Les digrammes structurels : Ces diagrammes aux nombres de six, représentent l’aspect statique d’un système (classes, objets, composants).</w:t>
+      </w:r>
+    </w:p>
+    <w:p>
+      <w:pPr>
+        <w:pStyle w:val="NormalWeb"/>
+        <w:numPr>
+          <w:ilvl w:val="0"/>
+          <w:numId w:val="15"/>
+        </w:numPr>
+        <w:shd w:val="clear" w:color="auto" w:fill="FFFFFF"/>
+        <w:spacing w:before="120" w:beforeAutospacing="0" w:after="120" w:afterAutospacing="0" w:line="360" w:lineRule="auto"/>
+        <w:jc w:val="both"/>
+      </w:pPr>
+      <w:r>
+        <w:t>Les digrammes de comportement : Ces diagrammes (7) représentent la partie dynamique d’un système réagissant aux évènements et permettant de produire des résultats attendus par les utilisateurs d’UML.</w:t>
+      </w:r>
+    </w:p>
+    <w:p>
+      <w:pPr>
+        <w:pStyle w:val="NormalWeb"/>
+        <w:shd w:val="clear" w:color="auto" w:fill="FFFFFF"/>
+        <w:spacing w:before="120" w:beforeAutospacing="0" w:after="120" w:afterAutospacing="0" w:line="360" w:lineRule="auto"/>
+        <w:jc w:val="both"/>
+      </w:pPr>
+      <w:r>
+        <w:t xml:space="preserve">Cependant dans </w:t>
+      </w:r>
+      <w:r>
+        <w:t>c</w:t>
+      </w:r>
+      <w:r>
+        <w:t>e projet on a utilisé deux des diagrammes à savoir le diagramme de cas d’utilisation (digramme de comportement) et le diagramme de classe (diagramme structurels).</w:t>
+      </w:r>
+    </w:p>
+    <w:p>
+      <w:pPr>
+        <w:pStyle w:val="Titre3"/>
+        <w:spacing w:line="360" w:lineRule="auto"/>
+        <w:jc w:val="both"/>
+        <w:rPr>
+          <w:b w:val="0"/>
+        </w:rPr>
+      </w:pPr>
+      <w:bookmarkStart w:id="13" w:name="_Toc57639960"/>
+      <w:bookmarkStart w:id="14" w:name="_Toc83607901"/>
+      <w:r>
+        <w:t>Choix</w:t>
+      </w:r>
+      <w:r>
+        <w:t xml:space="preserve"> du langage UML</w:t>
+      </w:r>
+      <w:bookmarkEnd w:id="13"/>
+      <w:bookmarkEnd w:id="14"/>
+    </w:p>
+    <w:p>
+      <w:pPr>
+        <w:spacing w:line="360" w:lineRule="auto"/>
+        <w:jc w:val="both"/>
+        <w:rPr>
+          <w:rFonts w:ascii="Times New Roman" w:hAnsi="Times New Roman" w:cs="Times New Roman"/>
+          <w:sz w:val="24"/>
+          <w:szCs w:val="24"/>
+        </w:rPr>
+      </w:pPr>
+      <w:r>
+        <w:rPr>
+          <w:rFonts w:ascii="Times New Roman" w:hAnsi="Times New Roman" w:cs="Times New Roman"/>
+        </w:rPr>
+        <w:t xml:space="preserve"> </w:t>
+      </w:r>
+      <w:r>
+        <w:rPr>
+          <w:rFonts w:ascii="Times New Roman" w:hAnsi="Times New Roman" w:cs="Times New Roman"/>
+          <w:sz w:val="24"/>
+          <w:szCs w:val="24"/>
+        </w:rPr>
+        <w:t>Notre choix s’est porté sur le langage UML pour sa précision et son exploitabilité. De plus il est conçu :</w:t>
+      </w:r>
+    </w:p>
+    <w:p>
+      <w:pPr>
+        <w:pStyle w:val="Paragraphedeliste"/>
+        <w:numPr>
+          <w:ilvl w:val="0"/>
+          <w:numId w:val="14"/>
+        </w:numPr>
+        <w:spacing w:line="360" w:lineRule="auto"/>
+        <w:jc w:val="both"/>
+        <w:rPr>
+          <w:rFonts w:ascii="Times New Roman" w:hAnsi="Times New Roman" w:cs="Times New Roman"/>
+          <w:sz w:val="24"/>
+          <w:szCs w:val="24"/>
+        </w:rPr>
+      </w:pPr>
+      <w:r>
+        <w:rPr>
+          <w:rFonts w:ascii="Times New Roman" w:hAnsi="Times New Roman" w:cs="Times New Roman"/>
+          <w:sz w:val="24"/>
+          <w:szCs w:val="24"/>
+        </w:rPr>
+        <w:t xml:space="preserve">Pour s’adapter à n’importe quel langage de programmation oriente objet, et il présente plusieurs diagrammes dont leurs </w:t>
+      </w:r>
+      <w:r>
+        <w:rPr>
+          <w:rFonts w:ascii="Times New Roman" w:hAnsi="Times New Roman" w:cs="Times New Roman"/>
+          <w:color w:val="000000"/>
+          <w:sz w:val="24"/>
+          <w:szCs w:val="24"/>
+        </w:rPr>
+        <w:t xml:space="preserve">compréhensions nécessitent une grande attention </w:t>
+      </w:r>
+    </w:p>
+    <w:p>
+      <w:pPr>
+        <w:pStyle w:val="Paragraphedeliste"/>
+        <w:numPr>
+          <w:ilvl w:val="0"/>
+          <w:numId w:val="14"/>
+        </w:numPr>
+        <w:spacing w:line="360" w:lineRule="auto"/>
+        <w:jc w:val="both"/>
+        <w:rPr>
+          <w:rFonts w:ascii="Times New Roman" w:hAnsi="Times New Roman" w:cs="Times New Roman"/>
+          <w:sz w:val="24"/>
+          <w:szCs w:val="24"/>
+        </w:rPr>
+      </w:pPr>
+      <w:r>
+        <w:rPr>
+          <w:rFonts w:ascii="Times New Roman" w:hAnsi="Times New Roman" w:cs="Times New Roman"/>
+          <w:color w:val="000000"/>
+          <w:sz w:val="24"/>
+          <w:szCs w:val="24"/>
+        </w:rPr>
+        <w:t xml:space="preserve">Pour l'implémentation objet avec ses différents détails et sa portabilité (s'adapte à n'importe quelle plateforme) elle est donc plus exploitable. </w:t>
+      </w:r>
+    </w:p>
+    <w:p>
+      <w:pPr>
+        <w:pStyle w:val="Titre3"/>
+        <w:spacing w:line="360" w:lineRule="auto"/>
+        <w:jc w:val="both"/>
+        <w:rPr>
+          <w:b w:val="0"/>
+        </w:rPr>
+      </w:pPr>
+      <w:bookmarkStart w:id="15" w:name="_Toc57639961"/>
+      <w:bookmarkStart w:id="16" w:name="_Toc83607902"/>
+      <w:r>
+        <w:lastRenderedPageBreak/>
+        <w:t>Présentation</w:t>
+      </w:r>
+      <w:r>
+        <w:t xml:space="preserve"> des diagrammes d’UML</w:t>
+      </w:r>
+      <w:bookmarkEnd w:id="15"/>
+      <w:bookmarkEnd w:id="16"/>
+    </w:p>
+    <w:p>
+      <w:pPr>
+        <w:pStyle w:val="Titre4"/>
+        <w:spacing w:line="360" w:lineRule="auto"/>
+        <w:jc w:val="both"/>
+      </w:pPr>
+      <w:bookmarkStart w:id="17" w:name="_Toc57639962"/>
+      <w:bookmarkStart w:id="18" w:name="_Toc83607903"/>
+      <w:r>
+        <w:t>Diagrammes de cas d’utilisation</w:t>
+      </w:r>
+      <w:bookmarkEnd w:id="17"/>
+      <w:bookmarkEnd w:id="18"/>
+    </w:p>
+    <w:p>
+      <w:pPr>
+        <w:spacing w:line="360" w:lineRule="auto"/>
+        <w:jc w:val="both"/>
+        <w:rPr>
+          <w:rFonts w:ascii="Times New Roman" w:hAnsi="Times New Roman" w:cs="Times New Roman"/>
+          <w:sz w:val="24"/>
+          <w:szCs w:val="24"/>
+        </w:rPr>
+      </w:pPr>
+      <w:r>
+        <w:rPr>
+          <w:rFonts w:ascii="Times New Roman" w:hAnsi="Times New Roman" w:cs="Times New Roman"/>
+          <w:sz w:val="24"/>
+          <w:szCs w:val="24"/>
+        </w:rPr>
+        <w:t xml:space="preserve">Ce diagramme est destiné à représenter les besoins des utilisateurs par rapport aux systèmes. Il constitue un des digrammes les plus structurants dans l’analyse d’un système. Il s’intéresse à ce que doit faire le système sans spécifier comment il le </w:t>
+      </w:r>
+      <w:proofErr w:type="gramStart"/>
+      <w:r>
+        <w:rPr>
+          <w:rFonts w:ascii="Times New Roman" w:hAnsi="Times New Roman" w:cs="Times New Roman"/>
+          <w:sz w:val="24"/>
+          <w:szCs w:val="24"/>
+        </w:rPr>
+        <w:t>fait .Il</w:t>
+      </w:r>
+      <w:proofErr w:type="gramEnd"/>
+      <w:r>
+        <w:rPr>
+          <w:rFonts w:ascii="Times New Roman" w:hAnsi="Times New Roman" w:cs="Times New Roman"/>
+          <w:sz w:val="24"/>
+          <w:szCs w:val="24"/>
+        </w:rPr>
+        <w:t xml:space="preserve"> représente aussi :</w:t>
+      </w:r>
+    </w:p>
+    <w:p>
+      <w:pPr>
+        <w:pStyle w:val="Paragraphedeliste"/>
+        <w:numPr>
+          <w:ilvl w:val="0"/>
+          <w:numId w:val="16"/>
+        </w:numPr>
+        <w:spacing w:line="360" w:lineRule="auto"/>
+        <w:jc w:val="both"/>
+        <w:rPr>
+          <w:rFonts w:ascii="Times New Roman" w:hAnsi="Times New Roman" w:cs="Times New Roman"/>
+          <w:sz w:val="24"/>
+          <w:szCs w:val="24"/>
+        </w:rPr>
+      </w:pPr>
+      <w:r>
+        <w:rPr>
+          <w:rFonts w:ascii="Times New Roman" w:hAnsi="Times New Roman" w:cs="Times New Roman"/>
+          <w:sz w:val="24"/>
+          <w:szCs w:val="24"/>
+        </w:rPr>
+        <w:t xml:space="preserve">Le système : il spécifie l’application informatique </w:t>
+      </w:r>
+    </w:p>
+    <w:p>
+      <w:pPr>
+        <w:pStyle w:val="Paragraphedeliste"/>
+        <w:numPr>
+          <w:ilvl w:val="0"/>
+          <w:numId w:val="16"/>
+        </w:numPr>
+        <w:spacing w:line="360" w:lineRule="auto"/>
+        <w:jc w:val="both"/>
+        <w:rPr>
+          <w:rFonts w:ascii="Times New Roman" w:hAnsi="Times New Roman" w:cs="Times New Roman"/>
+          <w:sz w:val="24"/>
+          <w:szCs w:val="24"/>
+        </w:rPr>
+      </w:pPr>
+      <w:r>
+        <w:rPr>
+          <w:rFonts w:ascii="Times New Roman" w:hAnsi="Times New Roman" w:cs="Times New Roman"/>
+          <w:sz w:val="24"/>
+          <w:szCs w:val="24"/>
+        </w:rPr>
+        <w:t xml:space="preserve">Les acteurs : ils sont des entités externes qui agissent sur le système </w:t>
+      </w:r>
+    </w:p>
+    <w:p>
+      <w:pPr>
+        <w:pStyle w:val="Paragraphedeliste"/>
+        <w:numPr>
+          <w:ilvl w:val="0"/>
+          <w:numId w:val="16"/>
+        </w:numPr>
+        <w:spacing w:line="360" w:lineRule="auto"/>
+        <w:jc w:val="both"/>
+        <w:rPr>
+          <w:rFonts w:ascii="Times New Roman" w:hAnsi="Times New Roman" w:cs="Times New Roman"/>
+          <w:sz w:val="24"/>
+          <w:szCs w:val="24"/>
+        </w:rPr>
+      </w:pPr>
+      <w:r>
+        <w:rPr>
+          <w:rFonts w:ascii="Times New Roman" w:hAnsi="Times New Roman" w:cs="Times New Roman"/>
+          <w:sz w:val="24"/>
+          <w:szCs w:val="24"/>
+        </w:rPr>
+        <w:t xml:space="preserve">Les cas d’utilisations : les services rendus par le système </w:t>
+      </w:r>
+    </w:p>
+    <w:p>
+      <w:pPr>
+        <w:pStyle w:val="Paragraphedeliste"/>
+        <w:numPr>
+          <w:ilvl w:val="0"/>
+          <w:numId w:val="16"/>
+        </w:numPr>
+        <w:spacing w:line="360" w:lineRule="auto"/>
+        <w:jc w:val="both"/>
+        <w:rPr>
+          <w:rFonts w:ascii="Times New Roman" w:hAnsi="Times New Roman" w:cs="Times New Roman"/>
+          <w:sz w:val="24"/>
+          <w:szCs w:val="24"/>
+        </w:rPr>
+      </w:pPr>
+      <w:r>
+        <w:rPr>
+          <w:rFonts w:ascii="Times New Roman" w:hAnsi="Times New Roman" w:cs="Times New Roman"/>
+          <w:sz w:val="24"/>
+          <w:szCs w:val="24"/>
+        </w:rPr>
+        <w:t>Les liens entre les acteurs et cas d’utilisations.</w:t>
+      </w:r>
+    </w:p>
+    <w:p>
+      <w:pPr>
+        <w:spacing w:line="360" w:lineRule="auto"/>
+        <w:jc w:val="both"/>
+        <w:rPr>
+          <w:rFonts w:ascii="Times New Roman" w:hAnsi="Times New Roman" w:cs="Times New Roman"/>
+          <w:sz w:val="24"/>
+          <w:szCs w:val="24"/>
+        </w:rPr>
+      </w:pPr>
+      <w:r>
+        <w:rPr>
+          <w:rFonts w:ascii="Times New Roman" w:hAnsi="Times New Roman" w:cs="Times New Roman"/>
+          <w:sz w:val="24"/>
+          <w:szCs w:val="24"/>
+        </w:rPr>
+        <w:t>Il constitue un instrument de validation et e test du système en cours et en fin de construction</w:t>
+      </w:r>
+    </w:p>
+    <w:p>
+      <w:pPr>
+        <w:pStyle w:val="Titre4"/>
+        <w:spacing w:line="360" w:lineRule="auto"/>
+        <w:jc w:val="both"/>
+      </w:pPr>
+      <w:bookmarkStart w:id="19" w:name="_Toc57639963"/>
+      <w:bookmarkStart w:id="20" w:name="_Toc83607904"/>
+      <w:r>
+        <w:t>Diagrammes</w:t>
+      </w:r>
+      <w:r>
+        <w:t xml:space="preserve"> de classe</w:t>
+      </w:r>
+      <w:bookmarkEnd w:id="19"/>
+      <w:bookmarkEnd w:id="20"/>
+    </w:p>
+    <w:p>
+      <w:pPr>
+        <w:spacing w:line="360" w:lineRule="auto"/>
+        <w:jc w:val="both"/>
+        <w:rPr>
+          <w:rFonts w:ascii="Times New Roman" w:hAnsi="Times New Roman" w:cs="Times New Roman"/>
+          <w:sz w:val="24"/>
+          <w:szCs w:val="24"/>
+        </w:rPr>
+      </w:pPr>
+      <w:r>
+        <w:rPr>
+          <w:rFonts w:ascii="Times New Roman" w:hAnsi="Times New Roman" w:cs="Times New Roman"/>
+          <w:sz w:val="24"/>
+          <w:szCs w:val="24"/>
+        </w:rPr>
+        <w:t>Il représente la description statique en intégrant dans chaque classe la partie dédiée aux données et celle consacrées aux traitements. C’est le diagramme pivot de l’ensemble de la modélisation d’un système.</w:t>
+      </w:r>
+    </w:p>
+    <w:p>
+      <w:pPr>
+        <w:spacing w:line="360" w:lineRule="auto"/>
+        <w:jc w:val="both"/>
+        <w:rPr>
+          <w:rFonts w:ascii="Times New Roman" w:hAnsi="Times New Roman" w:cs="Times New Roman"/>
+          <w:sz w:val="24"/>
+          <w:szCs w:val="24"/>
+        </w:rPr>
+      </w:pPr>
+      <w:r>
+        <w:rPr>
+          <w:rFonts w:ascii="Times New Roman" w:hAnsi="Times New Roman" w:cs="Times New Roman"/>
+          <w:sz w:val="24"/>
+          <w:szCs w:val="24"/>
+        </w:rPr>
+        <w:t>De plus il fournit une représentation abstraite des objets du système qui doivent interagir pour réaliser les fonctions du système.</w:t>
+      </w:r>
+    </w:p>
+    <w:p>
+      <w:pPr>
+        <w:spacing w:line="360" w:lineRule="auto"/>
+        <w:jc w:val="both"/>
+        <w:rPr>
+          <w:rFonts w:ascii="Times New Roman" w:hAnsi="Times New Roman" w:cs="Times New Roman"/>
+          <w:sz w:val="24"/>
+          <w:szCs w:val="24"/>
+        </w:rPr>
+      </w:pPr>
+      <w:r>
+        <w:rPr>
+          <w:rFonts w:ascii="Times New Roman" w:hAnsi="Times New Roman" w:cs="Times New Roman"/>
+          <w:sz w:val="24"/>
+          <w:szCs w:val="24"/>
+        </w:rPr>
+        <w:t>Pour créer un diagramme de classe il faut :</w:t>
+      </w:r>
+    </w:p>
+    <w:p>
+      <w:pPr>
+        <w:pStyle w:val="Paragraphedeliste"/>
+        <w:numPr>
+          <w:ilvl w:val="0"/>
+          <w:numId w:val="17"/>
+        </w:numPr>
+        <w:spacing w:line="360" w:lineRule="auto"/>
+        <w:jc w:val="both"/>
+        <w:rPr>
+          <w:rFonts w:ascii="Times New Roman" w:hAnsi="Times New Roman" w:cs="Times New Roman"/>
+          <w:sz w:val="24"/>
+          <w:szCs w:val="24"/>
+        </w:rPr>
+      </w:pPr>
+      <w:r>
+        <w:rPr>
+          <w:rFonts w:ascii="Times New Roman" w:hAnsi="Times New Roman" w:cs="Times New Roman"/>
+          <w:sz w:val="24"/>
+          <w:szCs w:val="24"/>
+        </w:rPr>
+        <w:t>Identifier et décrire les classes</w:t>
+      </w:r>
+    </w:p>
+    <w:p>
+      <w:pPr>
+        <w:pStyle w:val="Paragraphedeliste"/>
+        <w:numPr>
+          <w:ilvl w:val="0"/>
+          <w:numId w:val="17"/>
+        </w:numPr>
+        <w:spacing w:line="360" w:lineRule="auto"/>
+        <w:jc w:val="both"/>
+        <w:rPr>
+          <w:rFonts w:ascii="Times New Roman" w:hAnsi="Times New Roman" w:cs="Times New Roman"/>
+          <w:sz w:val="24"/>
+          <w:szCs w:val="24"/>
+        </w:rPr>
+      </w:pPr>
+      <w:r>
+        <w:rPr>
+          <w:rFonts w:ascii="Times New Roman" w:hAnsi="Times New Roman" w:cs="Times New Roman"/>
+          <w:sz w:val="24"/>
+          <w:szCs w:val="24"/>
+        </w:rPr>
+        <w:t xml:space="preserve">Identifier et décrire les relations qui existent entre ces classes </w:t>
+      </w:r>
+    </w:p>
+    <w:p>
+      <w:pPr>
+        <w:spacing w:line="360" w:lineRule="auto"/>
+        <w:jc w:val="both"/>
+        <w:rPr>
+          <w:rFonts w:ascii="Times New Roman" w:hAnsi="Times New Roman" w:cs="Times New Roman"/>
+          <w:sz w:val="24"/>
+          <w:szCs w:val="24"/>
+        </w:rPr>
+      </w:pPr>
+      <w:r>
+        <w:rPr>
+          <w:rFonts w:ascii="Times New Roman" w:hAnsi="Times New Roman" w:cs="Times New Roman"/>
+          <w:sz w:val="24"/>
+          <w:szCs w:val="24"/>
+        </w:rPr>
+        <w:t xml:space="preserve">Une classe est représentée </w:t>
+      </w:r>
+      <w:r>
+        <w:rPr>
+          <w:rFonts w:ascii="Times New Roman" w:hAnsi="Times New Roman" w:cs="Times New Roman"/>
+        </w:rPr>
+        <w:t>à</w:t>
+      </w:r>
+      <w:r>
+        <w:rPr>
+          <w:rFonts w:ascii="Times New Roman" w:hAnsi="Times New Roman" w:cs="Times New Roman"/>
+          <w:sz w:val="24"/>
+          <w:szCs w:val="24"/>
+        </w:rPr>
+        <w:t xml:space="preserve"> l’aide d’un rectangle comportant trois compartiments de base :</w:t>
+      </w:r>
+    </w:p>
+    <w:p>
+      <w:pPr>
+        <w:pStyle w:val="Paragraphedeliste"/>
+        <w:numPr>
+          <w:ilvl w:val="0"/>
+          <w:numId w:val="18"/>
+        </w:numPr>
+        <w:spacing w:line="360" w:lineRule="auto"/>
+        <w:jc w:val="both"/>
+        <w:rPr>
+          <w:rFonts w:ascii="Times New Roman" w:hAnsi="Times New Roman" w:cs="Times New Roman"/>
+          <w:sz w:val="24"/>
+          <w:szCs w:val="24"/>
+        </w:rPr>
+      </w:pPr>
+      <w:r>
+        <w:rPr>
+          <w:rFonts w:ascii="Times New Roman" w:hAnsi="Times New Roman" w:cs="Times New Roman"/>
+          <w:sz w:val="24"/>
+          <w:szCs w:val="24"/>
+        </w:rPr>
+        <w:t>Le nom qui doit évoquer le concept qui décrit la classe et doit commencer par une lettre majuscule,</w:t>
+      </w:r>
+    </w:p>
+    <w:p>
+      <w:pPr>
+        <w:pStyle w:val="Paragraphedeliste"/>
+        <w:numPr>
+          <w:ilvl w:val="0"/>
+          <w:numId w:val="18"/>
+        </w:numPr>
+        <w:spacing w:line="360" w:lineRule="auto"/>
+        <w:jc w:val="both"/>
+        <w:rPr>
+          <w:rFonts w:ascii="Times New Roman" w:hAnsi="Times New Roman" w:cs="Times New Roman"/>
+          <w:sz w:val="24"/>
+          <w:szCs w:val="24"/>
+        </w:rPr>
+      </w:pPr>
+      <w:r>
+        <w:rPr>
+          <w:rFonts w:ascii="Times New Roman" w:hAnsi="Times New Roman" w:cs="Times New Roman"/>
+          <w:sz w:val="24"/>
+          <w:szCs w:val="24"/>
+        </w:rPr>
+        <w:t xml:space="preserve">Les attributs qui décrivent les caractéristiques des objets </w:t>
+      </w:r>
+    </w:p>
+    <w:p>
+      <w:pPr>
+        <w:pStyle w:val="Paragraphedeliste"/>
+        <w:numPr>
+          <w:ilvl w:val="0"/>
+          <w:numId w:val="18"/>
+        </w:numPr>
+        <w:spacing w:line="360" w:lineRule="auto"/>
+        <w:jc w:val="both"/>
+        <w:rPr>
+          <w:rFonts w:ascii="Times New Roman" w:hAnsi="Times New Roman" w:cs="Times New Roman"/>
+          <w:sz w:val="24"/>
+          <w:szCs w:val="24"/>
+        </w:rPr>
+      </w:pPr>
+      <w:r>
+        <w:rPr>
+          <w:rFonts w:ascii="Times New Roman" w:hAnsi="Times New Roman" w:cs="Times New Roman"/>
+          <w:sz w:val="24"/>
+          <w:szCs w:val="24"/>
+        </w:rPr>
+        <w:t>Les opérations décrivent ce qu’une classe peut faire et quels services offre-t-elles aux autres classes.</w:t>
+      </w:r>
+    </w:p>
+    <w:p>
+      <w:pPr>
+        <w:pStyle w:val="Titre4"/>
+        <w:spacing w:line="360" w:lineRule="auto"/>
+        <w:jc w:val="both"/>
+      </w:pPr>
+      <w:bookmarkStart w:id="21" w:name="_Toc57639964"/>
+      <w:bookmarkStart w:id="22" w:name="_Toc83607905"/>
+      <w:r>
+        <w:t xml:space="preserve">Diagrammes de </w:t>
+      </w:r>
+      <w:r>
+        <w:t>séquences</w:t>
+      </w:r>
+      <w:bookmarkEnd w:id="21"/>
+      <w:bookmarkEnd w:id="22"/>
+    </w:p>
+    <w:p>
+      <w:pPr>
+        <w:spacing w:line="360" w:lineRule="auto"/>
+        <w:jc w:val="both"/>
+        <w:rPr>
+          <w:rFonts w:ascii="Times New Roman" w:hAnsi="Times New Roman" w:cs="Times New Roman"/>
+          <w:sz w:val="24"/>
+          <w:szCs w:val="24"/>
+        </w:rPr>
+      </w:pPr>
+      <w:r>
+        <w:rPr>
+          <w:rFonts w:ascii="Times New Roman" w:hAnsi="Times New Roman" w:cs="Times New Roman"/>
+          <w:sz w:val="24"/>
+          <w:szCs w:val="24"/>
+        </w:rPr>
+        <w:t xml:space="preserve">L’objectif du diagramme de séquence est de représenter les interactions entre objets qui composent le système en indiquant la chronologie des échanges. Cette représentation peut se réaliser par cas d’utilisation en considérant les différents scenarios </w:t>
+      </w:r>
+      <w:proofErr w:type="gramStart"/>
+      <w:r>
+        <w:rPr>
+          <w:rFonts w:ascii="Times New Roman" w:hAnsi="Times New Roman" w:cs="Times New Roman"/>
+          <w:sz w:val="24"/>
+          <w:szCs w:val="24"/>
+        </w:rPr>
+        <w:t>associes</w:t>
+      </w:r>
+      <w:proofErr w:type="gramEnd"/>
+      <w:r>
+        <w:rPr>
+          <w:rFonts w:ascii="Times New Roman" w:hAnsi="Times New Roman" w:cs="Times New Roman"/>
+          <w:sz w:val="24"/>
+          <w:szCs w:val="24"/>
+        </w:rPr>
+        <w:t>.</w:t>
+      </w:r>
+    </w:p>
+    <w:p>
+      <w:pPr>
+        <w:spacing w:line="360" w:lineRule="auto"/>
+        <w:jc w:val="both"/>
+        <w:rPr>
+          <w:rFonts w:ascii="Times New Roman" w:hAnsi="Times New Roman" w:cs="Times New Roman"/>
+          <w:sz w:val="24"/>
+          <w:szCs w:val="24"/>
+        </w:rPr>
+      </w:pPr>
+      <w:r>
+        <w:rPr>
+          <w:rFonts w:ascii="Times New Roman" w:hAnsi="Times New Roman" w:cs="Times New Roman"/>
+          <w:sz w:val="24"/>
+          <w:szCs w:val="24"/>
+        </w:rPr>
+        <w:lastRenderedPageBreak/>
+        <w:t>Il se concentre sur la séquence des interactions d’un point de vue temporel. Il fait apparaitre les objets intervenant dans l’interaction (les acteurs ou objets appartenant au système) et la description des interactions (messages) entre les intervenants.</w:t>
+      </w:r>
+    </w:p>
+    <w:p>
+      <w:pPr>
+        <w:spacing w:line="360" w:lineRule="auto"/>
+        <w:jc w:val="both"/>
+        <w:rPr>
+          <w:rFonts w:ascii="Times New Roman" w:hAnsi="Times New Roman" w:cs="Times New Roman"/>
+          <w:sz w:val="24"/>
+          <w:szCs w:val="24"/>
+        </w:rPr>
+      </w:pPr>
+      <w:r>
+        <w:rPr>
+          <w:rFonts w:ascii="Times New Roman" w:hAnsi="Times New Roman" w:cs="Times New Roman"/>
+          <w:sz w:val="24"/>
+          <w:szCs w:val="24"/>
+        </w:rPr>
+        <w:t>Dans un digramme de séquence, deux types de messages peuvent être distingues :</w:t>
+      </w:r>
+    </w:p>
+    <w:p>
+      <w:pPr>
+        <w:pStyle w:val="Paragraphedeliste"/>
+        <w:numPr>
+          <w:ilvl w:val="0"/>
+          <w:numId w:val="19"/>
+        </w:numPr>
+        <w:spacing w:line="360" w:lineRule="auto"/>
+        <w:jc w:val="both"/>
+        <w:rPr>
+          <w:rFonts w:ascii="Times New Roman" w:hAnsi="Times New Roman" w:cs="Times New Roman"/>
+          <w:sz w:val="24"/>
+          <w:szCs w:val="24"/>
+        </w:rPr>
+      </w:pPr>
+      <w:r>
+        <w:rPr>
+          <w:rFonts w:ascii="Times New Roman" w:hAnsi="Times New Roman" w:cs="Times New Roman"/>
+          <w:sz w:val="24"/>
+          <w:szCs w:val="24"/>
+        </w:rPr>
+        <w:t xml:space="preserve">Message synchrone : Dans ce cas l’émetteur reste en attente de la réponse </w:t>
+      </w:r>
+      <w:r>
+        <w:rPr>
+          <w:rFonts w:ascii="Times New Roman" w:hAnsi="Times New Roman" w:cs="Times New Roman"/>
+        </w:rPr>
+        <w:t>à</w:t>
+      </w:r>
+      <w:r>
+        <w:rPr>
+          <w:rFonts w:ascii="Times New Roman" w:hAnsi="Times New Roman" w:cs="Times New Roman"/>
+          <w:sz w:val="24"/>
+          <w:szCs w:val="24"/>
+        </w:rPr>
+        <w:t xml:space="preserve"> son message avant de poursuivre ses actions. La flèche avec extrémité pleine symbolise ce type de message. Le message retour peut ne pas être représente car il est inclus dans la fin d’exécution de l’opération de l’objet destinataire du message.</w:t>
+      </w:r>
+    </w:p>
+    <w:p>
+      <w:pPr>
+        <w:pStyle w:val="Paragraphedeliste"/>
+        <w:numPr>
+          <w:ilvl w:val="0"/>
+          <w:numId w:val="19"/>
+        </w:numPr>
+        <w:spacing w:line="360" w:lineRule="auto"/>
+        <w:jc w:val="both"/>
+        <w:rPr>
+          <w:rFonts w:ascii="Times New Roman" w:hAnsi="Times New Roman" w:cs="Times New Roman"/>
+          <w:sz w:val="24"/>
+          <w:szCs w:val="24"/>
+        </w:rPr>
+      </w:pPr>
+      <w:r>
+        <w:rPr>
+          <w:rFonts w:ascii="Times New Roman" w:hAnsi="Times New Roman" w:cs="Times New Roman"/>
+          <w:sz w:val="24"/>
+          <w:szCs w:val="24"/>
+        </w:rPr>
+        <w:t>Messages asynchrones : Dans ce cas l’émetteur n’attend pas la réponse à son message. Il poursuit l’exécution de ses opérations. C’est une flèche avec extrémité non pleine qui symbolise ce type de message.</w:t>
+      </w:r>
+    </w:p>
+    <w:p>
+      <w:pPr>
+        <w:pStyle w:val="Titre4"/>
+        <w:spacing w:line="360" w:lineRule="auto"/>
+        <w:jc w:val="both"/>
+      </w:pPr>
+      <w:bookmarkStart w:id="23" w:name="_Toc57639965"/>
+      <w:bookmarkStart w:id="24" w:name="_Toc83607906"/>
+      <w:r>
+        <w:t>Diagrammes de cas d’activités</w:t>
+      </w:r>
+      <w:bookmarkEnd w:id="23"/>
+      <w:bookmarkEnd w:id="24"/>
+      <w:r>
+        <w:t xml:space="preserve"> </w:t>
+      </w:r>
+    </w:p>
+    <w:p>
+      <w:pPr>
+        <w:spacing w:line="360" w:lineRule="auto"/>
+        <w:jc w:val="both"/>
+        <w:rPr>
+          <w:rFonts w:ascii="Times New Roman" w:hAnsi="Times New Roman" w:cs="Times New Roman"/>
+          <w:sz w:val="24"/>
+          <w:szCs w:val="24"/>
+        </w:rPr>
+      </w:pPr>
+      <w:r>
+        <w:rPr>
+          <w:rFonts w:ascii="Times New Roman" w:hAnsi="Times New Roman" w:cs="Times New Roman"/>
+          <w:sz w:val="24"/>
+          <w:szCs w:val="24"/>
+        </w:rPr>
+        <w:t xml:space="preserve">Le diagramme d’activités concerne le comportement interne des opérations ou des cas d’utilisation. Cependant le comportement vise ici s’applique au flot de contrôle et aux flots de données propres </w:t>
+      </w:r>
+      <w:proofErr w:type="gramStart"/>
+      <w:r>
+        <w:rPr>
+          <w:rFonts w:ascii="Times New Roman" w:hAnsi="Times New Roman" w:cs="Times New Roman"/>
+          <w:sz w:val="24"/>
+          <w:szCs w:val="24"/>
+        </w:rPr>
+        <w:t>a</w:t>
+      </w:r>
+      <w:proofErr w:type="gramEnd"/>
+      <w:r>
+        <w:rPr>
+          <w:rFonts w:ascii="Times New Roman" w:hAnsi="Times New Roman" w:cs="Times New Roman"/>
+          <w:sz w:val="24"/>
+          <w:szCs w:val="24"/>
+        </w:rPr>
+        <w:t xml:space="preserve"> un ensemble d’activités et non plus relativement à une seule classe.</w:t>
+      </w:r>
+    </w:p>
+    <w:p>
+      <w:pPr>
+        <w:spacing w:line="360" w:lineRule="auto"/>
+        <w:jc w:val="both"/>
+        <w:rPr>
+          <w:rFonts w:ascii="Times New Roman" w:hAnsi="Times New Roman" w:cs="Times New Roman"/>
+          <w:sz w:val="24"/>
+          <w:szCs w:val="24"/>
+        </w:rPr>
+      </w:pPr>
+      <w:r>
+        <w:rPr>
+          <w:rFonts w:ascii="Times New Roman" w:hAnsi="Times New Roman" w:cs="Times New Roman"/>
+          <w:sz w:val="24"/>
+          <w:szCs w:val="24"/>
+        </w:rPr>
+        <w:t>Il décrit les traitements en s’affranchissant partiellement de la structuration e l’application .il modélise le flot de contrôle des traitements.</w:t>
+      </w:r>
+    </w:p>
+    <w:p>
+      <w:pPr>
+        <w:spacing w:line="360" w:lineRule="auto"/>
+        <w:jc w:val="both"/>
+        <w:rPr>
+          <w:rFonts w:ascii="Times New Roman" w:hAnsi="Times New Roman" w:cs="Times New Roman"/>
+          <w:sz w:val="24"/>
+          <w:szCs w:val="24"/>
+        </w:rPr>
+      </w:pPr>
+      <w:r>
+        <w:rPr>
+          <w:rFonts w:ascii="Times New Roman" w:hAnsi="Times New Roman" w:cs="Times New Roman"/>
+          <w:sz w:val="24"/>
+          <w:szCs w:val="24"/>
+        </w:rPr>
+        <w:t>Les composants fondamentaux d’un DAC sont :</w:t>
+      </w:r>
+    </w:p>
+    <w:p>
+      <w:pPr>
+        <w:pStyle w:val="Paragraphedeliste"/>
+        <w:numPr>
+          <w:ilvl w:val="0"/>
+          <w:numId w:val="21"/>
+        </w:numPr>
+        <w:spacing w:line="360" w:lineRule="auto"/>
+        <w:jc w:val="both"/>
+        <w:rPr>
+          <w:rFonts w:ascii="Times New Roman" w:hAnsi="Times New Roman" w:cs="Times New Roman"/>
+          <w:sz w:val="24"/>
+          <w:szCs w:val="24"/>
+        </w:rPr>
+      </w:pPr>
+      <w:r>
+        <w:rPr>
+          <w:rFonts w:ascii="Times New Roman" w:hAnsi="Times New Roman" w:cs="Times New Roman"/>
+          <w:sz w:val="24"/>
+          <w:szCs w:val="24"/>
+        </w:rPr>
+        <w:t xml:space="preserve">Activités </w:t>
+      </w:r>
+      <w:bookmarkStart w:id="25" w:name="_GoBack"/>
+      <w:bookmarkEnd w:id="25"/>
+    </w:p>
+    <w:p>
+      <w:pPr>
+        <w:pStyle w:val="Paragraphedeliste"/>
+        <w:numPr>
+          <w:ilvl w:val="0"/>
+          <w:numId w:val="21"/>
+        </w:numPr>
+        <w:spacing w:line="360" w:lineRule="auto"/>
+        <w:jc w:val="both"/>
+        <w:rPr>
+          <w:rFonts w:ascii="Times New Roman" w:hAnsi="Times New Roman" w:cs="Times New Roman"/>
+          <w:sz w:val="24"/>
+          <w:szCs w:val="24"/>
+        </w:rPr>
+      </w:pPr>
+      <w:r>
+        <w:rPr>
+          <w:rFonts w:ascii="Times New Roman" w:hAnsi="Times New Roman" w:cs="Times New Roman"/>
+          <w:sz w:val="24"/>
+          <w:szCs w:val="24"/>
+        </w:rPr>
+        <w:t xml:space="preserve">Transitions </w:t>
+      </w:r>
+    </w:p>
+    <w:p>
+      <w:pPr>
+        <w:pStyle w:val="Paragraphedeliste"/>
+        <w:numPr>
+          <w:ilvl w:val="0"/>
+          <w:numId w:val="21"/>
+        </w:numPr>
+        <w:spacing w:line="360" w:lineRule="auto"/>
+        <w:jc w:val="both"/>
+        <w:rPr>
+          <w:rFonts w:ascii="Times New Roman" w:hAnsi="Times New Roman" w:cs="Times New Roman"/>
+          <w:sz w:val="24"/>
+          <w:szCs w:val="24"/>
+        </w:rPr>
+      </w:pPr>
+      <w:r>
+        <w:rPr>
+          <w:rFonts w:ascii="Times New Roman" w:hAnsi="Times New Roman" w:cs="Times New Roman"/>
+          <w:sz w:val="24"/>
+          <w:szCs w:val="24"/>
+        </w:rPr>
+        <w:t>Objets</w:t>
+      </w:r>
+    </w:p>
+    <w:p>
+      <w:pPr>
+        <w:spacing w:line="360" w:lineRule="auto"/>
+        <w:jc w:val="both"/>
+        <w:rPr>
+          <w:rFonts w:ascii="Times New Roman" w:hAnsi="Times New Roman" w:cs="Times New Roman"/>
+          <w:sz w:val="24"/>
+          <w:szCs w:val="24"/>
+        </w:rPr>
+      </w:pPr>
+      <w:r>
+        <w:rPr>
+          <w:rFonts w:ascii="Times New Roman" w:hAnsi="Times New Roman" w:cs="Times New Roman"/>
+          <w:sz w:val="24"/>
+          <w:szCs w:val="24"/>
+        </w:rPr>
+        <w:t>Une activité est un comportement qui décrit un séquencement organise d’actions. Le flot d’exécution est modalisée par les nœuds relies par des transitions. Ces dernières matérialisent le passage d’une activité vers une autre. Elles sont représentées par des flèches en traits pleins qui connectent les activités entre elles. Le flot de contrôle reste dans l’activité jusqu’à la fin de l’exécution des traitements.</w:t>
+      </w:r>
+    </w:p>
+    <w:p>
+      <w:pPr>
+        <w:spacing w:line="360" w:lineRule="auto"/>
+        <w:jc w:val="both"/>
+        <w:rPr>
+          <w:rFonts w:ascii="Times New Roman" w:hAnsi="Times New Roman" w:cs="Times New Roman"/>
+          <w:sz w:val="24"/>
+          <w:szCs w:val="24"/>
+        </w:rPr>
+      </w:pPr>
+      <w:r>
+        <w:rPr>
+          <w:rFonts w:ascii="Times New Roman" w:hAnsi="Times New Roman" w:cs="Times New Roman"/>
+          <w:sz w:val="24"/>
+          <w:szCs w:val="24"/>
+        </w:rPr>
+        <w:t>Il existe trois familles de nœuds d’activités : les nœuds exécutables ou d’exécution, les nœuds objets et les nœuds de contrôle.</w:t>
+      </w:r>
+    </w:p>
+    <w:p>
+      <w:pPr>
+        <w:spacing w:line="360" w:lineRule="auto"/>
+        <w:jc w:val="both"/>
+        <w:rPr>
+          <w:rFonts w:ascii="Times New Roman" w:hAnsi="Times New Roman" w:cs="Times New Roman"/>
+          <w:sz w:val="24"/>
+          <w:szCs w:val="24"/>
+        </w:rPr>
+      </w:pPr>
+      <w:r>
+        <w:rPr>
+          <w:rFonts w:ascii="Times New Roman" w:hAnsi="Times New Roman" w:cs="Times New Roman"/>
+          <w:sz w:val="24"/>
+          <w:szCs w:val="24"/>
+        </w:rPr>
+        <w:t>Parmi les concepts spécifiques au diagramme d’activité, on peut noter :</w:t>
+      </w:r>
+    </w:p>
+    <w:p>
+      <w:pPr>
+        <w:pStyle w:val="Paragraphedeliste"/>
+        <w:numPr>
+          <w:ilvl w:val="0"/>
+          <w:numId w:val="22"/>
+        </w:numPr>
+        <w:spacing w:line="360" w:lineRule="auto"/>
+        <w:jc w:val="both"/>
+        <w:rPr>
+          <w:rFonts w:ascii="Times New Roman" w:hAnsi="Times New Roman" w:cs="Times New Roman"/>
+          <w:sz w:val="24"/>
+          <w:szCs w:val="24"/>
+        </w:rPr>
+      </w:pPr>
+      <w:r>
+        <w:rPr>
+          <w:rFonts w:ascii="Times New Roman" w:hAnsi="Times New Roman" w:cs="Times New Roman"/>
+          <w:sz w:val="24"/>
+          <w:szCs w:val="24"/>
+        </w:rPr>
+        <w:t xml:space="preserve">Le nœud de bifurcation </w:t>
+      </w:r>
+    </w:p>
+    <w:p>
+      <w:pPr>
+        <w:pStyle w:val="Paragraphedeliste"/>
+        <w:numPr>
+          <w:ilvl w:val="0"/>
+          <w:numId w:val="22"/>
+        </w:numPr>
+        <w:spacing w:line="360" w:lineRule="auto"/>
+        <w:jc w:val="both"/>
+        <w:rPr>
+          <w:rFonts w:ascii="Times New Roman" w:hAnsi="Times New Roman" w:cs="Times New Roman"/>
+          <w:sz w:val="24"/>
+          <w:szCs w:val="24"/>
+        </w:rPr>
+      </w:pPr>
+      <w:r>
+        <w:rPr>
+          <w:rFonts w:ascii="Times New Roman" w:hAnsi="Times New Roman" w:cs="Times New Roman"/>
+          <w:sz w:val="24"/>
+          <w:szCs w:val="24"/>
+        </w:rPr>
+        <w:lastRenderedPageBreak/>
+        <w:t>Le nœud de jonction</w:t>
+      </w:r>
+    </w:p>
+    <w:p>
+      <w:pPr>
+        <w:pStyle w:val="Paragraphedeliste"/>
+        <w:numPr>
+          <w:ilvl w:val="0"/>
+          <w:numId w:val="22"/>
+        </w:numPr>
+        <w:spacing w:line="360" w:lineRule="auto"/>
+        <w:jc w:val="both"/>
+        <w:rPr>
+          <w:rFonts w:ascii="Times New Roman" w:hAnsi="Times New Roman" w:cs="Times New Roman"/>
+          <w:sz w:val="24"/>
+          <w:szCs w:val="24"/>
+        </w:rPr>
+      </w:pPr>
+      <w:r>
+        <w:rPr>
+          <w:rFonts w:ascii="Times New Roman" w:hAnsi="Times New Roman" w:cs="Times New Roman"/>
+          <w:sz w:val="24"/>
+          <w:szCs w:val="24"/>
+        </w:rPr>
+        <w:t>Le nœud de fusion</w:t>
+      </w:r>
+    </w:p>
+    <w:p>
+      <w:pPr>
+        <w:pStyle w:val="Paragraphedeliste"/>
+        <w:numPr>
+          <w:ilvl w:val="0"/>
+          <w:numId w:val="22"/>
+        </w:numPr>
+        <w:spacing w:line="360" w:lineRule="auto"/>
+        <w:jc w:val="both"/>
+        <w:rPr>
+          <w:rFonts w:ascii="Times New Roman" w:hAnsi="Times New Roman" w:cs="Times New Roman"/>
+          <w:sz w:val="24"/>
+          <w:szCs w:val="24"/>
+        </w:rPr>
+      </w:pPr>
+      <w:r>
+        <w:rPr>
+          <w:rFonts w:ascii="Times New Roman" w:hAnsi="Times New Roman" w:cs="Times New Roman"/>
+          <w:sz w:val="24"/>
+          <w:szCs w:val="24"/>
+        </w:rPr>
+        <w:t>Le pin d’entrée et de sortie</w:t>
+      </w:r>
+    </w:p>
+    <w:p>
+      <w:pPr>
+        <w:pStyle w:val="Paragraphedeliste"/>
+        <w:numPr>
+          <w:ilvl w:val="0"/>
+          <w:numId w:val="22"/>
+        </w:numPr>
+        <w:spacing w:line="360" w:lineRule="auto"/>
+        <w:jc w:val="both"/>
+        <w:rPr>
+          <w:rFonts w:ascii="Times New Roman" w:hAnsi="Times New Roman" w:cs="Times New Roman"/>
+          <w:sz w:val="24"/>
+          <w:szCs w:val="24"/>
+        </w:rPr>
+      </w:pPr>
+      <w:r>
+        <w:rPr>
+          <w:rFonts w:ascii="Times New Roman" w:hAnsi="Times New Roman" w:cs="Times New Roman"/>
+          <w:sz w:val="24"/>
+          <w:szCs w:val="24"/>
+        </w:rPr>
+        <w:t xml:space="preserve">Le flot d’objet </w:t>
+      </w:r>
+    </w:p>
+    <w:p>
+      <w:pPr>
+        <w:pStyle w:val="Paragraphedeliste"/>
+        <w:numPr>
+          <w:ilvl w:val="0"/>
+          <w:numId w:val="22"/>
+        </w:numPr>
+        <w:spacing w:line="360" w:lineRule="auto"/>
+        <w:jc w:val="both"/>
+        <w:rPr>
+          <w:rFonts w:ascii="Times New Roman" w:hAnsi="Times New Roman" w:cs="Times New Roman"/>
+          <w:sz w:val="24"/>
+          <w:szCs w:val="24"/>
+        </w:rPr>
+      </w:pPr>
+      <w:r>
+        <w:rPr>
+          <w:rFonts w:ascii="Times New Roman" w:hAnsi="Times New Roman" w:cs="Times New Roman"/>
+          <w:sz w:val="24"/>
+          <w:szCs w:val="24"/>
+        </w:rPr>
+        <w:t xml:space="preserve">La partition </w:t>
+      </w:r>
+    </w:p>
+    <w:p>
+      <w:pPr>
+        <w:pStyle w:val="Titre4"/>
+        <w:spacing w:line="360" w:lineRule="auto"/>
+        <w:jc w:val="both"/>
+      </w:pPr>
+      <w:bookmarkStart w:id="26" w:name="_Toc57639966"/>
+      <w:bookmarkStart w:id="27" w:name="_Toc83607907"/>
+      <w:r>
+        <w:t>Autres</w:t>
+      </w:r>
+      <w:r>
+        <w:t xml:space="preserve"> diagrammes</w:t>
+      </w:r>
+      <w:bookmarkEnd w:id="26"/>
+      <w:bookmarkEnd w:id="27"/>
+      <w:r>
+        <w:t xml:space="preserve"> </w:t>
+      </w:r>
+    </w:p>
+    <w:p>
+      <w:pPr>
+        <w:spacing w:line="360" w:lineRule="auto"/>
+        <w:jc w:val="both"/>
+        <w:rPr>
+          <w:rFonts w:ascii="Times New Roman" w:hAnsi="Times New Roman" w:cs="Times New Roman"/>
+          <w:sz w:val="24"/>
+          <w:szCs w:val="24"/>
+        </w:rPr>
+      </w:pPr>
+      <w:r>
+        <w:rPr>
+          <w:rFonts w:ascii="Times New Roman" w:hAnsi="Times New Roman" w:cs="Times New Roman"/>
+          <w:sz w:val="24"/>
+          <w:szCs w:val="24"/>
+        </w:rPr>
+        <w:t>Les autres diagrammes structurels proposés par UML 2 sont :</w:t>
+      </w:r>
+    </w:p>
+    <w:p>
+      <w:pPr>
+        <w:pStyle w:val="Paragraphedeliste"/>
+        <w:numPr>
+          <w:ilvl w:val="0"/>
+          <w:numId w:val="20"/>
+        </w:numPr>
+        <w:spacing w:line="360" w:lineRule="auto"/>
+        <w:jc w:val="both"/>
+        <w:rPr>
+          <w:rFonts w:ascii="Times New Roman" w:hAnsi="Times New Roman" w:cs="Times New Roman"/>
+          <w:sz w:val="24"/>
+          <w:szCs w:val="24"/>
+        </w:rPr>
+      </w:pPr>
+      <w:r>
+        <w:rPr>
+          <w:rFonts w:ascii="Times New Roman" w:hAnsi="Times New Roman" w:cs="Times New Roman"/>
+          <w:sz w:val="24"/>
+          <w:szCs w:val="24"/>
+        </w:rPr>
+        <w:t xml:space="preserve">Diagramme d’objets </w:t>
+      </w:r>
+    </w:p>
+    <w:p>
+      <w:pPr>
+        <w:pStyle w:val="Paragraphedeliste"/>
+        <w:numPr>
+          <w:ilvl w:val="0"/>
+          <w:numId w:val="20"/>
+        </w:numPr>
+        <w:spacing w:line="360" w:lineRule="auto"/>
+        <w:jc w:val="both"/>
+        <w:rPr>
+          <w:rFonts w:ascii="Times New Roman" w:hAnsi="Times New Roman" w:cs="Times New Roman"/>
+          <w:sz w:val="24"/>
+          <w:szCs w:val="24"/>
+        </w:rPr>
+      </w:pPr>
+      <w:r>
+        <w:rPr>
+          <w:rFonts w:ascii="Times New Roman" w:hAnsi="Times New Roman" w:cs="Times New Roman"/>
+          <w:sz w:val="24"/>
+          <w:szCs w:val="24"/>
+        </w:rPr>
+        <w:t>Diagramme de déploiement</w:t>
+      </w:r>
+    </w:p>
+    <w:p>
+      <w:pPr>
+        <w:pStyle w:val="Paragraphedeliste"/>
+        <w:numPr>
+          <w:ilvl w:val="0"/>
+          <w:numId w:val="20"/>
+        </w:numPr>
+        <w:spacing w:line="360" w:lineRule="auto"/>
+        <w:jc w:val="both"/>
+        <w:rPr>
+          <w:rFonts w:ascii="Times New Roman" w:hAnsi="Times New Roman" w:cs="Times New Roman"/>
+          <w:sz w:val="24"/>
+          <w:szCs w:val="24"/>
+        </w:rPr>
+      </w:pPr>
+      <w:r>
+        <w:rPr>
+          <w:rFonts w:ascii="Times New Roman" w:hAnsi="Times New Roman" w:cs="Times New Roman"/>
+          <w:sz w:val="24"/>
+          <w:szCs w:val="24"/>
+        </w:rPr>
+        <w:t>Diagramme de paquetage</w:t>
+      </w:r>
+    </w:p>
+    <w:p>
+      <w:pPr>
+        <w:pStyle w:val="Paragraphedeliste"/>
+        <w:numPr>
+          <w:ilvl w:val="0"/>
+          <w:numId w:val="20"/>
+        </w:numPr>
+        <w:spacing w:line="360" w:lineRule="auto"/>
+        <w:jc w:val="both"/>
+        <w:rPr>
+          <w:rFonts w:ascii="Times New Roman" w:hAnsi="Times New Roman" w:cs="Times New Roman"/>
+          <w:sz w:val="24"/>
+          <w:szCs w:val="24"/>
+        </w:rPr>
+      </w:pPr>
+      <w:r>
+        <w:rPr>
+          <w:rFonts w:ascii="Times New Roman" w:hAnsi="Times New Roman" w:cs="Times New Roman"/>
+          <w:sz w:val="24"/>
+          <w:szCs w:val="24"/>
+        </w:rPr>
+        <w:t>Diagramme de structure composite</w:t>
+      </w:r>
+    </w:p>
+    <w:p>
+      <w:pPr>
+        <w:spacing w:line="360" w:lineRule="auto"/>
+        <w:jc w:val="both"/>
+        <w:rPr>
+          <w:rFonts w:ascii="Times New Roman" w:hAnsi="Times New Roman" w:cs="Times New Roman"/>
+          <w:sz w:val="24"/>
+          <w:szCs w:val="24"/>
+        </w:rPr>
+      </w:pPr>
+      <w:r>
+        <w:rPr>
+          <w:rFonts w:ascii="Times New Roman" w:hAnsi="Times New Roman" w:cs="Times New Roman"/>
+          <w:sz w:val="24"/>
+          <w:szCs w:val="24"/>
+        </w:rPr>
+        <w:t xml:space="preserve">Les diagrammes de comportement sont focalisés sur la description de la partie dynamique du système à modéliser. Les autres </w:t>
+      </w:r>
+      <w:r>
+        <w:rPr>
+          <w:rFonts w:ascii="Times New Roman" w:hAnsi="Times New Roman" w:cs="Times New Roman"/>
+          <w:sz w:val="24"/>
+          <w:szCs w:val="24"/>
+        </w:rPr>
+        <w:t>proposent</w:t>
+      </w:r>
+      <w:r>
+        <w:rPr>
+          <w:rFonts w:ascii="Times New Roman" w:hAnsi="Times New Roman" w:cs="Times New Roman"/>
+          <w:sz w:val="24"/>
+          <w:szCs w:val="24"/>
+        </w:rPr>
+        <w:t xml:space="preserve"> par UML 2 sont :</w:t>
+      </w:r>
+    </w:p>
+    <w:p>
+      <w:pPr>
+        <w:pStyle w:val="Paragraphedeliste"/>
+        <w:numPr>
+          <w:ilvl w:val="0"/>
+          <w:numId w:val="20"/>
+        </w:numPr>
+        <w:spacing w:line="360" w:lineRule="auto"/>
+        <w:jc w:val="both"/>
+        <w:rPr>
+          <w:rFonts w:ascii="Times New Roman" w:hAnsi="Times New Roman" w:cs="Times New Roman"/>
+          <w:sz w:val="24"/>
+          <w:szCs w:val="24"/>
+        </w:rPr>
+      </w:pPr>
+      <w:r>
+        <w:rPr>
+          <w:rFonts w:ascii="Times New Roman" w:hAnsi="Times New Roman" w:cs="Times New Roman"/>
+          <w:sz w:val="24"/>
+          <w:szCs w:val="24"/>
+        </w:rPr>
+        <w:t xml:space="preserve">Diagramme d’état-transition (DET) </w:t>
+      </w:r>
+    </w:p>
+    <w:p>
+      <w:pPr>
+        <w:pStyle w:val="Paragraphedeliste"/>
+        <w:numPr>
+          <w:ilvl w:val="0"/>
+          <w:numId w:val="20"/>
+        </w:numPr>
+        <w:spacing w:line="360" w:lineRule="auto"/>
+        <w:jc w:val="both"/>
+        <w:rPr>
+          <w:rFonts w:ascii="Times New Roman" w:hAnsi="Times New Roman" w:cs="Times New Roman"/>
+          <w:sz w:val="24"/>
+          <w:szCs w:val="24"/>
+        </w:rPr>
+      </w:pPr>
+      <w:r>
+        <w:rPr>
+          <w:rFonts w:ascii="Times New Roman" w:hAnsi="Times New Roman" w:cs="Times New Roman"/>
+          <w:sz w:val="24"/>
+          <w:szCs w:val="24"/>
+        </w:rPr>
+        <w:t>Diagramme de communication (DCO)</w:t>
+      </w:r>
+    </w:p>
+    <w:p>
+      <w:pPr>
+        <w:pStyle w:val="Paragraphedeliste"/>
+        <w:numPr>
+          <w:ilvl w:val="0"/>
+          <w:numId w:val="20"/>
+        </w:numPr>
+        <w:spacing w:line="360" w:lineRule="auto"/>
+        <w:jc w:val="both"/>
+        <w:rPr>
+          <w:rFonts w:ascii="Times New Roman" w:hAnsi="Times New Roman" w:cs="Times New Roman"/>
+          <w:sz w:val="24"/>
+          <w:szCs w:val="24"/>
+        </w:rPr>
+      </w:pPr>
+      <w:r>
+        <w:rPr>
+          <w:rFonts w:ascii="Times New Roman" w:hAnsi="Times New Roman" w:cs="Times New Roman"/>
+          <w:sz w:val="24"/>
+          <w:szCs w:val="24"/>
+        </w:rPr>
+        <w:t>Diagramme global d’interaction (DGI)</w:t>
+      </w:r>
+    </w:p>
+    <w:p>
+      <w:pPr>
+        <w:pStyle w:val="Paragraphedeliste"/>
+        <w:numPr>
+          <w:ilvl w:val="0"/>
+          <w:numId w:val="20"/>
+        </w:numPr>
+        <w:spacing w:line="360" w:lineRule="auto"/>
+        <w:jc w:val="both"/>
+        <w:rPr>
+          <w:rFonts w:ascii="Times New Roman" w:hAnsi="Times New Roman" w:cs="Times New Roman"/>
+          <w:sz w:val="24"/>
+          <w:szCs w:val="24"/>
+        </w:rPr>
+      </w:pPr>
+      <w:r>
+        <w:rPr>
+          <w:rFonts w:ascii="Times New Roman" w:hAnsi="Times New Roman" w:cs="Times New Roman"/>
+          <w:sz w:val="24"/>
+          <w:szCs w:val="24"/>
+        </w:rPr>
+        <w:t>Diagramme de temps (DTP).</w:t>
+      </w:r>
+    </w:p>
+    <w:p>
+      <w:pPr>
+        <w:pStyle w:val="Titre2"/>
+        <w:spacing w:line="360" w:lineRule="auto"/>
+        <w:jc w:val="both"/>
+        <w:rPr>
+          <w:b w:val="0"/>
+        </w:rPr>
+      </w:pPr>
+      <w:bookmarkStart w:id="28" w:name="_Toc57639967"/>
+      <w:bookmarkStart w:id="29" w:name="_Toc83607908"/>
+      <w:r>
+        <w:t>Modélisation</w:t>
+      </w:r>
+      <w:r>
+        <w:t xml:space="preserve"> de notre application</w:t>
+      </w:r>
+      <w:bookmarkEnd w:id="28"/>
+      <w:bookmarkEnd w:id="29"/>
+      <w:r>
+        <w:t xml:space="preserve"> </w:t>
+      </w:r>
+    </w:p>
+    <w:p>
+      <w:pPr>
+        <w:spacing w:line="360" w:lineRule="auto"/>
+        <w:jc w:val="both"/>
+      </w:pPr>
+    </w:p>
+    <w:p>
+      <w:pPr>
+        <w:spacing w:line="360" w:lineRule="auto"/>
+        <w:jc w:val="both"/>
         <w:rPr>
           <w:lang w:eastAsia="fr-FR"/>
         </w:rPr>
@@ -2227,6 +5141,119 @@
     </w:lvl>
   </w:abstractNum>
   <w:abstractNum w:abstractNumId="1" w15:restartNumberingAfterBreak="0">
+    <w:nsid w:val="03A1754A"/>
+    <w:multiLevelType w:val="hybridMultilevel"/>
+    <w:tmpl w:val="E8104240"/>
+    <w:lvl w:ilvl="0" w:tplc="040C0001">
+      <w:start w:val="1"/>
+      <w:numFmt w:val="bullet"/>
+      <w:lvlText w:val=""/>
+      <w:lvlJc w:val="left"/>
+      <w:pPr>
+        <w:ind w:left="765" w:hanging="360"/>
+      </w:pPr>
+      <w:rPr>
+        <w:rFonts w:ascii="Symbol" w:hAnsi="Symbol" w:hint="default"/>
+      </w:rPr>
+    </w:lvl>
+    <w:lvl w:ilvl="1" w:tplc="040C0003" w:tentative="1">
+      <w:start w:val="1"/>
+      <w:numFmt w:val="bullet"/>
+      <w:lvlText w:val="o"/>
+      <w:lvlJc w:val="left"/>
+      <w:pPr>
+        <w:ind w:left="1485" w:hanging="360"/>
+      </w:pPr>
+      <w:rPr>
+        <w:rFonts w:ascii="Courier New" w:hAnsi="Courier New" w:cs="Courier New" w:hint="default"/>
+      </w:rPr>
+    </w:lvl>
+    <w:lvl w:ilvl="2" w:tplc="040C0005" w:tentative="1">
+      <w:start w:val="1"/>
+      <w:numFmt w:val="bullet"/>
+      <w:lvlText w:val=""/>
+      <w:lvlJc w:val="left"/>
+      <w:pPr>
+        <w:ind w:left="2205" w:hanging="360"/>
+      </w:pPr>
+      <w:rPr>
+        <w:rFonts w:ascii="Wingdings" w:hAnsi="Wingdings" w:hint="default"/>
+      </w:rPr>
+    </w:lvl>
+    <w:lvl w:ilvl="3" w:tplc="040C0001" w:tentative="1">
+      <w:start w:val="1"/>
+      <w:numFmt w:val="bullet"/>
+      <w:lvlText w:val=""/>
+      <w:lvlJc w:val="left"/>
+      <w:pPr>
+        <w:ind w:left="2925" w:hanging="360"/>
+      </w:pPr>
+      <w:rPr>
+        <w:rFonts w:ascii="Symbol" w:hAnsi="Symbol" w:hint="default"/>
+      </w:rPr>
+    </w:lvl>
+    <w:lvl w:ilvl="4" w:tplc="040C0003" w:tentative="1">
+      <w:start w:val="1"/>
+      <w:numFmt w:val="bullet"/>
+      <w:lvlText w:val="o"/>
+      <w:lvlJc w:val="left"/>
+      <w:pPr>
+        <w:ind w:left="3645" w:hanging="360"/>
+      </w:pPr>
+      <w:rPr>
+        <w:rFonts w:ascii="Courier New" w:hAnsi="Courier New" w:cs="Courier New" w:hint="default"/>
+      </w:rPr>
+    </w:lvl>
+    <w:lvl w:ilvl="5" w:tplc="040C0005" w:tentative="1">
+      <w:start w:val="1"/>
+      <w:numFmt w:val="bullet"/>
+      <w:lvlText w:val=""/>
+      <w:lvlJc w:val="left"/>
+      <w:pPr>
+        <w:ind w:left="4365" w:hanging="360"/>
+      </w:pPr>
+      <w:rPr>
+        <w:rFonts w:ascii="Wingdings" w:hAnsi="Wingdings" w:hint="default"/>
+      </w:rPr>
+    </w:lvl>
+    <w:lvl w:ilvl="6" w:tplc="040C0001" w:tentative="1">
+      <w:start w:val="1"/>
+      <w:numFmt w:val="bullet"/>
+      <w:lvlText w:val=""/>
+      <w:lvlJc w:val="left"/>
+      <w:pPr>
+        <w:ind w:left="5085" w:hanging="360"/>
+      </w:pPr>
+      <w:rPr>
+        <w:rFonts w:ascii="Symbol" w:hAnsi="Symbol" w:hint="default"/>
+      </w:rPr>
+    </w:lvl>
+    <w:lvl w:ilvl="7" w:tplc="040C0003" w:tentative="1">
+      <w:start w:val="1"/>
+      <w:numFmt w:val="bullet"/>
+      <w:lvlText w:val="o"/>
+      <w:lvlJc w:val="left"/>
+      <w:pPr>
+        <w:ind w:left="5805" w:hanging="360"/>
+      </w:pPr>
+      <w:rPr>
+        <w:rFonts w:ascii="Courier New" w:hAnsi="Courier New" w:cs="Courier New" w:hint="default"/>
+      </w:rPr>
+    </w:lvl>
+    <w:lvl w:ilvl="8" w:tplc="040C0005" w:tentative="1">
+      <w:start w:val="1"/>
+      <w:numFmt w:val="bullet"/>
+      <w:lvlText w:val=""/>
+      <w:lvlJc w:val="left"/>
+      <w:pPr>
+        <w:ind w:left="6525" w:hanging="360"/>
+      </w:pPr>
+      <w:rPr>
+        <w:rFonts w:ascii="Wingdings" w:hAnsi="Wingdings" w:hint="default"/>
+      </w:rPr>
+    </w:lvl>
+  </w:abstractNum>
+  <w:abstractNum w:abstractNumId="2" w15:restartNumberingAfterBreak="0">
     <w:nsid w:val="047660C4"/>
     <w:multiLevelType w:val="hybridMultilevel"/>
     <w:tmpl w:val="F948E55E"/>
@@ -2312,7 +5339,120 @@
       </w:pPr>
     </w:lvl>
   </w:abstractNum>
-  <w:abstractNum w:abstractNumId="2" w15:restartNumberingAfterBreak="0">
+  <w:abstractNum w:abstractNumId="3" w15:restartNumberingAfterBreak="0">
+    <w:nsid w:val="055F2D91"/>
+    <w:multiLevelType w:val="hybridMultilevel"/>
+    <w:tmpl w:val="7A5CAE8A"/>
+    <w:lvl w:ilvl="0" w:tplc="040C0001">
+      <w:start w:val="1"/>
+      <w:numFmt w:val="bullet"/>
+      <w:lvlText w:val=""/>
+      <w:lvlJc w:val="left"/>
+      <w:pPr>
+        <w:ind w:left="720" w:hanging="360"/>
+      </w:pPr>
+      <w:rPr>
+        <w:rFonts w:ascii="Symbol" w:hAnsi="Symbol" w:hint="default"/>
+      </w:rPr>
+    </w:lvl>
+    <w:lvl w:ilvl="1" w:tplc="040C0003" w:tentative="1">
+      <w:start w:val="1"/>
+      <w:numFmt w:val="bullet"/>
+      <w:lvlText w:val="o"/>
+      <w:lvlJc w:val="left"/>
+      <w:pPr>
+        <w:ind w:left="1440" w:hanging="360"/>
+      </w:pPr>
+      <w:rPr>
+        <w:rFonts w:ascii="Courier New" w:hAnsi="Courier New" w:cs="Courier New" w:hint="default"/>
+      </w:rPr>
+    </w:lvl>
+    <w:lvl w:ilvl="2" w:tplc="040C0005" w:tentative="1">
+      <w:start w:val="1"/>
+      <w:numFmt w:val="bullet"/>
+      <w:lvlText w:val=""/>
+      <w:lvlJc w:val="left"/>
+      <w:pPr>
+        <w:ind w:left="2160" w:hanging="360"/>
+      </w:pPr>
+      <w:rPr>
+        <w:rFonts w:ascii="Wingdings" w:hAnsi="Wingdings" w:hint="default"/>
+      </w:rPr>
+    </w:lvl>
+    <w:lvl w:ilvl="3" w:tplc="040C0001" w:tentative="1">
+      <w:start w:val="1"/>
+      <w:numFmt w:val="bullet"/>
+      <w:lvlText w:val=""/>
+      <w:lvlJc w:val="left"/>
+      <w:pPr>
+        <w:ind w:left="2880" w:hanging="360"/>
+      </w:pPr>
+      <w:rPr>
+        <w:rFonts w:ascii="Symbol" w:hAnsi="Symbol" w:hint="default"/>
+      </w:rPr>
+    </w:lvl>
+    <w:lvl w:ilvl="4" w:tplc="040C0003" w:tentative="1">
+      <w:start w:val="1"/>
+      <w:numFmt w:val="bullet"/>
+      <w:lvlText w:val="o"/>
+      <w:lvlJc w:val="left"/>
+      <w:pPr>
+        <w:ind w:left="3600" w:hanging="360"/>
+      </w:pPr>
+      <w:rPr>
+        <w:rFonts w:ascii="Courier New" w:hAnsi="Courier New" w:cs="Courier New" w:hint="default"/>
+      </w:rPr>
+    </w:lvl>
+    <w:lvl w:ilvl="5" w:tplc="040C0005" w:tentative="1">
+      <w:start w:val="1"/>
+      <w:numFmt w:val="bullet"/>
+      <w:lvlText w:val=""/>
+      <w:lvlJc w:val="left"/>
+      <w:pPr>
+        <w:ind w:left="4320" w:hanging="360"/>
+      </w:pPr>
+      <w:rPr>
+        <w:rFonts w:ascii="Wingdings" w:hAnsi="Wingdings" w:hint="default"/>
+      </w:rPr>
+    </w:lvl>
+    <w:lvl w:ilvl="6" w:tplc="040C0001" w:tentative="1">
+      <w:start w:val="1"/>
+      <w:numFmt w:val="bullet"/>
+      <w:lvlText w:val=""/>
+      <w:lvlJc w:val="left"/>
+      <w:pPr>
+        <w:ind w:left="5040" w:hanging="360"/>
+      </w:pPr>
+      <w:rPr>
+        <w:rFonts w:ascii="Symbol" w:hAnsi="Symbol" w:hint="default"/>
+      </w:rPr>
+    </w:lvl>
+    <w:lvl w:ilvl="7" w:tplc="040C0003" w:tentative="1">
+      <w:start w:val="1"/>
+      <w:numFmt w:val="bullet"/>
+      <w:lvlText w:val="o"/>
+      <w:lvlJc w:val="left"/>
+      <w:pPr>
+        <w:ind w:left="5760" w:hanging="360"/>
+      </w:pPr>
+      <w:rPr>
+        <w:rFonts w:ascii="Courier New" w:hAnsi="Courier New" w:cs="Courier New" w:hint="default"/>
+      </w:rPr>
+    </w:lvl>
+    <w:lvl w:ilvl="8" w:tplc="040C0005" w:tentative="1">
+      <w:start w:val="1"/>
+      <w:numFmt w:val="bullet"/>
+      <w:lvlText w:val=""/>
+      <w:lvlJc w:val="left"/>
+      <w:pPr>
+        <w:ind w:left="6480" w:hanging="360"/>
+      </w:pPr>
+      <w:rPr>
+        <w:rFonts w:ascii="Wingdings" w:hAnsi="Wingdings" w:hint="default"/>
+      </w:rPr>
+    </w:lvl>
+  </w:abstractNum>
+  <w:abstractNum w:abstractNumId="4" w15:restartNumberingAfterBreak="0">
     <w:nsid w:val="12D53C4F"/>
     <w:multiLevelType w:val="multilevel"/>
     <w:tmpl w:val="C4D4739C"/>
@@ -2434,7 +5574,664 @@
       </w:rPr>
     </w:lvl>
   </w:abstractNum>
-  <w:abstractNum w:abstractNumId="3" w15:restartNumberingAfterBreak="0">
+  <w:abstractNum w:abstractNumId="5" w15:restartNumberingAfterBreak="0">
+    <w:nsid w:val="18147989"/>
+    <w:multiLevelType w:val="hybridMultilevel"/>
+    <w:tmpl w:val="B5E2332E"/>
+    <w:lvl w:ilvl="0" w:tplc="040C0001">
+      <w:start w:val="1"/>
+      <w:numFmt w:val="bullet"/>
+      <w:lvlText w:val=""/>
+      <w:lvlJc w:val="left"/>
+      <w:pPr>
+        <w:ind w:left="720" w:hanging="360"/>
+      </w:pPr>
+      <w:rPr>
+        <w:rFonts w:ascii="Symbol" w:hAnsi="Symbol" w:hint="default"/>
+      </w:rPr>
+    </w:lvl>
+    <w:lvl w:ilvl="1" w:tplc="040C0003" w:tentative="1">
+      <w:start w:val="1"/>
+      <w:numFmt w:val="bullet"/>
+      <w:lvlText w:val="o"/>
+      <w:lvlJc w:val="left"/>
+      <w:pPr>
+        <w:ind w:left="1440" w:hanging="360"/>
+      </w:pPr>
+      <w:rPr>
+        <w:rFonts w:ascii="Courier New" w:hAnsi="Courier New" w:cs="Courier New" w:hint="default"/>
+      </w:rPr>
+    </w:lvl>
+    <w:lvl w:ilvl="2" w:tplc="040C0005" w:tentative="1">
+      <w:start w:val="1"/>
+      <w:numFmt w:val="bullet"/>
+      <w:lvlText w:val=""/>
+      <w:lvlJc w:val="left"/>
+      <w:pPr>
+        <w:ind w:left="2160" w:hanging="360"/>
+      </w:pPr>
+      <w:rPr>
+        <w:rFonts w:ascii="Wingdings" w:hAnsi="Wingdings" w:hint="default"/>
+      </w:rPr>
+    </w:lvl>
+    <w:lvl w:ilvl="3" w:tplc="040C0001" w:tentative="1">
+      <w:start w:val="1"/>
+      <w:numFmt w:val="bullet"/>
+      <w:lvlText w:val=""/>
+      <w:lvlJc w:val="left"/>
+      <w:pPr>
+        <w:ind w:left="2880" w:hanging="360"/>
+      </w:pPr>
+      <w:rPr>
+        <w:rFonts w:ascii="Symbol" w:hAnsi="Symbol" w:hint="default"/>
+      </w:rPr>
+    </w:lvl>
+    <w:lvl w:ilvl="4" w:tplc="040C0003" w:tentative="1">
+      <w:start w:val="1"/>
+      <w:numFmt w:val="bullet"/>
+      <w:lvlText w:val="o"/>
+      <w:lvlJc w:val="left"/>
+      <w:pPr>
+        <w:ind w:left="3600" w:hanging="360"/>
+      </w:pPr>
+      <w:rPr>
+        <w:rFonts w:ascii="Courier New" w:hAnsi="Courier New" w:cs="Courier New" w:hint="default"/>
+      </w:rPr>
+    </w:lvl>
+    <w:lvl w:ilvl="5" w:tplc="040C0005" w:tentative="1">
+      <w:start w:val="1"/>
+      <w:numFmt w:val="bullet"/>
+      <w:lvlText w:val=""/>
+      <w:lvlJc w:val="left"/>
+      <w:pPr>
+        <w:ind w:left="4320" w:hanging="360"/>
+      </w:pPr>
+      <w:rPr>
+        <w:rFonts w:ascii="Wingdings" w:hAnsi="Wingdings" w:hint="default"/>
+      </w:rPr>
+    </w:lvl>
+    <w:lvl w:ilvl="6" w:tplc="040C0001" w:tentative="1">
+      <w:start w:val="1"/>
+      <w:numFmt w:val="bullet"/>
+      <w:lvlText w:val=""/>
+      <w:lvlJc w:val="left"/>
+      <w:pPr>
+        <w:ind w:left="5040" w:hanging="360"/>
+      </w:pPr>
+      <w:rPr>
+        <w:rFonts w:ascii="Symbol" w:hAnsi="Symbol" w:hint="default"/>
+      </w:rPr>
+    </w:lvl>
+    <w:lvl w:ilvl="7" w:tplc="040C0003" w:tentative="1">
+      <w:start w:val="1"/>
+      <w:numFmt w:val="bullet"/>
+      <w:lvlText w:val="o"/>
+      <w:lvlJc w:val="left"/>
+      <w:pPr>
+        <w:ind w:left="5760" w:hanging="360"/>
+      </w:pPr>
+      <w:rPr>
+        <w:rFonts w:ascii="Courier New" w:hAnsi="Courier New" w:cs="Courier New" w:hint="default"/>
+      </w:rPr>
+    </w:lvl>
+    <w:lvl w:ilvl="8" w:tplc="040C0005" w:tentative="1">
+      <w:start w:val="1"/>
+      <w:numFmt w:val="bullet"/>
+      <w:lvlText w:val=""/>
+      <w:lvlJc w:val="left"/>
+      <w:pPr>
+        <w:ind w:left="6480" w:hanging="360"/>
+      </w:pPr>
+      <w:rPr>
+        <w:rFonts w:ascii="Wingdings" w:hAnsi="Wingdings" w:hint="default"/>
+      </w:rPr>
+    </w:lvl>
+  </w:abstractNum>
+  <w:abstractNum w:abstractNumId="6" w15:restartNumberingAfterBreak="0">
+    <w:nsid w:val="1C8A7DF7"/>
+    <w:multiLevelType w:val="hybridMultilevel"/>
+    <w:tmpl w:val="9FA4D644"/>
+    <w:lvl w:ilvl="0" w:tplc="040C0001">
+      <w:start w:val="1"/>
+      <w:numFmt w:val="bullet"/>
+      <w:lvlText w:val=""/>
+      <w:lvlJc w:val="left"/>
+      <w:pPr>
+        <w:ind w:left="720" w:hanging="360"/>
+      </w:pPr>
+      <w:rPr>
+        <w:rFonts w:ascii="Symbol" w:hAnsi="Symbol" w:hint="default"/>
+      </w:rPr>
+    </w:lvl>
+    <w:lvl w:ilvl="1" w:tplc="040C0003" w:tentative="1">
+      <w:start w:val="1"/>
+      <w:numFmt w:val="bullet"/>
+      <w:lvlText w:val="o"/>
+      <w:lvlJc w:val="left"/>
+      <w:pPr>
+        <w:ind w:left="1440" w:hanging="360"/>
+      </w:pPr>
+      <w:rPr>
+        <w:rFonts w:ascii="Courier New" w:hAnsi="Courier New" w:cs="Courier New" w:hint="default"/>
+      </w:rPr>
+    </w:lvl>
+    <w:lvl w:ilvl="2" w:tplc="040C0005" w:tentative="1">
+      <w:start w:val="1"/>
+      <w:numFmt w:val="bullet"/>
+      <w:lvlText w:val=""/>
+      <w:lvlJc w:val="left"/>
+      <w:pPr>
+        <w:ind w:left="2160" w:hanging="360"/>
+      </w:pPr>
+      <w:rPr>
+        <w:rFonts w:ascii="Wingdings" w:hAnsi="Wingdings" w:hint="default"/>
+      </w:rPr>
+    </w:lvl>
+    <w:lvl w:ilvl="3" w:tplc="040C0001" w:tentative="1">
+      <w:start w:val="1"/>
+      <w:numFmt w:val="bullet"/>
+      <w:lvlText w:val=""/>
+      <w:lvlJc w:val="left"/>
+      <w:pPr>
+        <w:ind w:left="2880" w:hanging="360"/>
+      </w:pPr>
+      <w:rPr>
+        <w:rFonts w:ascii="Symbol" w:hAnsi="Symbol" w:hint="default"/>
+      </w:rPr>
+    </w:lvl>
+    <w:lvl w:ilvl="4" w:tplc="040C0003" w:tentative="1">
+      <w:start w:val="1"/>
+      <w:numFmt w:val="bullet"/>
+      <w:lvlText w:val="o"/>
+      <w:lvlJc w:val="left"/>
+      <w:pPr>
+        <w:ind w:left="3600" w:hanging="360"/>
+      </w:pPr>
+      <w:rPr>
+        <w:rFonts w:ascii="Courier New" w:hAnsi="Courier New" w:cs="Courier New" w:hint="default"/>
+      </w:rPr>
+    </w:lvl>
+    <w:lvl w:ilvl="5" w:tplc="040C0005" w:tentative="1">
+      <w:start w:val="1"/>
+      <w:numFmt w:val="bullet"/>
+      <w:lvlText w:val=""/>
+      <w:lvlJc w:val="left"/>
+      <w:pPr>
+        <w:ind w:left="4320" w:hanging="360"/>
+      </w:pPr>
+      <w:rPr>
+        <w:rFonts w:ascii="Wingdings" w:hAnsi="Wingdings" w:hint="default"/>
+      </w:rPr>
+    </w:lvl>
+    <w:lvl w:ilvl="6" w:tplc="040C0001" w:tentative="1">
+      <w:start w:val="1"/>
+      <w:numFmt w:val="bullet"/>
+      <w:lvlText w:val=""/>
+      <w:lvlJc w:val="left"/>
+      <w:pPr>
+        <w:ind w:left="5040" w:hanging="360"/>
+      </w:pPr>
+      <w:rPr>
+        <w:rFonts w:ascii="Symbol" w:hAnsi="Symbol" w:hint="default"/>
+      </w:rPr>
+    </w:lvl>
+    <w:lvl w:ilvl="7" w:tplc="040C0003" w:tentative="1">
+      <w:start w:val="1"/>
+      <w:numFmt w:val="bullet"/>
+      <w:lvlText w:val="o"/>
+      <w:lvlJc w:val="left"/>
+      <w:pPr>
+        <w:ind w:left="5760" w:hanging="360"/>
+      </w:pPr>
+      <w:rPr>
+        <w:rFonts w:ascii="Courier New" w:hAnsi="Courier New" w:cs="Courier New" w:hint="default"/>
+      </w:rPr>
+    </w:lvl>
+    <w:lvl w:ilvl="8" w:tplc="040C0005" w:tentative="1">
+      <w:start w:val="1"/>
+      <w:numFmt w:val="bullet"/>
+      <w:lvlText w:val=""/>
+      <w:lvlJc w:val="left"/>
+      <w:pPr>
+        <w:ind w:left="6480" w:hanging="360"/>
+      </w:pPr>
+      <w:rPr>
+        <w:rFonts w:ascii="Wingdings" w:hAnsi="Wingdings" w:hint="default"/>
+      </w:rPr>
+    </w:lvl>
+  </w:abstractNum>
+  <w:abstractNum w:abstractNumId="7" w15:restartNumberingAfterBreak="0">
+    <w:nsid w:val="27E11BFA"/>
+    <w:multiLevelType w:val="multilevel"/>
+    <w:tmpl w:val="8E1A0206"/>
+    <w:lvl w:ilvl="0">
+      <w:start w:val="1"/>
+      <w:numFmt w:val="upperRoman"/>
+      <w:lvlText w:val="%1."/>
+      <w:lvlJc w:val="right"/>
+      <w:pPr>
+        <w:ind w:left="360" w:hanging="360"/>
+      </w:pPr>
+      <w:rPr>
+        <w:rFonts w:hint="default"/>
+      </w:rPr>
+    </w:lvl>
+    <w:lvl w:ilvl="1">
+      <w:start w:val="1"/>
+      <w:numFmt w:val="decimal"/>
+      <w:lvlText w:val="%1.%2."/>
+      <w:lvlJc w:val="left"/>
+      <w:pPr>
+        <w:ind w:left="792" w:hanging="432"/>
+      </w:pPr>
+    </w:lvl>
+    <w:lvl w:ilvl="2">
+      <w:start w:val="1"/>
+      <w:numFmt w:val="decimal"/>
+      <w:lvlText w:val="%1.%2.%3."/>
+      <w:lvlJc w:val="left"/>
+      <w:pPr>
+        <w:ind w:left="1224" w:hanging="504"/>
+      </w:pPr>
+    </w:lvl>
+    <w:lvl w:ilvl="3">
+      <w:start w:val="1"/>
+      <w:numFmt w:val="decimal"/>
+      <w:lvlText w:val="%1.%2.%3.%4."/>
+      <w:lvlJc w:val="left"/>
+      <w:pPr>
+        <w:ind w:left="1640" w:hanging="648"/>
+      </w:pPr>
+      <w:rPr>
+        <w:color w:val="1F4E79" w:themeColor="accent5" w:themeShade="80"/>
+      </w:rPr>
+    </w:lvl>
+    <w:lvl w:ilvl="4">
+      <w:start w:val="1"/>
+      <w:numFmt w:val="decimal"/>
+      <w:lvlText w:val="%1.%2.%3.%4.%5."/>
+      <w:lvlJc w:val="left"/>
+      <w:pPr>
+        <w:ind w:left="2232" w:hanging="792"/>
+      </w:pPr>
+    </w:lvl>
+    <w:lvl w:ilvl="5">
+      <w:start w:val="1"/>
+      <w:numFmt w:val="decimal"/>
+      <w:lvlText w:val="%1.%2.%3.%4.%5.%6."/>
+      <w:lvlJc w:val="left"/>
+      <w:pPr>
+        <w:ind w:left="2736" w:hanging="936"/>
+      </w:pPr>
+    </w:lvl>
+    <w:lvl w:ilvl="6">
+      <w:start w:val="1"/>
+      <w:numFmt w:val="decimal"/>
+      <w:lvlText w:val="%1.%2.%3.%4.%5.%6.%7."/>
+      <w:lvlJc w:val="left"/>
+      <w:pPr>
+        <w:ind w:left="3240" w:hanging="1080"/>
+      </w:pPr>
+    </w:lvl>
+    <w:lvl w:ilvl="7">
+      <w:start w:val="1"/>
+      <w:numFmt w:val="decimal"/>
+      <w:lvlText w:val="%1.%2.%3.%4.%5.%6.%7.%8."/>
+      <w:lvlJc w:val="left"/>
+      <w:pPr>
+        <w:ind w:left="3744" w:hanging="1224"/>
+      </w:pPr>
+    </w:lvl>
+    <w:lvl w:ilvl="8">
+      <w:start w:val="1"/>
+      <w:numFmt w:val="decimal"/>
+      <w:lvlText w:val="%1.%2.%3.%4.%5.%6.%7.%8.%9."/>
+      <w:lvlJc w:val="left"/>
+      <w:pPr>
+        <w:ind w:left="4320" w:hanging="1440"/>
+      </w:pPr>
+    </w:lvl>
+  </w:abstractNum>
+  <w:abstractNum w:abstractNumId="8" w15:restartNumberingAfterBreak="0">
+    <w:nsid w:val="33370CFA"/>
+    <w:multiLevelType w:val="hybridMultilevel"/>
+    <w:tmpl w:val="EB4C5598"/>
+    <w:lvl w:ilvl="0" w:tplc="040C0001">
+      <w:start w:val="1"/>
+      <w:numFmt w:val="bullet"/>
+      <w:lvlText w:val=""/>
+      <w:lvlJc w:val="left"/>
+      <w:pPr>
+        <w:ind w:left="720" w:hanging="360"/>
+      </w:pPr>
+      <w:rPr>
+        <w:rFonts w:ascii="Symbol" w:hAnsi="Symbol" w:hint="default"/>
+      </w:rPr>
+    </w:lvl>
+    <w:lvl w:ilvl="1" w:tplc="040C0003" w:tentative="1">
+      <w:start w:val="1"/>
+      <w:numFmt w:val="bullet"/>
+      <w:lvlText w:val="o"/>
+      <w:lvlJc w:val="left"/>
+      <w:pPr>
+        <w:ind w:left="1440" w:hanging="360"/>
+      </w:pPr>
+      <w:rPr>
+        <w:rFonts w:ascii="Courier New" w:hAnsi="Courier New" w:cs="Courier New" w:hint="default"/>
+      </w:rPr>
+    </w:lvl>
+    <w:lvl w:ilvl="2" w:tplc="040C0005" w:tentative="1">
+      <w:start w:val="1"/>
+      <w:numFmt w:val="bullet"/>
+      <w:lvlText w:val=""/>
+      <w:lvlJc w:val="left"/>
+      <w:pPr>
+        <w:ind w:left="2160" w:hanging="360"/>
+      </w:pPr>
+      <w:rPr>
+        <w:rFonts w:ascii="Wingdings" w:hAnsi="Wingdings" w:hint="default"/>
+      </w:rPr>
+    </w:lvl>
+    <w:lvl w:ilvl="3" w:tplc="040C0001" w:tentative="1">
+      <w:start w:val="1"/>
+      <w:numFmt w:val="bullet"/>
+      <w:lvlText w:val=""/>
+      <w:lvlJc w:val="left"/>
+      <w:pPr>
+        <w:ind w:left="2880" w:hanging="360"/>
+      </w:pPr>
+      <w:rPr>
+        <w:rFonts w:ascii="Symbol" w:hAnsi="Symbol" w:hint="default"/>
+      </w:rPr>
+    </w:lvl>
+    <w:lvl w:ilvl="4" w:tplc="040C0003" w:tentative="1">
+      <w:start w:val="1"/>
+      <w:numFmt w:val="bullet"/>
+      <w:lvlText w:val="o"/>
+      <w:lvlJc w:val="left"/>
+      <w:pPr>
+        <w:ind w:left="3600" w:hanging="360"/>
+      </w:pPr>
+      <w:rPr>
+        <w:rFonts w:ascii="Courier New" w:hAnsi="Courier New" w:cs="Courier New" w:hint="default"/>
+      </w:rPr>
+    </w:lvl>
+    <w:lvl w:ilvl="5" w:tplc="040C0005" w:tentative="1">
+      <w:start w:val="1"/>
+      <w:numFmt w:val="bullet"/>
+      <w:lvlText w:val=""/>
+      <w:lvlJc w:val="left"/>
+      <w:pPr>
+        <w:ind w:left="4320" w:hanging="360"/>
+      </w:pPr>
+      <w:rPr>
+        <w:rFonts w:ascii="Wingdings" w:hAnsi="Wingdings" w:hint="default"/>
+      </w:rPr>
+    </w:lvl>
+    <w:lvl w:ilvl="6" w:tplc="040C0001" w:tentative="1">
+      <w:start w:val="1"/>
+      <w:numFmt w:val="bullet"/>
+      <w:lvlText w:val=""/>
+      <w:lvlJc w:val="left"/>
+      <w:pPr>
+        <w:ind w:left="5040" w:hanging="360"/>
+      </w:pPr>
+      <w:rPr>
+        <w:rFonts w:ascii="Symbol" w:hAnsi="Symbol" w:hint="default"/>
+      </w:rPr>
+    </w:lvl>
+    <w:lvl w:ilvl="7" w:tplc="040C0003" w:tentative="1">
+      <w:start w:val="1"/>
+      <w:numFmt w:val="bullet"/>
+      <w:lvlText w:val="o"/>
+      <w:lvlJc w:val="left"/>
+      <w:pPr>
+        <w:ind w:left="5760" w:hanging="360"/>
+      </w:pPr>
+      <w:rPr>
+        <w:rFonts w:ascii="Courier New" w:hAnsi="Courier New" w:cs="Courier New" w:hint="default"/>
+      </w:rPr>
+    </w:lvl>
+    <w:lvl w:ilvl="8" w:tplc="040C0005" w:tentative="1">
+      <w:start w:val="1"/>
+      <w:numFmt w:val="bullet"/>
+      <w:lvlText w:val=""/>
+      <w:lvlJc w:val="left"/>
+      <w:pPr>
+        <w:ind w:left="6480" w:hanging="360"/>
+      </w:pPr>
+      <w:rPr>
+        <w:rFonts w:ascii="Wingdings" w:hAnsi="Wingdings" w:hint="default"/>
+      </w:rPr>
+    </w:lvl>
+  </w:abstractNum>
+  <w:abstractNum w:abstractNumId="9" w15:restartNumberingAfterBreak="0">
+    <w:nsid w:val="359D04D2"/>
+    <w:multiLevelType w:val="hybridMultilevel"/>
+    <w:tmpl w:val="3D30A36A"/>
+    <w:lvl w:ilvl="0" w:tplc="040C0001">
+      <w:start w:val="1"/>
+      <w:numFmt w:val="bullet"/>
+      <w:lvlText w:val=""/>
+      <w:lvlJc w:val="left"/>
+      <w:pPr>
+        <w:ind w:left="720" w:hanging="360"/>
+      </w:pPr>
+      <w:rPr>
+        <w:rFonts w:ascii="Symbol" w:hAnsi="Symbol" w:hint="default"/>
+      </w:rPr>
+    </w:lvl>
+    <w:lvl w:ilvl="1" w:tplc="040C0003" w:tentative="1">
+      <w:start w:val="1"/>
+      <w:numFmt w:val="bullet"/>
+      <w:lvlText w:val="o"/>
+      <w:lvlJc w:val="left"/>
+      <w:pPr>
+        <w:ind w:left="1440" w:hanging="360"/>
+      </w:pPr>
+      <w:rPr>
+        <w:rFonts w:ascii="Courier New" w:hAnsi="Courier New" w:cs="Courier New" w:hint="default"/>
+      </w:rPr>
+    </w:lvl>
+    <w:lvl w:ilvl="2" w:tplc="040C0005" w:tentative="1">
+      <w:start w:val="1"/>
+      <w:numFmt w:val="bullet"/>
+      <w:lvlText w:val=""/>
+      <w:lvlJc w:val="left"/>
+      <w:pPr>
+        <w:ind w:left="2160" w:hanging="360"/>
+      </w:pPr>
+      <w:rPr>
+        <w:rFonts w:ascii="Wingdings" w:hAnsi="Wingdings" w:hint="default"/>
+      </w:rPr>
+    </w:lvl>
+    <w:lvl w:ilvl="3" w:tplc="040C0001" w:tentative="1">
+      <w:start w:val="1"/>
+      <w:numFmt w:val="bullet"/>
+      <w:lvlText w:val=""/>
+      <w:lvlJc w:val="left"/>
+      <w:pPr>
+        <w:ind w:left="2880" w:hanging="360"/>
+      </w:pPr>
+      <w:rPr>
+        <w:rFonts w:ascii="Symbol" w:hAnsi="Symbol" w:hint="default"/>
+      </w:rPr>
+    </w:lvl>
+    <w:lvl w:ilvl="4" w:tplc="040C0003" w:tentative="1">
+      <w:start w:val="1"/>
+      <w:numFmt w:val="bullet"/>
+      <w:lvlText w:val="o"/>
+      <w:lvlJc w:val="left"/>
+      <w:pPr>
+        <w:ind w:left="3600" w:hanging="360"/>
+      </w:pPr>
+      <w:rPr>
+        <w:rFonts w:ascii="Courier New" w:hAnsi="Courier New" w:cs="Courier New" w:hint="default"/>
+      </w:rPr>
+    </w:lvl>
+    <w:lvl w:ilvl="5" w:tplc="040C0005" w:tentative="1">
+      <w:start w:val="1"/>
+      <w:numFmt w:val="bullet"/>
+      <w:lvlText w:val=""/>
+      <w:lvlJc w:val="left"/>
+      <w:pPr>
+        <w:ind w:left="4320" w:hanging="360"/>
+      </w:pPr>
+      <w:rPr>
+        <w:rFonts w:ascii="Wingdings" w:hAnsi="Wingdings" w:hint="default"/>
+      </w:rPr>
+    </w:lvl>
+    <w:lvl w:ilvl="6" w:tplc="040C0001" w:tentative="1">
+      <w:start w:val="1"/>
+      <w:numFmt w:val="bullet"/>
+      <w:lvlText w:val=""/>
+      <w:lvlJc w:val="left"/>
+      <w:pPr>
+        <w:ind w:left="5040" w:hanging="360"/>
+      </w:pPr>
+      <w:rPr>
+        <w:rFonts w:ascii="Symbol" w:hAnsi="Symbol" w:hint="default"/>
+      </w:rPr>
+    </w:lvl>
+    <w:lvl w:ilvl="7" w:tplc="040C0003" w:tentative="1">
+      <w:start w:val="1"/>
+      <w:numFmt w:val="bullet"/>
+      <w:lvlText w:val="o"/>
+      <w:lvlJc w:val="left"/>
+      <w:pPr>
+        <w:ind w:left="5760" w:hanging="360"/>
+      </w:pPr>
+      <w:rPr>
+        <w:rFonts w:ascii="Courier New" w:hAnsi="Courier New" w:cs="Courier New" w:hint="default"/>
+      </w:rPr>
+    </w:lvl>
+    <w:lvl w:ilvl="8" w:tplc="040C0005" w:tentative="1">
+      <w:start w:val="1"/>
+      <w:numFmt w:val="bullet"/>
+      <w:lvlText w:val=""/>
+      <w:lvlJc w:val="left"/>
+      <w:pPr>
+        <w:ind w:left="6480" w:hanging="360"/>
+      </w:pPr>
+      <w:rPr>
+        <w:rFonts w:ascii="Wingdings" w:hAnsi="Wingdings" w:hint="default"/>
+      </w:rPr>
+    </w:lvl>
+  </w:abstractNum>
+  <w:abstractNum w:abstractNumId="10" w15:restartNumberingAfterBreak="0">
+    <w:nsid w:val="3E586C43"/>
+    <w:multiLevelType w:val="hybridMultilevel"/>
+    <w:tmpl w:val="45343F12"/>
+    <w:lvl w:ilvl="0" w:tplc="040C0001">
+      <w:start w:val="1"/>
+      <w:numFmt w:val="bullet"/>
+      <w:lvlText w:val=""/>
+      <w:lvlJc w:val="left"/>
+      <w:pPr>
+        <w:ind w:left="720" w:hanging="360"/>
+      </w:pPr>
+      <w:rPr>
+        <w:rFonts w:ascii="Symbol" w:hAnsi="Symbol" w:hint="default"/>
+      </w:rPr>
+    </w:lvl>
+    <w:lvl w:ilvl="1" w:tplc="040C0003" w:tentative="1">
+      <w:start w:val="1"/>
+      <w:numFmt w:val="bullet"/>
+      <w:lvlText w:val="o"/>
+      <w:lvlJc w:val="left"/>
+      <w:pPr>
+        <w:ind w:left="1440" w:hanging="360"/>
+      </w:pPr>
+      <w:rPr>
+        <w:rFonts w:ascii="Courier New" w:hAnsi="Courier New" w:cs="Courier New" w:hint="default"/>
+      </w:rPr>
+    </w:lvl>
+    <w:lvl w:ilvl="2" w:tplc="040C0005" w:tentative="1">
+      <w:start w:val="1"/>
+      <w:numFmt w:val="bullet"/>
+      <w:lvlText w:val=""/>
+      <w:lvlJc w:val="left"/>
+      <w:pPr>
+        <w:ind w:left="2160" w:hanging="360"/>
+      </w:pPr>
+      <w:rPr>
+        <w:rFonts w:ascii="Wingdings" w:hAnsi="Wingdings" w:hint="default"/>
+      </w:rPr>
+    </w:lvl>
+    <w:lvl w:ilvl="3" w:tplc="040C0001" w:tentative="1">
+      <w:start w:val="1"/>
+      <w:numFmt w:val="bullet"/>
+      <w:lvlText w:val=""/>
+      <w:lvlJc w:val="left"/>
+      <w:pPr>
+        <w:ind w:left="2880" w:hanging="360"/>
+      </w:pPr>
+      <w:rPr>
+        <w:rFonts w:ascii="Symbol" w:hAnsi="Symbol" w:hint="default"/>
+      </w:rPr>
+    </w:lvl>
+    <w:lvl w:ilvl="4" w:tplc="040C0003" w:tentative="1">
+      <w:start w:val="1"/>
+      <w:numFmt w:val="bullet"/>
+      <w:lvlText w:val="o"/>
+      <w:lvlJc w:val="left"/>
+      <w:pPr>
+        <w:ind w:left="3600" w:hanging="360"/>
+      </w:pPr>
+      <w:rPr>
+        <w:rFonts w:ascii="Courier New" w:hAnsi="Courier New" w:cs="Courier New" w:hint="default"/>
+      </w:rPr>
+    </w:lvl>
+    <w:lvl w:ilvl="5" w:tplc="040C0005" w:tentative="1">
+      <w:start w:val="1"/>
+      <w:numFmt w:val="bullet"/>
+      <w:lvlText w:val=""/>
+      <w:lvlJc w:val="left"/>
+      <w:pPr>
+        <w:ind w:left="4320" w:hanging="360"/>
+      </w:pPr>
+      <w:rPr>
+        <w:rFonts w:ascii="Wingdings" w:hAnsi="Wingdings" w:hint="default"/>
+      </w:rPr>
+    </w:lvl>
+    <w:lvl w:ilvl="6" w:tplc="040C0001" w:tentative="1">
+      <w:start w:val="1"/>
+      <w:numFmt w:val="bullet"/>
+      <w:lvlText w:val=""/>
+      <w:lvlJc w:val="left"/>
+      <w:pPr>
+        <w:ind w:left="5040" w:hanging="360"/>
+      </w:pPr>
+      <w:rPr>
+        <w:rFonts w:ascii="Symbol" w:hAnsi="Symbol" w:hint="default"/>
+      </w:rPr>
+    </w:lvl>
+    <w:lvl w:ilvl="7" w:tplc="040C0003" w:tentative="1">
+      <w:start w:val="1"/>
+      <w:numFmt w:val="bullet"/>
+      <w:lvlText w:val="o"/>
+      <w:lvlJc w:val="left"/>
+      <w:pPr>
+        <w:ind w:left="5760" w:hanging="360"/>
+      </w:pPr>
+      <w:rPr>
+        <w:rFonts w:ascii="Courier New" w:hAnsi="Courier New" w:cs="Courier New" w:hint="default"/>
+      </w:rPr>
+    </w:lvl>
+    <w:lvl w:ilvl="8" w:tplc="040C0005" w:tentative="1">
+      <w:start w:val="1"/>
+      <w:numFmt w:val="bullet"/>
+      <w:lvlText w:val=""/>
+      <w:lvlJc w:val="left"/>
+      <w:pPr>
+        <w:ind w:left="6480" w:hanging="360"/>
+      </w:pPr>
+      <w:rPr>
+        <w:rFonts w:ascii="Wingdings" w:hAnsi="Wingdings" w:hint="default"/>
+      </w:rPr>
+    </w:lvl>
+  </w:abstractNum>
+  <w:abstractNum w:abstractNumId="11" w15:restartNumberingAfterBreak="0">
     <w:nsid w:val="4DF879A2"/>
     <w:multiLevelType w:val="hybridMultilevel"/>
     <w:tmpl w:val="63DC867E"/>
@@ -2547,7 +6344,120 @@
       </w:rPr>
     </w:lvl>
   </w:abstractNum>
-  <w:abstractNum w:abstractNumId="4" w15:restartNumberingAfterBreak="0">
+  <w:abstractNum w:abstractNumId="12" w15:restartNumberingAfterBreak="0">
+    <w:nsid w:val="4F646CA2"/>
+    <w:multiLevelType w:val="hybridMultilevel"/>
+    <w:tmpl w:val="BF828918"/>
+    <w:lvl w:ilvl="0" w:tplc="040C0001">
+      <w:start w:val="1"/>
+      <w:numFmt w:val="bullet"/>
+      <w:lvlText w:val=""/>
+      <w:lvlJc w:val="left"/>
+      <w:pPr>
+        <w:ind w:left="720" w:hanging="360"/>
+      </w:pPr>
+      <w:rPr>
+        <w:rFonts w:ascii="Symbol" w:hAnsi="Symbol" w:hint="default"/>
+      </w:rPr>
+    </w:lvl>
+    <w:lvl w:ilvl="1" w:tplc="040C0003" w:tentative="1">
+      <w:start w:val="1"/>
+      <w:numFmt w:val="bullet"/>
+      <w:lvlText w:val="o"/>
+      <w:lvlJc w:val="left"/>
+      <w:pPr>
+        <w:ind w:left="1440" w:hanging="360"/>
+      </w:pPr>
+      <w:rPr>
+        <w:rFonts w:ascii="Courier New" w:hAnsi="Courier New" w:cs="Courier New" w:hint="default"/>
+      </w:rPr>
+    </w:lvl>
+    <w:lvl w:ilvl="2" w:tplc="040C0005" w:tentative="1">
+      <w:start w:val="1"/>
+      <w:numFmt w:val="bullet"/>
+      <w:lvlText w:val=""/>
+      <w:lvlJc w:val="left"/>
+      <w:pPr>
+        <w:ind w:left="2160" w:hanging="360"/>
+      </w:pPr>
+      <w:rPr>
+        <w:rFonts w:ascii="Wingdings" w:hAnsi="Wingdings" w:hint="default"/>
+      </w:rPr>
+    </w:lvl>
+    <w:lvl w:ilvl="3" w:tplc="040C0001" w:tentative="1">
+      <w:start w:val="1"/>
+      <w:numFmt w:val="bullet"/>
+      <w:lvlText w:val=""/>
+      <w:lvlJc w:val="left"/>
+      <w:pPr>
+        <w:ind w:left="2880" w:hanging="360"/>
+      </w:pPr>
+      <w:rPr>
+        <w:rFonts w:ascii="Symbol" w:hAnsi="Symbol" w:hint="default"/>
+      </w:rPr>
+    </w:lvl>
+    <w:lvl w:ilvl="4" w:tplc="040C0003" w:tentative="1">
+      <w:start w:val="1"/>
+      <w:numFmt w:val="bullet"/>
+      <w:lvlText w:val="o"/>
+      <w:lvlJc w:val="left"/>
+      <w:pPr>
+        <w:ind w:left="3600" w:hanging="360"/>
+      </w:pPr>
+      <w:rPr>
+        <w:rFonts w:ascii="Courier New" w:hAnsi="Courier New" w:cs="Courier New" w:hint="default"/>
+      </w:rPr>
+    </w:lvl>
+    <w:lvl w:ilvl="5" w:tplc="040C0005" w:tentative="1">
+      <w:start w:val="1"/>
+      <w:numFmt w:val="bullet"/>
+      <w:lvlText w:val=""/>
+      <w:lvlJc w:val="left"/>
+      <w:pPr>
+        <w:ind w:left="4320" w:hanging="360"/>
+      </w:pPr>
+      <w:rPr>
+        <w:rFonts w:ascii="Wingdings" w:hAnsi="Wingdings" w:hint="default"/>
+      </w:rPr>
+    </w:lvl>
+    <w:lvl w:ilvl="6" w:tplc="040C0001" w:tentative="1">
+      <w:start w:val="1"/>
+      <w:numFmt w:val="bullet"/>
+      <w:lvlText w:val=""/>
+      <w:lvlJc w:val="left"/>
+      <w:pPr>
+        <w:ind w:left="5040" w:hanging="360"/>
+      </w:pPr>
+      <w:rPr>
+        <w:rFonts w:ascii="Symbol" w:hAnsi="Symbol" w:hint="default"/>
+      </w:rPr>
+    </w:lvl>
+    <w:lvl w:ilvl="7" w:tplc="040C0003" w:tentative="1">
+      <w:start w:val="1"/>
+      <w:numFmt w:val="bullet"/>
+      <w:lvlText w:val="o"/>
+      <w:lvlJc w:val="left"/>
+      <w:pPr>
+        <w:ind w:left="5760" w:hanging="360"/>
+      </w:pPr>
+      <w:rPr>
+        <w:rFonts w:ascii="Courier New" w:hAnsi="Courier New" w:cs="Courier New" w:hint="default"/>
+      </w:rPr>
+    </w:lvl>
+    <w:lvl w:ilvl="8" w:tplc="040C0005" w:tentative="1">
+      <w:start w:val="1"/>
+      <w:numFmt w:val="bullet"/>
+      <w:lvlText w:val=""/>
+      <w:lvlJc w:val="left"/>
+      <w:pPr>
+        <w:ind w:left="6480" w:hanging="360"/>
+      </w:pPr>
+      <w:rPr>
+        <w:rFonts w:ascii="Wingdings" w:hAnsi="Wingdings" w:hint="default"/>
+      </w:rPr>
+    </w:lvl>
+  </w:abstractNum>
+  <w:abstractNum w:abstractNumId="13" w15:restartNumberingAfterBreak="0">
     <w:nsid w:val="50883F1A"/>
     <w:multiLevelType w:val="multilevel"/>
     <w:tmpl w:val="8E1A0206"/>
@@ -2639,7 +6549,7 @@
       </w:pPr>
     </w:lvl>
   </w:abstractNum>
-  <w:abstractNum w:abstractNumId="5" w15:restartNumberingAfterBreak="0">
+  <w:abstractNum w:abstractNumId="14" w15:restartNumberingAfterBreak="0">
     <w:nsid w:val="5FF86D0A"/>
     <w:multiLevelType w:val="multilevel"/>
     <w:tmpl w:val="BFAE0442"/>
@@ -2761,7 +6671,7 @@
       </w:rPr>
     </w:lvl>
   </w:abstractNum>
-  <w:abstractNum w:abstractNumId="6" w15:restartNumberingAfterBreak="0">
+  <w:abstractNum w:abstractNumId="15" w15:restartNumberingAfterBreak="0">
     <w:nsid w:val="60E92773"/>
     <w:multiLevelType w:val="hybridMultilevel"/>
     <w:tmpl w:val="58729BD6"/>
@@ -2847,7 +6757,120 @@
       </w:pPr>
     </w:lvl>
   </w:abstractNum>
-  <w:abstractNum w:abstractNumId="7" w15:restartNumberingAfterBreak="0">
+  <w:abstractNum w:abstractNumId="16" w15:restartNumberingAfterBreak="0">
+    <w:nsid w:val="65B63A8A"/>
+    <w:multiLevelType w:val="hybridMultilevel"/>
+    <w:tmpl w:val="1A8CBF24"/>
+    <w:lvl w:ilvl="0" w:tplc="040C0001">
+      <w:start w:val="1"/>
+      <w:numFmt w:val="bullet"/>
+      <w:lvlText w:val=""/>
+      <w:lvlJc w:val="left"/>
+      <w:pPr>
+        <w:ind w:left="720" w:hanging="360"/>
+      </w:pPr>
+      <w:rPr>
+        <w:rFonts w:ascii="Symbol" w:hAnsi="Symbol" w:hint="default"/>
+      </w:rPr>
+    </w:lvl>
+    <w:lvl w:ilvl="1" w:tplc="040C0003" w:tentative="1">
+      <w:start w:val="1"/>
+      <w:numFmt w:val="bullet"/>
+      <w:lvlText w:val="o"/>
+      <w:lvlJc w:val="left"/>
+      <w:pPr>
+        <w:ind w:left="1440" w:hanging="360"/>
+      </w:pPr>
+      <w:rPr>
+        <w:rFonts w:ascii="Courier New" w:hAnsi="Courier New" w:cs="Courier New" w:hint="default"/>
+      </w:rPr>
+    </w:lvl>
+    <w:lvl w:ilvl="2" w:tplc="040C0005" w:tentative="1">
+      <w:start w:val="1"/>
+      <w:numFmt w:val="bullet"/>
+      <w:lvlText w:val=""/>
+      <w:lvlJc w:val="left"/>
+      <w:pPr>
+        <w:ind w:left="2160" w:hanging="360"/>
+      </w:pPr>
+      <w:rPr>
+        <w:rFonts w:ascii="Wingdings" w:hAnsi="Wingdings" w:hint="default"/>
+      </w:rPr>
+    </w:lvl>
+    <w:lvl w:ilvl="3" w:tplc="040C0001" w:tentative="1">
+      <w:start w:val="1"/>
+      <w:numFmt w:val="bullet"/>
+      <w:lvlText w:val=""/>
+      <w:lvlJc w:val="left"/>
+      <w:pPr>
+        <w:ind w:left="2880" w:hanging="360"/>
+      </w:pPr>
+      <w:rPr>
+        <w:rFonts w:ascii="Symbol" w:hAnsi="Symbol" w:hint="default"/>
+      </w:rPr>
+    </w:lvl>
+    <w:lvl w:ilvl="4" w:tplc="040C0003" w:tentative="1">
+      <w:start w:val="1"/>
+      <w:numFmt w:val="bullet"/>
+      <w:lvlText w:val="o"/>
+      <w:lvlJc w:val="left"/>
+      <w:pPr>
+        <w:ind w:left="3600" w:hanging="360"/>
+      </w:pPr>
+      <w:rPr>
+        <w:rFonts w:ascii="Courier New" w:hAnsi="Courier New" w:cs="Courier New" w:hint="default"/>
+      </w:rPr>
+    </w:lvl>
+    <w:lvl w:ilvl="5" w:tplc="040C0005" w:tentative="1">
+      <w:start w:val="1"/>
+      <w:numFmt w:val="bullet"/>
+      <w:lvlText w:val=""/>
+      <w:lvlJc w:val="left"/>
+      <w:pPr>
+        <w:ind w:left="4320" w:hanging="360"/>
+      </w:pPr>
+      <w:rPr>
+        <w:rFonts w:ascii="Wingdings" w:hAnsi="Wingdings" w:hint="default"/>
+      </w:rPr>
+    </w:lvl>
+    <w:lvl w:ilvl="6" w:tplc="040C0001" w:tentative="1">
+      <w:start w:val="1"/>
+      <w:numFmt w:val="bullet"/>
+      <w:lvlText w:val=""/>
+      <w:lvlJc w:val="left"/>
+      <w:pPr>
+        <w:ind w:left="5040" w:hanging="360"/>
+      </w:pPr>
+      <w:rPr>
+        <w:rFonts w:ascii="Symbol" w:hAnsi="Symbol" w:hint="default"/>
+      </w:rPr>
+    </w:lvl>
+    <w:lvl w:ilvl="7" w:tplc="040C0003" w:tentative="1">
+      <w:start w:val="1"/>
+      <w:numFmt w:val="bullet"/>
+      <w:lvlText w:val="o"/>
+      <w:lvlJc w:val="left"/>
+      <w:pPr>
+        <w:ind w:left="5760" w:hanging="360"/>
+      </w:pPr>
+      <w:rPr>
+        <w:rFonts w:ascii="Courier New" w:hAnsi="Courier New" w:cs="Courier New" w:hint="default"/>
+      </w:rPr>
+    </w:lvl>
+    <w:lvl w:ilvl="8" w:tplc="040C0005" w:tentative="1">
+      <w:start w:val="1"/>
+      <w:numFmt w:val="bullet"/>
+      <w:lvlText w:val=""/>
+      <w:lvlJc w:val="left"/>
+      <w:pPr>
+        <w:ind w:left="6480" w:hanging="360"/>
+      </w:pPr>
+      <w:rPr>
+        <w:rFonts w:ascii="Wingdings" w:hAnsi="Wingdings" w:hint="default"/>
+      </w:rPr>
+    </w:lvl>
+  </w:abstractNum>
+  <w:abstractNum w:abstractNumId="17" w15:restartNumberingAfterBreak="0">
     <w:nsid w:val="714657FF"/>
     <w:multiLevelType w:val="multilevel"/>
     <w:tmpl w:val="8E1A0206"/>
@@ -2961,7 +6984,7 @@
       </w:rPr>
     </w:lvl>
   </w:abstractNum>
-  <w:abstractNum w:abstractNumId="8" w15:restartNumberingAfterBreak="0">
+  <w:abstractNum w:abstractNumId="18" w15:restartNumberingAfterBreak="0">
     <w:nsid w:val="77C8117B"/>
     <w:multiLevelType w:val="multilevel"/>
     <w:tmpl w:val="0E54EE62"/>
@@ -3074,7 +7097,7 @@
       </w:rPr>
     </w:lvl>
   </w:abstractNum>
-  <w:abstractNum w:abstractNumId="9" w15:restartNumberingAfterBreak="0">
+  <w:abstractNum w:abstractNumId="19" w15:restartNumberingAfterBreak="0">
     <w:nsid w:val="7CCE360B"/>
     <w:multiLevelType w:val="multilevel"/>
     <w:tmpl w:val="896EDF54"/>
@@ -3188,22 +7211,22 @@
     </w:lvl>
   </w:abstractNum>
   <w:num w:numId="1">
-    <w:abstractNumId w:val="1"/>
+    <w:abstractNumId w:val="2"/>
   </w:num>
   <w:num w:numId="2">
-    <w:abstractNumId w:val="6"/>
+    <w:abstractNumId w:val="15"/>
   </w:num>
   <w:num w:numId="3">
-    <w:abstractNumId w:val="4"/>
+    <w:abstractNumId w:val="13"/>
   </w:num>
   <w:num w:numId="4">
-    <w:abstractNumId w:val="7"/>
+    <w:abstractNumId w:val="17"/>
   </w:num>
   <w:num w:numId="5">
-    <w:abstractNumId w:val="7"/>
+    <w:abstractNumId w:val="17"/>
   </w:num>
   <w:num w:numId="6">
-    <w:abstractNumId w:val="7"/>
+    <w:abstractNumId w:val="17"/>
     <w:lvlOverride w:ilvl="0">
       <w:startOverride w:val="1"/>
     </w:lvlOverride>
@@ -3236,19 +7259,49 @@
     <w:abstractNumId w:val="0"/>
   </w:num>
   <w:num w:numId="8">
-    <w:abstractNumId w:val="9"/>
+    <w:abstractNumId w:val="19"/>
   </w:num>
   <w:num w:numId="9">
-    <w:abstractNumId w:val="2"/>
+    <w:abstractNumId w:val="4"/>
   </w:num>
   <w:num w:numId="10">
+    <w:abstractNumId w:val="18"/>
+  </w:num>
+  <w:num w:numId="11">
+    <w:abstractNumId w:val="14"/>
+  </w:num>
+  <w:num w:numId="12">
+    <w:abstractNumId w:val="11"/>
+  </w:num>
+  <w:num w:numId="13">
+    <w:abstractNumId w:val="7"/>
+  </w:num>
+  <w:num w:numId="14">
+    <w:abstractNumId w:val="10"/>
+  </w:num>
+  <w:num w:numId="15">
+    <w:abstractNumId w:val="16"/>
+  </w:num>
+  <w:num w:numId="16">
+    <w:abstractNumId w:val="12"/>
+  </w:num>
+  <w:num w:numId="17">
+    <w:abstractNumId w:val="6"/>
+  </w:num>
+  <w:num w:numId="18">
     <w:abstractNumId w:val="8"/>
   </w:num>
-  <w:num w:numId="11">
+  <w:num w:numId="19">
+    <w:abstractNumId w:val="1"/>
+  </w:num>
+  <w:num w:numId="20">
     <w:abstractNumId w:val="5"/>
   </w:num>
-  <w:num w:numId="12">
+  <w:num w:numId="21">
     <w:abstractNumId w:val="3"/>
+  </w:num>
+  <w:num w:numId="22">
+    <w:abstractNumId w:val="9"/>
   </w:num>
 </w:numbering>
 </file>
@@ -4132,6 +8185,40 @@
       <w:szCs w:val="21"/>
     </w:rPr>
   </w:style>
+  <w:style w:type="paragraph" w:styleId="NormalWeb">
+    <w:name w:val="Normal (Web)"/>
+    <w:basedOn w:val="Normal"/>
+    <w:uiPriority w:val="99"/>
+    <w:unhideWhenUsed/>
+    <w:rsid w:val="004574E1"/>
+    <w:pPr>
+      <w:spacing w:before="100" w:beforeAutospacing="1" w:after="100" w:afterAutospacing="1" w:line="240" w:lineRule="auto"/>
+    </w:pPr>
+    <w:rPr>
+      <w:rFonts w:ascii="Times New Roman" w:eastAsia="Times New Roman" w:hAnsi="Times New Roman" w:cs="Times New Roman"/>
+      <w:sz w:val="24"/>
+      <w:szCs w:val="24"/>
+      <w:lang w:eastAsia="fr-FR"/>
+    </w:rPr>
+  </w:style>
+  <w:style w:type="character" w:customStyle="1" w:styleId="lang-en">
+    <w:name w:val="lang-en"/>
+    <w:basedOn w:val="Policepardfaut"/>
+    <w:rsid w:val="004574E1"/>
+  </w:style>
+  <w:style w:type="paragraph" w:styleId="TM4">
+    <w:name w:val="toc 4"/>
+    <w:basedOn w:val="Normal"/>
+    <w:next w:val="Normal"/>
+    <w:autoRedefine/>
+    <w:uiPriority w:val="39"/>
+    <w:unhideWhenUsed/>
+    <w:rsid w:val="00991814"/>
+    <w:pPr>
+      <w:spacing w:after="100"/>
+      <w:ind w:left="660"/>
+    </w:pPr>
+  </w:style>
 </w:styles>
 </file>
 
@@ -4435,7 +8522,7 @@
 </file>
 
 <file path=customXml/itemProps1.xml><?xml version="1.0" encoding="utf-8"?>
-<ds:datastoreItem xmlns:ds="http://schemas.openxmlformats.org/officeDocument/2006/customXml" ds:itemID="{853419E2-F5E5-4070-B754-A23B98D090CA}">
+<ds:datastoreItem xmlns:ds="http://schemas.openxmlformats.org/officeDocument/2006/customXml" ds:itemID="{10E72C95-31DD-48C6-9B42-B485BE383254}">
   <ds:schemaRefs>
     <ds:schemaRef ds:uri="http://schemas.openxmlformats.org/officeDocument/2006/bibliography"/>
   </ds:schemaRefs>

</xml_diff>

<commit_message>
Continuité des videos de rdv
</commit_message>
<xml_diff>
--- a/RapportMemoire.docx
+++ b/RapportMemoire.docx
@@ -4,50 +4,12 @@
   <w:body>
     <w:p>
       <w:pPr>
-        <w:pStyle w:val="Titre1"/>
-        <w:numPr>
-          <w:ilvl w:val="0"/>
-          <w:numId w:val="0"/>
-        </w:numPr>
-        <w:rPr>
-          <w:lang w:eastAsia="fr-FR"/>
-        </w:rPr>
-      </w:pPr>
-    </w:p>
-    <w:p>
-      <w:pPr>
-        <w:rPr>
-          <w:lang w:eastAsia="fr-FR"/>
-        </w:rPr>
-      </w:pPr>
-    </w:p>
-    <w:p>
-      <w:pPr>
-        <w:rPr>
-          <w:lang w:eastAsia="fr-FR"/>
-        </w:rPr>
-      </w:pPr>
-    </w:p>
-    <w:p>
-      <w:pPr>
-        <w:rPr>
-          <w:lang w:eastAsia="fr-FR"/>
-        </w:rPr>
-      </w:pPr>
-    </w:p>
-    <w:p>
-      <w:pPr>
-        <w:rPr>
-          <w:lang w:eastAsia="fr-FR"/>
-        </w:rPr>
-      </w:pPr>
-    </w:p>
-    <w:p>
-      <w:pPr>
-        <w:rPr>
-          <w:lang w:eastAsia="fr-FR"/>
-        </w:rPr>
-      </w:pPr>
+        <w:rPr>
+          <w:lang w:eastAsia="fr-FR"/>
+        </w:rPr>
+      </w:pPr>
+      <w:bookmarkStart w:id="0" w:name="_GoBack"/>
+      <w:bookmarkEnd w:id="0"/>
     </w:p>
     <w:p>
       <w:pPr>
@@ -1893,7 +1855,7 @@
           <w:lang w:eastAsia="fr-FR"/>
         </w:rPr>
       </w:pPr>
-      <w:bookmarkStart w:id="0" w:name="_Toc83607892"/>
+      <w:bookmarkStart w:id="1" w:name="_Toc83607892"/>
       <w:r>
         <w:rPr>
           <w:lang w:eastAsia="fr-FR"/>
@@ -1909,7 +1871,7 @@
       <w:r>
         <w:t>générale</w:t>
       </w:r>
-      <w:bookmarkEnd w:id="0"/>
+      <w:bookmarkEnd w:id="1"/>
     </w:p>
     <w:p>
       <w:pPr>
@@ -2264,7 +2226,149 @@
           <w:rStyle w:val="fontstyle01"/>
           <w:rFonts w:ascii="Times New Roman" w:hAnsi="Times New Roman" w:cs="Times New Roman"/>
         </w:rPr>
-        <w:t xml:space="preserve">remplacent les paroisses, les officiers d'état civil prennent le relais des curés et de </w:t>
+        <w:t>remplacent les paroisses, les officiers d'état civil prennent le relais des curés et de leurs registres</w:t>
+      </w:r>
+      <w:r>
+        <w:rPr>
+          <w:rFonts w:ascii="Times New Roman" w:hAnsi="Times New Roman" w:cs="Times New Roman"/>
+          <w:color w:val="000000"/>
+        </w:rPr>
+        <w:t xml:space="preserve"> </w:t>
+      </w:r>
+      <w:r>
+        <w:rPr>
+          <w:rStyle w:val="fontstyle01"/>
+          <w:rFonts w:ascii="Times New Roman" w:hAnsi="Times New Roman" w:cs="Times New Roman"/>
+        </w:rPr>
+        <w:t>paroissiaux.</w:t>
+      </w:r>
+      <w:r>
+        <w:rPr>
+          <w:rFonts w:ascii="Times New Roman" w:hAnsi="Times New Roman" w:cs="Times New Roman"/>
+          <w:color w:val="000000"/>
+        </w:rPr>
+        <w:t xml:space="preserve"> </w:t>
+      </w:r>
+      <w:r>
+        <w:rPr>
+          <w:rStyle w:val="fontstyle01"/>
+          <w:rFonts w:ascii="Times New Roman" w:hAnsi="Times New Roman" w:cs="Times New Roman"/>
+        </w:rPr>
+        <w:t>Par la suite, le nombre de registre a augmenté, et ils sont devenus des archives qui renferment des</w:t>
+      </w:r>
+      <w:r>
+        <w:rPr>
+          <w:rFonts w:ascii="Times New Roman" w:hAnsi="Times New Roman" w:cs="Times New Roman"/>
+          <w:color w:val="000000"/>
+        </w:rPr>
+        <w:t xml:space="preserve"> </w:t>
+      </w:r>
+      <w:r>
+        <w:rPr>
+          <w:rStyle w:val="fontstyle01"/>
+          <w:rFonts w:ascii="Times New Roman" w:hAnsi="Times New Roman" w:cs="Times New Roman"/>
+        </w:rPr>
+        <w:t>informations d’identification des citoyens.</w:t>
+      </w:r>
+      <w:r>
+        <w:rPr>
+          <w:rFonts w:ascii="Times New Roman" w:hAnsi="Times New Roman" w:cs="Times New Roman"/>
+          <w:color w:val="000000"/>
+        </w:rPr>
+        <w:t xml:space="preserve"> </w:t>
+      </w:r>
+      <w:r>
+        <w:rPr>
+          <w:rStyle w:val="fontstyle01"/>
+          <w:rFonts w:ascii="Times New Roman" w:hAnsi="Times New Roman" w:cs="Times New Roman"/>
+        </w:rPr>
+        <w:t xml:space="preserve">Par ailleurs, n'y </w:t>
+      </w:r>
+      <w:proofErr w:type="spellStart"/>
+      <w:r>
+        <w:rPr>
+          <w:rStyle w:val="fontstyle01"/>
+          <w:rFonts w:ascii="Times New Roman" w:hAnsi="Times New Roman" w:cs="Times New Roman"/>
+        </w:rPr>
+        <w:t>a-t-il</w:t>
+      </w:r>
+      <w:proofErr w:type="spellEnd"/>
+      <w:r>
+        <w:rPr>
+          <w:rStyle w:val="fontstyle01"/>
+          <w:rFonts w:ascii="Times New Roman" w:hAnsi="Times New Roman" w:cs="Times New Roman"/>
+        </w:rPr>
+        <w:t xml:space="preserve"> pas de risque que ces informations soient juste enregistré</w:t>
+      </w:r>
+      <w:r>
+        <w:rPr>
+          <w:rStyle w:val="fontstyle01"/>
+          <w:rFonts w:ascii="Times New Roman" w:hAnsi="Times New Roman" w:cs="Times New Roman"/>
+        </w:rPr>
+        <w:t>e</w:t>
+      </w:r>
+      <w:r>
+        <w:rPr>
+          <w:rStyle w:val="fontstyle01"/>
+          <w:rFonts w:ascii="Times New Roman" w:hAnsi="Times New Roman" w:cs="Times New Roman"/>
+        </w:rPr>
+        <w:t>s sur des papiers</w:t>
+      </w:r>
+      <w:r>
+        <w:rPr>
+          <w:rFonts w:ascii="Times New Roman" w:hAnsi="Times New Roman" w:cs="Times New Roman"/>
+          <w:color w:val="000000"/>
+        </w:rPr>
+        <w:t xml:space="preserve"> </w:t>
+      </w:r>
+      <w:r>
+        <w:rPr>
+          <w:rStyle w:val="fontstyle01"/>
+          <w:rFonts w:ascii="Times New Roman" w:hAnsi="Times New Roman" w:cs="Times New Roman"/>
+        </w:rPr>
+        <w:t>archivés</w:t>
+      </w:r>
+      <w:r>
+        <w:rPr>
+          <w:rStyle w:val="fontstyle01"/>
+          <w:rFonts w:ascii="Times New Roman" w:hAnsi="Times New Roman" w:cs="Times New Roman"/>
+        </w:rPr>
+        <w:t xml:space="preserve"> ? C’est</w:t>
+      </w:r>
+      <w:r>
+        <w:rPr>
+          <w:rStyle w:val="fontstyle01"/>
+          <w:rFonts w:ascii="Times New Roman" w:hAnsi="Times New Roman" w:cs="Times New Roman"/>
+        </w:rPr>
+        <w:t xml:space="preserve"> dans ce contexte, que notre sujet de recherche se porte sur : la dématérialisation des données</w:t>
+      </w:r>
+      <w:r>
+        <w:rPr>
+          <w:rFonts w:ascii="Times New Roman" w:hAnsi="Times New Roman" w:cs="Times New Roman"/>
+          <w:color w:val="000000"/>
+        </w:rPr>
+        <w:t xml:space="preserve"> </w:t>
+      </w:r>
+      <w:r>
+        <w:rPr>
+          <w:rStyle w:val="fontstyle01"/>
+          <w:rFonts w:ascii="Times New Roman" w:hAnsi="Times New Roman" w:cs="Times New Roman"/>
+        </w:rPr>
+        <w:t>des états civils.</w:t>
+      </w:r>
+      <w:r>
+        <w:rPr>
+          <w:rFonts w:ascii="Times New Roman" w:hAnsi="Times New Roman" w:cs="Times New Roman"/>
+          <w:color w:val="000000"/>
+        </w:rPr>
+        <w:t xml:space="preserve"> </w:t>
+      </w:r>
+      <w:r>
+        <w:rPr>
+          <w:rStyle w:val="fontstyle01"/>
+          <w:rFonts w:ascii="Times New Roman" w:hAnsi="Times New Roman" w:cs="Times New Roman"/>
+        </w:rPr>
+        <w:t xml:space="preserve">D’abord, on mettra en évidence les problématiques qui tournent autour de ce </w:t>
       </w:r>
       <w:r>
         <w:rPr>
@@ -2272,149 +2376,7 @@
           <w:rFonts w:ascii="Times New Roman" w:hAnsi="Times New Roman" w:cs="Times New Roman"/>
         </w:rPr>
         <w:lastRenderedPageBreak/>
-        <w:t>leurs registres</w:t>
-      </w:r>
-      <w:r>
-        <w:rPr>
-          <w:rFonts w:ascii="Times New Roman" w:hAnsi="Times New Roman" w:cs="Times New Roman"/>
-          <w:color w:val="000000"/>
-        </w:rPr>
-        <w:t xml:space="preserve"> </w:t>
-      </w:r>
-      <w:r>
-        <w:rPr>
-          <w:rStyle w:val="fontstyle01"/>
-          <w:rFonts w:ascii="Times New Roman" w:hAnsi="Times New Roman" w:cs="Times New Roman"/>
-        </w:rPr>
-        <w:t>paroissiaux.</w:t>
-      </w:r>
-      <w:r>
-        <w:rPr>
-          <w:rFonts w:ascii="Times New Roman" w:hAnsi="Times New Roman" w:cs="Times New Roman"/>
-          <w:color w:val="000000"/>
-        </w:rPr>
-        <w:t xml:space="preserve"> </w:t>
-      </w:r>
-      <w:r>
-        <w:rPr>
-          <w:rStyle w:val="fontstyle01"/>
-          <w:rFonts w:ascii="Times New Roman" w:hAnsi="Times New Roman" w:cs="Times New Roman"/>
-        </w:rPr>
-        <w:t>Par la suite, le nombre de registre a augmenté, et ils sont devenus des archives qui renferment des</w:t>
-      </w:r>
-      <w:r>
-        <w:rPr>
-          <w:rFonts w:ascii="Times New Roman" w:hAnsi="Times New Roman" w:cs="Times New Roman"/>
-          <w:color w:val="000000"/>
-        </w:rPr>
-        <w:t xml:space="preserve"> </w:t>
-      </w:r>
-      <w:r>
-        <w:rPr>
-          <w:rStyle w:val="fontstyle01"/>
-          <w:rFonts w:ascii="Times New Roman" w:hAnsi="Times New Roman" w:cs="Times New Roman"/>
-        </w:rPr>
-        <w:t>informations d’identification des citoyens.</w:t>
-      </w:r>
-      <w:r>
-        <w:rPr>
-          <w:rFonts w:ascii="Times New Roman" w:hAnsi="Times New Roman" w:cs="Times New Roman"/>
-          <w:color w:val="000000"/>
-        </w:rPr>
-        <w:t xml:space="preserve"> </w:t>
-      </w:r>
-      <w:r>
-        <w:rPr>
-          <w:rStyle w:val="fontstyle01"/>
-          <w:rFonts w:ascii="Times New Roman" w:hAnsi="Times New Roman" w:cs="Times New Roman"/>
-        </w:rPr>
-        <w:t xml:space="preserve">Par ailleurs, n'y </w:t>
-      </w:r>
-      <w:proofErr w:type="spellStart"/>
-      <w:r>
-        <w:rPr>
-          <w:rStyle w:val="fontstyle01"/>
-          <w:rFonts w:ascii="Times New Roman" w:hAnsi="Times New Roman" w:cs="Times New Roman"/>
-        </w:rPr>
-        <w:t>a-t-il</w:t>
-      </w:r>
-      <w:proofErr w:type="spellEnd"/>
-      <w:r>
-        <w:rPr>
-          <w:rStyle w:val="fontstyle01"/>
-          <w:rFonts w:ascii="Times New Roman" w:hAnsi="Times New Roman" w:cs="Times New Roman"/>
-        </w:rPr>
-        <w:t xml:space="preserve"> pas de risque que ces informations soient juste enregistré</w:t>
-      </w:r>
-      <w:r>
-        <w:rPr>
-          <w:rStyle w:val="fontstyle01"/>
-          <w:rFonts w:ascii="Times New Roman" w:hAnsi="Times New Roman" w:cs="Times New Roman"/>
-        </w:rPr>
-        <w:t>e</w:t>
-      </w:r>
-      <w:r>
-        <w:rPr>
-          <w:rStyle w:val="fontstyle01"/>
-          <w:rFonts w:ascii="Times New Roman" w:hAnsi="Times New Roman" w:cs="Times New Roman"/>
-        </w:rPr>
-        <w:t>s sur des papiers</w:t>
-      </w:r>
-      <w:r>
-        <w:rPr>
-          <w:rFonts w:ascii="Times New Roman" w:hAnsi="Times New Roman" w:cs="Times New Roman"/>
-          <w:color w:val="000000"/>
-        </w:rPr>
-        <w:t xml:space="preserve"> </w:t>
-      </w:r>
-      <w:r>
-        <w:rPr>
-          <w:rStyle w:val="fontstyle01"/>
-          <w:rFonts w:ascii="Times New Roman" w:hAnsi="Times New Roman" w:cs="Times New Roman"/>
-        </w:rPr>
-        <w:t>archivés</w:t>
-      </w:r>
-      <w:r>
-        <w:rPr>
-          <w:rStyle w:val="fontstyle01"/>
-          <w:rFonts w:ascii="Times New Roman" w:hAnsi="Times New Roman" w:cs="Times New Roman"/>
-        </w:rPr>
-        <w:t xml:space="preserve"> ? C’est</w:t>
-      </w:r>
-      <w:r>
-        <w:rPr>
-          <w:rStyle w:val="fontstyle01"/>
-          <w:rFonts w:ascii="Times New Roman" w:hAnsi="Times New Roman" w:cs="Times New Roman"/>
-        </w:rPr>
-        <w:t xml:space="preserve"> dans ce contexte, que notre sujet de recherche se porte sur : la dématérialisation des données</w:t>
-      </w:r>
-      <w:r>
-        <w:rPr>
-          <w:rFonts w:ascii="Times New Roman" w:hAnsi="Times New Roman" w:cs="Times New Roman"/>
-          <w:color w:val="000000"/>
-        </w:rPr>
-        <w:t xml:space="preserve"> </w:t>
-      </w:r>
-      <w:r>
-        <w:rPr>
-          <w:rStyle w:val="fontstyle01"/>
-          <w:rFonts w:ascii="Times New Roman" w:hAnsi="Times New Roman" w:cs="Times New Roman"/>
-        </w:rPr>
-        <w:t>des états civils.</w:t>
-      </w:r>
-      <w:r>
-        <w:rPr>
-          <w:rFonts w:ascii="Times New Roman" w:hAnsi="Times New Roman" w:cs="Times New Roman"/>
-          <w:color w:val="000000"/>
-        </w:rPr>
-        <w:t xml:space="preserve"> </w:t>
-      </w:r>
-      <w:r>
-        <w:rPr>
-          <w:rStyle w:val="fontstyle01"/>
-          <w:rFonts w:ascii="Times New Roman" w:hAnsi="Times New Roman" w:cs="Times New Roman"/>
-        </w:rPr>
-        <w:t>D’abord, on mettra en évidence les problématiques qui tournent autour de ce sujet et de définir les</w:t>
+        <w:t>sujet et de définir les</w:t>
       </w:r>
       <w:r>
         <w:rPr>
@@ -2472,7 +2434,7 @@
           <w:szCs w:val="26"/>
         </w:rPr>
       </w:pPr>
-      <w:bookmarkStart w:id="1" w:name="_Toc83607893"/>
+      <w:bookmarkStart w:id="2" w:name="_Toc83607893"/>
       <w:r>
         <w:rPr>
           <w:rStyle w:val="fontstyle01"/>
@@ -2483,7 +2445,7 @@
         </w:rPr>
         <w:t>Contexte</w:t>
       </w:r>
-      <w:bookmarkEnd w:id="1"/>
+      <w:bookmarkEnd w:id="2"/>
     </w:p>
     <w:p>
       <w:pPr>
@@ -2506,11 +2468,11 @@
         <w:spacing w:line="360" w:lineRule="auto"/>
         <w:jc w:val="both"/>
       </w:pPr>
-      <w:bookmarkStart w:id="2" w:name="_Toc83607894"/>
+      <w:bookmarkStart w:id="3" w:name="_Toc83607894"/>
       <w:r>
         <w:t>Problématique</w:t>
       </w:r>
-      <w:bookmarkEnd w:id="2"/>
+      <w:bookmarkEnd w:id="3"/>
     </w:p>
     <w:p>
       <w:pPr>
@@ -2549,9 +2511,6 @@
         <w:t>efficace.</w:t>
       </w:r>
       <w:r>
-        <w:rPr>
-          <w:rStyle w:val="Paragraphedeliste"/>
-        </w:rPr>
         <w:t xml:space="preserve"> </w:t>
       </w:r>
       <w:r>
@@ -2615,43 +2574,7 @@
         <w:rPr>
           <w:rStyle w:val="fontstyle01"/>
         </w:rPr>
-        <w:t>documents d'états civils</w:t>
-      </w:r>
-      <w:r>
-        <w:rPr>
-          <w:rStyle w:val="fontstyle01"/>
-        </w:rPr>
-        <w:t xml:space="preserve"> qui</w:t>
-      </w:r>
-      <w:r>
-        <w:rPr>
-          <w:rStyle w:val="fontstyle01"/>
-        </w:rPr>
-        <w:t xml:space="preserve"> deviennent de plus en plus </w:t>
-      </w:r>
-      <w:r>
-        <w:rPr>
-          <w:rStyle w:val="fontstyle01"/>
-        </w:rPr>
-        <w:t>difficiles</w:t>
-      </w:r>
-      <w:r>
-        <w:rPr>
-          <w:rStyle w:val="fontstyle01"/>
-        </w:rPr>
-        <w:t xml:space="preserve"> pour de nombreux citoyens</w:t>
-      </w:r>
-      <w:r>
-        <w:rPr>
-          <w:rStyle w:val="fontstyle01"/>
-        </w:rPr>
-        <w:t xml:space="preserve"> et</w:t>
-      </w:r>
-      <w:r>
-        <w:rPr>
-          <w:rStyle w:val="fontstyle01"/>
-        </w:rPr>
-        <w:t xml:space="preserve"> qui</w:t>
+        <w:t>documents d'états civils qui deviennent de plus en plus difficiles pour de nombreux citoyens et qui</w:t>
       </w:r>
       <w:r>
         <w:rPr>
@@ -2677,26 +2600,16 @@
         <w:spacing w:line="360" w:lineRule="auto"/>
         <w:jc w:val="both"/>
         <w:rPr>
-          <w:rStyle w:val="Paragraphedeliste"/>
-          <w:lang w:eastAsia="fr-FR"/>
-        </w:rPr>
-      </w:pPr>
-      <w:r>
-        <w:rPr>
-          <w:rStyle w:val="fontstyle01"/>
-        </w:rPr>
-        <w:t>Les risques autour des locaux</w:t>
-      </w:r>
-      <w:r>
-        <w:rPr>
-          <w:rStyle w:val="fontstyle01"/>
-        </w:rPr>
-        <w:t> :</w:t>
-      </w:r>
-      <w:r>
-        <w:rPr>
-          <w:rStyle w:val="Paragraphedeliste"/>
-        </w:rPr>
+          <w:lang w:eastAsia="fr-FR"/>
+        </w:rPr>
+      </w:pPr>
+      <w:r>
+        <w:rPr>
+          <w:rStyle w:val="fontstyle01"/>
+        </w:rPr>
+        <w:t>Les risques autour des locaux :</w:t>
+      </w:r>
+      <w:r>
         <w:t xml:space="preserve"> </w:t>
       </w:r>
     </w:p>
@@ -2909,14 +2822,7 @@
         <w:rPr>
           <w:rStyle w:val="fontstyle01"/>
         </w:rPr>
-        <w:t xml:space="preserve">naissance. En résumé, </w:t>
-      </w:r>
-      <w:r>
-        <w:rPr>
-          <w:rStyle w:val="fontstyle01"/>
-        </w:rPr>
-        <w:lastRenderedPageBreak/>
-        <w:t>la gestion des clients ou demandeurs et des états civils manque de rigueur</w:t>
+        <w:t>naissance. En résumé, la gestion des clients ou demandeurs et des états civils manque de rigueur</w:t>
       </w:r>
       <w:r>
         <w:rPr>
@@ -2968,6 +2874,7 @@
           <w:sz w:val="24"/>
           <w:szCs w:val="24"/>
         </w:rPr>
+        <w:lastRenderedPageBreak/>
         <w:t>Pour remédier à ces insuffisances, nous avons décidé de mettre en place un site web dynamique</w:t>
       </w:r>
       <w:r>
@@ -2988,13 +2895,7 @@
         <w:rPr>
           <w:rStyle w:val="fontstyle01"/>
         </w:rPr>
-        <w:t>ouvant apporter</w:t>
-      </w:r>
-      <w:r>
-        <w:rPr>
-          <w:rStyle w:val="fontstyle01"/>
-        </w:rPr>
-        <w:t xml:space="preserve"> des solutions efficientes</w:t>
+        <w:t>ouvant apporter des solutions efficientes</w:t>
       </w:r>
       <w:r>
         <w:rPr>
@@ -3007,13 +2908,7 @@
         <w:rPr>
           <w:rStyle w:val="fontstyle01"/>
         </w:rPr>
-        <w:t xml:space="preserve">pouvant régler les </w:t>
-      </w:r>
-      <w:r>
-        <w:rPr>
-          <w:rStyle w:val="fontstyle01"/>
-        </w:rPr>
-        <w:t xml:space="preserve">dysfonctionnements au niveau de l'état </w:t>
+        <w:t xml:space="preserve">pouvant régler les dysfonctionnements au niveau de l'état </w:t>
       </w:r>
       <w:r>
         <w:rPr>
@@ -3035,7 +2930,7 @@
           <w:szCs w:val="26"/>
         </w:rPr>
       </w:pPr>
-      <w:bookmarkStart w:id="3" w:name="_Toc83607895"/>
+      <w:bookmarkStart w:id="4" w:name="_Toc83607895"/>
       <w:r>
         <w:rPr>
           <w:rStyle w:val="fontstyle01"/>
@@ -3046,7 +2941,7 @@
         </w:rPr>
         <w:t>Objectifs</w:t>
       </w:r>
-      <w:bookmarkEnd w:id="3"/>
+      <w:bookmarkEnd w:id="4"/>
     </w:p>
     <w:p>
       <w:pPr>
@@ -3065,43 +2960,14 @@
           <w:sz w:val="24"/>
           <w:szCs w:val="24"/>
         </w:rPr>
-        <w:t>Les objectifs de ce projet sont multiples mais l’idée générale est de proposer une alternative au</w:t>
-      </w:r>
-      <w:r>
-        <w:rPr>
-          <w:rFonts w:ascii="Times New Roman" w:hAnsi="Times New Roman" w:cs="Times New Roman"/>
-          <w:sz w:val="24"/>
-          <w:szCs w:val="24"/>
-        </w:rPr>
-        <w:t xml:space="preserve"> système actuel </w:t>
-      </w:r>
-      <w:r>
-        <w:rPr>
-          <w:rStyle w:val="fontstyle01"/>
-          <w:rFonts w:ascii="Times New Roman" w:hAnsi="Times New Roman" w:cs="Times New Roman"/>
-        </w:rPr>
-        <w:t>qui</w:t>
-      </w:r>
-      <w:r>
-        <w:rPr>
-          <w:rStyle w:val="fontstyle01"/>
-          <w:rFonts w:ascii="Times New Roman" w:hAnsi="Times New Roman" w:cs="Times New Roman"/>
-        </w:rPr>
-        <w:t xml:space="preserve"> faciliter</w:t>
-      </w:r>
-      <w:r>
-        <w:rPr>
-          <w:rStyle w:val="fontstyle01"/>
-          <w:rFonts w:ascii="Times New Roman" w:hAnsi="Times New Roman" w:cs="Times New Roman"/>
-        </w:rPr>
-        <w:t>a</w:t>
-      </w:r>
-      <w:r>
-        <w:rPr>
-          <w:rStyle w:val="fontstyle01"/>
-          <w:rFonts w:ascii="Times New Roman" w:hAnsi="Times New Roman" w:cs="Times New Roman"/>
-        </w:rPr>
-        <w:t xml:space="preserve"> les tâches des agents</w:t>
+        <w:t xml:space="preserve">Les objectifs de ce projet sont multiples mais l’idée générale est de proposer une alternative au système actuel </w:t>
+      </w:r>
+      <w:r>
+        <w:rPr>
+          <w:rStyle w:val="fontstyle01"/>
+          <w:rFonts w:ascii="Times New Roman" w:hAnsi="Times New Roman" w:cs="Times New Roman"/>
+        </w:rPr>
+        <w:t>qui facilitera les tâches des agents</w:t>
       </w:r>
       <w:r>
         <w:rPr>
@@ -3117,21 +2983,7 @@
           <w:rStyle w:val="fontstyle01"/>
           <w:rFonts w:ascii="Times New Roman" w:hAnsi="Times New Roman" w:cs="Times New Roman"/>
         </w:rPr>
-        <w:t xml:space="preserve">de travail et aussi d’apporter plus d’assistance aux demandeurs. C’est </w:t>
-      </w:r>
-      <w:r>
-        <w:rPr>
-          <w:rStyle w:val="fontstyle01"/>
-          <w:rFonts w:ascii="Times New Roman" w:hAnsi="Times New Roman" w:cs="Times New Roman"/>
-        </w:rPr>
-        <w:t>nouveau système</w:t>
-      </w:r>
-      <w:r>
-        <w:rPr>
-          <w:rStyle w:val="fontstyle01"/>
-          <w:rFonts w:ascii="Times New Roman" w:hAnsi="Times New Roman" w:cs="Times New Roman"/>
-        </w:rPr>
-        <w:t xml:space="preserve"> va non seulement automatiser les tâches mais en même temps rendre le travail plus</w:t>
+        <w:t>de travail et aussi d’apporter plus d’assistance aux demandeurs. C’est nouveau système va non seulement automatiser les tâches mais en même temps rendre le travail plus</w:t>
       </w:r>
       <w:r>
         <w:rPr>
@@ -3253,35 +3105,7 @@
           <w:rStyle w:val="fontstyle01"/>
           <w:rFonts w:ascii="Times New Roman" w:hAnsi="Times New Roman" w:cs="Times New Roman"/>
         </w:rPr>
-        <w:t xml:space="preserve">L’objectif ultime de ce projet c’est avec les demandes d’état civile. Avec </w:t>
-      </w:r>
-      <w:r>
-        <w:rPr>
-          <w:rStyle w:val="fontstyle01"/>
-          <w:rFonts w:ascii="Times New Roman" w:hAnsi="Times New Roman" w:cs="Times New Roman"/>
-        </w:rPr>
-        <w:t>notre plateforme</w:t>
-      </w:r>
-      <w:r>
-        <w:rPr>
-          <w:rStyle w:val="fontstyle01"/>
-          <w:rFonts w:ascii="Times New Roman" w:hAnsi="Times New Roman" w:cs="Times New Roman"/>
-        </w:rPr>
-        <w:t xml:space="preserve">, ils vont pouvoir faire à distance leur différents types de demandes : acte de </w:t>
-      </w:r>
-      <w:r>
-        <w:rPr>
-          <w:rStyle w:val="fontstyle01"/>
-          <w:rFonts w:ascii="Times New Roman" w:hAnsi="Times New Roman" w:cs="Times New Roman"/>
-        </w:rPr>
-        <w:t>naissance, acte</w:t>
-      </w:r>
-      <w:r>
-        <w:rPr>
-          <w:rStyle w:val="fontstyle01"/>
-          <w:rFonts w:ascii="Times New Roman" w:hAnsi="Times New Roman" w:cs="Times New Roman"/>
-        </w:rPr>
-        <w:t xml:space="preserve"> de mariage et acte de décès.</w:t>
+        <w:t>L’objectif ultime de ce projet c’est avec les demandes d’état civile. Avec notre plateforme, ils vont pouvoir faire à distance leur différents types de demandes : acte de naissance, acte de mariage et acte de décès.</w:t>
       </w:r>
     </w:p>
     <w:p>
@@ -3308,14 +3132,14 @@
           <w:lang w:eastAsia="fr-FR"/>
         </w:rPr>
       </w:pPr>
-      <w:bookmarkStart w:id="4" w:name="_Toc83607896"/>
+      <w:bookmarkStart w:id="5" w:name="_Toc83607896"/>
       <w:r>
         <w:rPr>
           <w:lang w:eastAsia="fr-FR"/>
         </w:rPr>
         <w:t>Analyse et Conception</w:t>
       </w:r>
-      <w:bookmarkEnd w:id="4"/>
+      <w:bookmarkEnd w:id="5"/>
     </w:p>
     <w:p>
       <w:pPr>
@@ -3323,16 +3147,16 @@
         <w:spacing w:line="360" w:lineRule="auto"/>
         <w:jc w:val="both"/>
       </w:pPr>
-      <w:bookmarkStart w:id="5" w:name="_Toc57639954"/>
-      <w:bookmarkStart w:id="6" w:name="_Toc83607897"/>
+      <w:bookmarkStart w:id="6" w:name="_Toc57639954"/>
+      <w:bookmarkStart w:id="7" w:name="_Toc83607897"/>
       <w:r>
         <w:t>Fonctionnalités</w:t>
       </w:r>
       <w:r>
         <w:t xml:space="preserve"> du Système</w:t>
       </w:r>
-      <w:bookmarkEnd w:id="5"/>
       <w:bookmarkEnd w:id="6"/>
+      <w:bookmarkEnd w:id="7"/>
     </w:p>
     <w:p>
       <w:pPr>
@@ -3352,13 +3176,13 @@
           <w:b w:val="0"/>
         </w:rPr>
       </w:pPr>
-      <w:bookmarkStart w:id="7" w:name="_Toc57639957"/>
-      <w:bookmarkStart w:id="8" w:name="_Toc83607898"/>
+      <w:bookmarkStart w:id="8" w:name="_Toc57639957"/>
+      <w:bookmarkStart w:id="9" w:name="_Toc83607898"/>
       <w:r>
         <w:t>Outil d’analyse et de conception</w:t>
       </w:r>
-      <w:bookmarkEnd w:id="7"/>
       <w:bookmarkEnd w:id="8"/>
+      <w:bookmarkEnd w:id="9"/>
     </w:p>
     <w:p>
       <w:pPr>
@@ -3369,34 +3193,34 @@
           <w:b w:val="0"/>
         </w:rPr>
       </w:pPr>
-      <w:bookmarkStart w:id="9" w:name="_Toc57639958"/>
-      <w:bookmarkStart w:id="10" w:name="_Toc83607899"/>
+      <w:bookmarkStart w:id="10" w:name="_Toc57639958"/>
+      <w:bookmarkStart w:id="11" w:name="_Toc83607899"/>
       <w:r>
         <w:t>Méthode</w:t>
       </w:r>
       <w:r>
         <w:t xml:space="preserve"> MERISE</w:t>
       </w:r>
-      <w:bookmarkEnd w:id="9"/>
       <w:bookmarkEnd w:id="10"/>
-    </w:p>
-    <w:p>
-      <w:pPr>
-        <w:spacing w:line="360" w:lineRule="auto"/>
-        <w:jc w:val="both"/>
-        <w:rPr>
-          <w:rFonts w:ascii="Times New Roman" w:hAnsi="Times New Roman" w:cs="Times New Roman"/>
-          <w:sz w:val="24"/>
-          <w:szCs w:val="24"/>
-        </w:rPr>
-      </w:pPr>
-      <w:r>
-        <w:rPr>
-          <w:rFonts w:ascii="Times New Roman" w:hAnsi="Times New Roman" w:cs="Times New Roman"/>
-          <w:sz w:val="24"/>
-          <w:szCs w:val="24"/>
-        </w:rPr>
-        <w:t xml:space="preserve">Merise est une méthodologie de modélisation à usage général dans le domaine du développement de systèmes d’information, du génie logiciel et de la gestion de projet. Introduit pour la première fois au début des années 1980, Il a été développé et perfectionné à un point tel que la plupart des grandes organisations gouvernementales, commerciales et industrielles </w:t>
+      <w:bookmarkEnd w:id="11"/>
+    </w:p>
+    <w:p>
+      <w:pPr>
+        <w:spacing w:line="360" w:lineRule="auto"/>
+        <w:jc w:val="both"/>
+        <w:rPr>
+          <w:rFonts w:ascii="Times New Roman" w:hAnsi="Times New Roman" w:cs="Times New Roman"/>
+          <w:sz w:val="24"/>
+          <w:szCs w:val="24"/>
+        </w:rPr>
+      </w:pPr>
+      <w:r>
+        <w:rPr>
+          <w:rFonts w:ascii="Times New Roman" w:hAnsi="Times New Roman" w:cs="Times New Roman"/>
+          <w:sz w:val="24"/>
+          <w:szCs w:val="24"/>
+        </w:rPr>
+        <w:t xml:space="preserve">Merise est une méthodologie de modélisation à usage général dans le domaine du développement de systèmes d’information, du génie logiciel et de la gestion de projet. Introduit pour la première fois au début des années 1980, Il a été développé et perfectionné à un point tel que la plupart des grandes organisations gouvernementales, commerciales et industrielles françaises l'ont adopté. Merise procède à un traitement séparé des données et des processus, où la vue des données est modélisée en trois étapes : de la conception à la physique en passant par la logique. De même, la vue axée sur les processus passe par les trois étapes conceptuelle, organisationnelle et opérationnelle. Ces étapes du processus de modélisation sont parallèles aux </w:t>
       </w:r>
       <w:r>
         <w:rPr>
@@ -3405,39 +3229,7 @@
           <w:szCs w:val="24"/>
         </w:rPr>
         <w:lastRenderedPageBreak/>
-        <w:t xml:space="preserve">françaises l'ont adopté. Merise procède à un traitement séparé des données et des processus, où la vue des données est modélisée en trois </w:t>
-      </w:r>
-      <w:r>
-        <w:rPr>
-          <w:rFonts w:ascii="Times New Roman" w:hAnsi="Times New Roman" w:cs="Times New Roman"/>
-          <w:sz w:val="24"/>
-          <w:szCs w:val="24"/>
-        </w:rPr>
-        <w:t>étapes :</w:t>
-      </w:r>
-      <w:r>
-        <w:rPr>
-          <w:rFonts w:ascii="Times New Roman" w:hAnsi="Times New Roman" w:cs="Times New Roman"/>
-          <w:sz w:val="24"/>
-          <w:szCs w:val="24"/>
-        </w:rPr>
-        <w:t xml:space="preserve"> de la conception à la physique en passant par la logique. De même, la vue axée sur les processus passe par les trois étapes conceptuelle, organisationnelle et opérationnelle. Ces étapes du processus de modélisation sont parallèles aux étapes du cycle de </w:t>
-      </w:r>
-      <w:r>
-        <w:rPr>
-          <w:rFonts w:ascii="Times New Roman" w:hAnsi="Times New Roman" w:cs="Times New Roman"/>
-          <w:sz w:val="24"/>
-          <w:szCs w:val="24"/>
-        </w:rPr>
-        <w:t>vie :</w:t>
-      </w:r>
-      <w:r>
-        <w:rPr>
-          <w:rFonts w:ascii="Times New Roman" w:hAnsi="Times New Roman" w:cs="Times New Roman"/>
-          <w:sz w:val="24"/>
-          <w:szCs w:val="24"/>
-        </w:rPr>
-        <w:t xml:space="preserve"> planification stratégique, étude préliminaire, étude détaillée, développement, mise en œuvre et maintenance. C'est une méthode d'analyse basée sur le modèle entité-relation. En utilisant Merise, vous pouvez concevoir des tables avec des relations pour créer une base de données relationnelle.</w:t>
+        <w:t>étapes du cycle de vie : planification stratégique, étude préliminaire, étude détaillée, développement, mise en œuvre et maintenance. C'est une méthode d'analyse basée sur le modèle entité-relation. En utilisant Merise, vous pouvez concevoir des tables avec des relations pour créer une base de données relationnelle.</w:t>
       </w:r>
     </w:p>
     <w:p>
@@ -3449,13 +3241,13 @@
           <w:b w:val="0"/>
         </w:rPr>
       </w:pPr>
-      <w:bookmarkStart w:id="11" w:name="_Toc57639959"/>
-      <w:bookmarkStart w:id="12" w:name="_Toc83607900"/>
+      <w:bookmarkStart w:id="12" w:name="_Toc57639959"/>
+      <w:bookmarkStart w:id="13" w:name="_Toc83607900"/>
       <w:r>
         <w:t>Langage UML</w:t>
       </w:r>
-      <w:bookmarkEnd w:id="11"/>
       <w:bookmarkEnd w:id="12"/>
+      <w:bookmarkEnd w:id="13"/>
     </w:p>
     <w:p>
       <w:pPr>
@@ -3680,16 +3472,16 @@
           <w:b w:val="0"/>
         </w:rPr>
       </w:pPr>
-      <w:bookmarkStart w:id="13" w:name="_Toc57639960"/>
-      <w:bookmarkStart w:id="14" w:name="_Toc83607901"/>
+      <w:bookmarkStart w:id="14" w:name="_Toc57639960"/>
+      <w:bookmarkStart w:id="15" w:name="_Toc83607901"/>
       <w:r>
         <w:t>Choix</w:t>
       </w:r>
       <w:r>
         <w:t xml:space="preserve"> du langage UML</w:t>
       </w:r>
-      <w:bookmarkEnd w:id="13"/>
       <w:bookmarkEnd w:id="14"/>
+      <w:bookmarkEnd w:id="15"/>
     </w:p>
     <w:p>
       <w:pPr>
@@ -3783,8 +3575,8 @@
           <w:b w:val="0"/>
         </w:rPr>
       </w:pPr>
-      <w:bookmarkStart w:id="15" w:name="_Toc57639961"/>
-      <w:bookmarkStart w:id="16" w:name="_Toc83607902"/>
+      <w:bookmarkStart w:id="16" w:name="_Toc57639961"/>
+      <w:bookmarkStart w:id="17" w:name="_Toc83607902"/>
       <w:r>
         <w:lastRenderedPageBreak/>
         <w:t>Présentation</w:t>
@@ -3792,8 +3584,8 @@
       <w:r>
         <w:t xml:space="preserve"> des diagrammes d’UML</w:t>
       </w:r>
-      <w:bookmarkEnd w:id="15"/>
       <w:bookmarkEnd w:id="16"/>
+      <w:bookmarkEnd w:id="17"/>
     </w:p>
     <w:p>
       <w:pPr>
@@ -3801,13 +3593,13 @@
         <w:spacing w:line="360" w:lineRule="auto"/>
         <w:jc w:val="both"/>
       </w:pPr>
-      <w:bookmarkStart w:id="17" w:name="_Toc57639962"/>
-      <w:bookmarkStart w:id="18" w:name="_Toc83607903"/>
+      <w:bookmarkStart w:id="18" w:name="_Toc57639962"/>
+      <w:bookmarkStart w:id="19" w:name="_Toc83607903"/>
       <w:r>
         <w:t>Diagrammes de cas d’utilisation</w:t>
       </w:r>
-      <w:bookmarkEnd w:id="17"/>
       <w:bookmarkEnd w:id="18"/>
+      <w:bookmarkEnd w:id="19"/>
     </w:p>
     <w:p>
       <w:pPr>
@@ -3967,16 +3759,16 @@
         <w:spacing w:line="360" w:lineRule="auto"/>
         <w:jc w:val="both"/>
       </w:pPr>
-      <w:bookmarkStart w:id="19" w:name="_Toc57639963"/>
-      <w:bookmarkStart w:id="20" w:name="_Toc83607904"/>
+      <w:bookmarkStart w:id="20" w:name="_Toc57639963"/>
+      <w:bookmarkStart w:id="21" w:name="_Toc83607904"/>
       <w:r>
         <w:t>Diagrammes</w:t>
       </w:r>
       <w:r>
         <w:t xml:space="preserve"> de classe</w:t>
       </w:r>
-      <w:bookmarkEnd w:id="19"/>
       <w:bookmarkEnd w:id="20"/>
+      <w:bookmarkEnd w:id="21"/>
     </w:p>
     <w:p>
       <w:pPr>
@@ -4194,16 +3986,16 @@
         <w:spacing w:line="360" w:lineRule="auto"/>
         <w:jc w:val="both"/>
       </w:pPr>
-      <w:bookmarkStart w:id="21" w:name="_Toc57639964"/>
-      <w:bookmarkStart w:id="22" w:name="_Toc83607905"/>
+      <w:bookmarkStart w:id="22" w:name="_Toc57639964"/>
+      <w:bookmarkStart w:id="23" w:name="_Toc83607905"/>
       <w:r>
         <w:t xml:space="preserve">Diagrammes de </w:t>
       </w:r>
       <w:r>
         <w:t>séquences</w:t>
       </w:r>
-      <w:bookmarkEnd w:id="21"/>
       <w:bookmarkEnd w:id="22"/>
+      <w:bookmarkEnd w:id="23"/>
     </w:p>
     <w:p>
       <w:pPr>
@@ -4349,13 +4141,13 @@
         <w:spacing w:line="360" w:lineRule="auto"/>
         <w:jc w:val="both"/>
       </w:pPr>
-      <w:bookmarkStart w:id="23" w:name="_Toc57639965"/>
-      <w:bookmarkStart w:id="24" w:name="_Toc83607906"/>
+      <w:bookmarkStart w:id="24" w:name="_Toc57639965"/>
+      <w:bookmarkStart w:id="25" w:name="_Toc83607906"/>
       <w:r>
         <w:t>Diagrammes de cas d’activités</w:t>
       </w:r>
-      <w:bookmarkEnd w:id="23"/>
       <w:bookmarkEnd w:id="24"/>
+      <w:bookmarkEnd w:id="25"/>
       <w:r>
         <w:t xml:space="preserve"> </w:t>
       </w:r>
@@ -4458,8 +4250,6 @@
         </w:rPr>
         <w:t xml:space="preserve">Activités </w:t>
       </w:r>
-      <w:bookmarkStart w:id="25" w:name="_GoBack"/>
-      <w:bookmarkEnd w:id="25"/>
     </w:p>
     <w:p>
       <w:pPr>
@@ -5453,6 +5243,92 @@
     </w:lvl>
   </w:abstractNum>
   <w:abstractNum w:abstractNumId="4" w15:restartNumberingAfterBreak="0">
+    <w:nsid w:val="10E1429D"/>
+    <w:multiLevelType w:val="hybridMultilevel"/>
+    <w:tmpl w:val="8728AB32"/>
+    <w:lvl w:ilvl="0" w:tplc="040C000F">
+      <w:start w:val="1"/>
+      <w:numFmt w:val="decimal"/>
+      <w:lvlText w:val="%1."/>
+      <w:lvlJc w:val="left"/>
+      <w:pPr>
+        <w:ind w:left="720" w:hanging="360"/>
+      </w:pPr>
+    </w:lvl>
+    <w:lvl w:ilvl="1" w:tplc="040C0019" w:tentative="1">
+      <w:start w:val="1"/>
+      <w:numFmt w:val="lowerLetter"/>
+      <w:lvlText w:val="%2."/>
+      <w:lvlJc w:val="left"/>
+      <w:pPr>
+        <w:ind w:left="1440" w:hanging="360"/>
+      </w:pPr>
+    </w:lvl>
+    <w:lvl w:ilvl="2" w:tplc="040C001B" w:tentative="1">
+      <w:start w:val="1"/>
+      <w:numFmt w:val="lowerRoman"/>
+      <w:lvlText w:val="%3."/>
+      <w:lvlJc w:val="right"/>
+      <w:pPr>
+        <w:ind w:left="2160" w:hanging="180"/>
+      </w:pPr>
+    </w:lvl>
+    <w:lvl w:ilvl="3" w:tplc="040C000F" w:tentative="1">
+      <w:start w:val="1"/>
+      <w:numFmt w:val="decimal"/>
+      <w:lvlText w:val="%4."/>
+      <w:lvlJc w:val="left"/>
+      <w:pPr>
+        <w:ind w:left="2880" w:hanging="360"/>
+      </w:pPr>
+    </w:lvl>
+    <w:lvl w:ilvl="4" w:tplc="040C0019" w:tentative="1">
+      <w:start w:val="1"/>
+      <w:numFmt w:val="lowerLetter"/>
+      <w:lvlText w:val="%5."/>
+      <w:lvlJc w:val="left"/>
+      <w:pPr>
+        <w:ind w:left="3600" w:hanging="360"/>
+      </w:pPr>
+    </w:lvl>
+    <w:lvl w:ilvl="5" w:tplc="040C001B" w:tentative="1">
+      <w:start w:val="1"/>
+      <w:numFmt w:val="lowerRoman"/>
+      <w:lvlText w:val="%6."/>
+      <w:lvlJc w:val="right"/>
+      <w:pPr>
+        <w:ind w:left="4320" w:hanging="180"/>
+      </w:pPr>
+    </w:lvl>
+    <w:lvl w:ilvl="6" w:tplc="040C000F" w:tentative="1">
+      <w:start w:val="1"/>
+      <w:numFmt w:val="decimal"/>
+      <w:lvlText w:val="%7."/>
+      <w:lvlJc w:val="left"/>
+      <w:pPr>
+        <w:ind w:left="5040" w:hanging="360"/>
+      </w:pPr>
+    </w:lvl>
+    <w:lvl w:ilvl="7" w:tplc="040C0019" w:tentative="1">
+      <w:start w:val="1"/>
+      <w:numFmt w:val="lowerLetter"/>
+      <w:lvlText w:val="%8."/>
+      <w:lvlJc w:val="left"/>
+      <w:pPr>
+        <w:ind w:left="5760" w:hanging="360"/>
+      </w:pPr>
+    </w:lvl>
+    <w:lvl w:ilvl="8" w:tplc="040C001B" w:tentative="1">
+      <w:start w:val="1"/>
+      <w:numFmt w:val="lowerRoman"/>
+      <w:lvlText w:val="%9."/>
+      <w:lvlJc w:val="right"/>
+      <w:pPr>
+        <w:ind w:left="6480" w:hanging="180"/>
+      </w:pPr>
+    </w:lvl>
+  </w:abstractNum>
+  <w:abstractNum w:abstractNumId="5" w15:restartNumberingAfterBreak="0">
     <w:nsid w:val="12D53C4F"/>
     <w:multiLevelType w:val="multilevel"/>
     <w:tmpl w:val="C4D4739C"/>
@@ -5574,7 +5450,7 @@
       </w:rPr>
     </w:lvl>
   </w:abstractNum>
-  <w:abstractNum w:abstractNumId="5" w15:restartNumberingAfterBreak="0">
+  <w:abstractNum w:abstractNumId="6" w15:restartNumberingAfterBreak="0">
     <w:nsid w:val="18147989"/>
     <w:multiLevelType w:val="hybridMultilevel"/>
     <w:tmpl w:val="B5E2332E"/>
@@ -5687,7 +5563,7 @@
       </w:rPr>
     </w:lvl>
   </w:abstractNum>
-  <w:abstractNum w:abstractNumId="6" w15:restartNumberingAfterBreak="0">
+  <w:abstractNum w:abstractNumId="7" w15:restartNumberingAfterBreak="0">
     <w:nsid w:val="1C8A7DF7"/>
     <w:multiLevelType w:val="hybridMultilevel"/>
     <w:tmpl w:val="9FA4D644"/>
@@ -5800,7 +5676,7 @@
       </w:rPr>
     </w:lvl>
   </w:abstractNum>
-  <w:abstractNum w:abstractNumId="7" w15:restartNumberingAfterBreak="0">
+  <w:abstractNum w:abstractNumId="8" w15:restartNumberingAfterBreak="0">
     <w:nsid w:val="27E11BFA"/>
     <w:multiLevelType w:val="multilevel"/>
     <w:tmpl w:val="8E1A0206"/>
@@ -5892,7 +5768,7 @@
       </w:pPr>
     </w:lvl>
   </w:abstractNum>
-  <w:abstractNum w:abstractNumId="8" w15:restartNumberingAfterBreak="0">
+  <w:abstractNum w:abstractNumId="9" w15:restartNumberingAfterBreak="0">
     <w:nsid w:val="33370CFA"/>
     <w:multiLevelType w:val="hybridMultilevel"/>
     <w:tmpl w:val="EB4C5598"/>
@@ -6005,7 +5881,7 @@
       </w:rPr>
     </w:lvl>
   </w:abstractNum>
-  <w:abstractNum w:abstractNumId="9" w15:restartNumberingAfterBreak="0">
+  <w:abstractNum w:abstractNumId="10" w15:restartNumberingAfterBreak="0">
     <w:nsid w:val="359D04D2"/>
     <w:multiLevelType w:val="hybridMultilevel"/>
     <w:tmpl w:val="3D30A36A"/>
@@ -6118,7 +5994,7 @@
       </w:rPr>
     </w:lvl>
   </w:abstractNum>
-  <w:abstractNum w:abstractNumId="10" w15:restartNumberingAfterBreak="0">
+  <w:abstractNum w:abstractNumId="11" w15:restartNumberingAfterBreak="0">
     <w:nsid w:val="3E586C43"/>
     <w:multiLevelType w:val="hybridMultilevel"/>
     <w:tmpl w:val="45343F12"/>
@@ -6231,7 +6107,7 @@
       </w:rPr>
     </w:lvl>
   </w:abstractNum>
-  <w:abstractNum w:abstractNumId="11" w15:restartNumberingAfterBreak="0">
+  <w:abstractNum w:abstractNumId="12" w15:restartNumberingAfterBreak="0">
     <w:nsid w:val="4DF879A2"/>
     <w:multiLevelType w:val="hybridMultilevel"/>
     <w:tmpl w:val="63DC867E"/>
@@ -6344,7 +6220,7 @@
       </w:rPr>
     </w:lvl>
   </w:abstractNum>
-  <w:abstractNum w:abstractNumId="12" w15:restartNumberingAfterBreak="0">
+  <w:abstractNum w:abstractNumId="13" w15:restartNumberingAfterBreak="0">
     <w:nsid w:val="4F646CA2"/>
     <w:multiLevelType w:val="hybridMultilevel"/>
     <w:tmpl w:val="BF828918"/>
@@ -6457,7 +6333,7 @@
       </w:rPr>
     </w:lvl>
   </w:abstractNum>
-  <w:abstractNum w:abstractNumId="13" w15:restartNumberingAfterBreak="0">
+  <w:abstractNum w:abstractNumId="14" w15:restartNumberingAfterBreak="0">
     <w:nsid w:val="50883F1A"/>
     <w:multiLevelType w:val="multilevel"/>
     <w:tmpl w:val="8E1A0206"/>
@@ -6549,7 +6425,7 @@
       </w:pPr>
     </w:lvl>
   </w:abstractNum>
-  <w:abstractNum w:abstractNumId="14" w15:restartNumberingAfterBreak="0">
+  <w:abstractNum w:abstractNumId="15" w15:restartNumberingAfterBreak="0">
     <w:nsid w:val="5FF86D0A"/>
     <w:multiLevelType w:val="multilevel"/>
     <w:tmpl w:val="BFAE0442"/>
@@ -6671,7 +6547,7 @@
       </w:rPr>
     </w:lvl>
   </w:abstractNum>
-  <w:abstractNum w:abstractNumId="15" w15:restartNumberingAfterBreak="0">
+  <w:abstractNum w:abstractNumId="16" w15:restartNumberingAfterBreak="0">
     <w:nsid w:val="60E92773"/>
     <w:multiLevelType w:val="hybridMultilevel"/>
     <w:tmpl w:val="58729BD6"/>
@@ -6757,7 +6633,7 @@
       </w:pPr>
     </w:lvl>
   </w:abstractNum>
-  <w:abstractNum w:abstractNumId="16" w15:restartNumberingAfterBreak="0">
+  <w:abstractNum w:abstractNumId="17" w15:restartNumberingAfterBreak="0">
     <w:nsid w:val="65B63A8A"/>
     <w:multiLevelType w:val="hybridMultilevel"/>
     <w:tmpl w:val="1A8CBF24"/>
@@ -6870,7 +6746,7 @@
       </w:rPr>
     </w:lvl>
   </w:abstractNum>
-  <w:abstractNum w:abstractNumId="17" w15:restartNumberingAfterBreak="0">
+  <w:abstractNum w:abstractNumId="18" w15:restartNumberingAfterBreak="0">
     <w:nsid w:val="714657FF"/>
     <w:multiLevelType w:val="multilevel"/>
     <w:tmpl w:val="8E1A0206"/>
@@ -6984,7 +6860,7 @@
       </w:rPr>
     </w:lvl>
   </w:abstractNum>
-  <w:abstractNum w:abstractNumId="18" w15:restartNumberingAfterBreak="0">
+  <w:abstractNum w:abstractNumId="19" w15:restartNumberingAfterBreak="0">
     <w:nsid w:val="77C8117B"/>
     <w:multiLevelType w:val="multilevel"/>
     <w:tmpl w:val="0E54EE62"/>
@@ -7097,7 +6973,7 @@
       </w:rPr>
     </w:lvl>
   </w:abstractNum>
-  <w:abstractNum w:abstractNumId="19" w15:restartNumberingAfterBreak="0">
+  <w:abstractNum w:abstractNumId="20" w15:restartNumberingAfterBreak="0">
     <w:nsid w:val="7CCE360B"/>
     <w:multiLevelType w:val="multilevel"/>
     <w:tmpl w:val="896EDF54"/>
@@ -7214,19 +7090,19 @@
     <w:abstractNumId w:val="2"/>
   </w:num>
   <w:num w:numId="2">
-    <w:abstractNumId w:val="15"/>
+    <w:abstractNumId w:val="16"/>
   </w:num>
   <w:num w:numId="3">
-    <w:abstractNumId w:val="13"/>
+    <w:abstractNumId w:val="14"/>
   </w:num>
   <w:num w:numId="4">
-    <w:abstractNumId w:val="17"/>
+    <w:abstractNumId w:val="18"/>
   </w:num>
   <w:num w:numId="5">
-    <w:abstractNumId w:val="17"/>
+    <w:abstractNumId w:val="18"/>
   </w:num>
   <w:num w:numId="6">
-    <w:abstractNumId w:val="17"/>
+    <w:abstractNumId w:val="18"/>
     <w:lvlOverride w:ilvl="0">
       <w:startOverride w:val="1"/>
     </w:lvlOverride>
@@ -7259,49 +7135,52 @@
     <w:abstractNumId w:val="0"/>
   </w:num>
   <w:num w:numId="8">
+    <w:abstractNumId w:val="20"/>
+  </w:num>
+  <w:num w:numId="9">
+    <w:abstractNumId w:val="5"/>
+  </w:num>
+  <w:num w:numId="10">
     <w:abstractNumId w:val="19"/>
   </w:num>
-  <w:num w:numId="9">
-    <w:abstractNumId w:val="4"/>
-  </w:num>
-  <w:num w:numId="10">
-    <w:abstractNumId w:val="18"/>
-  </w:num>
   <w:num w:numId="11">
-    <w:abstractNumId w:val="14"/>
+    <w:abstractNumId w:val="15"/>
   </w:num>
   <w:num w:numId="12">
+    <w:abstractNumId w:val="12"/>
+  </w:num>
+  <w:num w:numId="13">
+    <w:abstractNumId w:val="8"/>
+  </w:num>
+  <w:num w:numId="14">
     <w:abstractNumId w:val="11"/>
   </w:num>
-  <w:num w:numId="13">
+  <w:num w:numId="15">
+    <w:abstractNumId w:val="17"/>
+  </w:num>
+  <w:num w:numId="16">
+    <w:abstractNumId w:val="13"/>
+  </w:num>
+  <w:num w:numId="17">
     <w:abstractNumId w:val="7"/>
   </w:num>
-  <w:num w:numId="14">
-    <w:abstractNumId w:val="10"/>
-  </w:num>
-  <w:num w:numId="15">
-    <w:abstractNumId w:val="16"/>
-  </w:num>
-  <w:num w:numId="16">
-    <w:abstractNumId w:val="12"/>
-  </w:num>
-  <w:num w:numId="17">
-    <w:abstractNumId w:val="6"/>
-  </w:num>
   <w:num w:numId="18">
-    <w:abstractNumId w:val="8"/>
+    <w:abstractNumId w:val="9"/>
   </w:num>
   <w:num w:numId="19">
     <w:abstractNumId w:val="1"/>
   </w:num>
   <w:num w:numId="20">
-    <w:abstractNumId w:val="5"/>
+    <w:abstractNumId w:val="6"/>
   </w:num>
   <w:num w:numId="21">
     <w:abstractNumId w:val="3"/>
   </w:num>
   <w:num w:numId="22">
-    <w:abstractNumId w:val="9"/>
+    <w:abstractNumId w:val="10"/>
+  </w:num>
+  <w:num w:numId="23">
+    <w:abstractNumId w:val="4"/>
   </w:num>
 </w:numbering>
 </file>
@@ -8219,6 +8098,21 @@
       <w:ind w:left="660"/>
     </w:pPr>
   </w:style>
+  <w:style w:type="character" w:customStyle="1" w:styleId="fontstyle21">
+    <w:name w:val="fontstyle21"/>
+    <w:basedOn w:val="Policepardfaut"/>
+    <w:rsid w:val="00A57299"/>
+    <w:rPr>
+      <w:rFonts w:ascii="TimesNewRomanPS-BoldItalicMT" w:hAnsi="TimesNewRomanPS-BoldItalicMT" w:hint="default"/>
+      <w:b/>
+      <w:bCs/>
+      <w:i/>
+      <w:iCs/>
+      <w:color w:val="000000"/>
+      <w:sz w:val="36"/>
+      <w:szCs w:val="36"/>
+    </w:rPr>
+  </w:style>
 </w:styles>
 </file>
 
@@ -8522,7 +8416,7 @@
 </file>
 
 <file path=customXml/itemProps1.xml><?xml version="1.0" encoding="utf-8"?>
-<ds:datastoreItem xmlns:ds="http://schemas.openxmlformats.org/officeDocument/2006/customXml" ds:itemID="{10E72C95-31DD-48C6-9B42-B485BE383254}">
+<ds:datastoreItem xmlns:ds="http://schemas.openxmlformats.org/officeDocument/2006/customXml" ds:itemID="{C4E070AB-C09D-45A2-B257-03F9D9E090F0}">
   <ds:schemaRefs>
     <ds:schemaRef ds:uri="http://schemas.openxmlformats.org/officeDocument/2006/bibliography"/>
   </ds:schemaRefs>

</xml_diff>

<commit_message>
integration de lentete dans l memoire
</commit_message>
<xml_diff>
--- a/RapportMemoire.docx
+++ b/RapportMemoire.docx
@@ -4,6 +4,1074 @@
   <w:body>
     <w:p>
       <w:pPr>
+        <w:jc w:val="center"/>
+        <w:rPr>
+          <w:rFonts w:ascii="Bahnschrift Light" w:hAnsi="Bahnschrift Light" w:cs="Times New Roman"/>
+          <w:sz w:val="36"/>
+          <w:szCs w:val="36"/>
+        </w:rPr>
+      </w:pPr>
+      <w:r>
+        <w:rPr>
+          <w:rFonts w:ascii="Bahnschrift Light" w:hAnsi="Bahnschrift Light" w:cs="Times New Roman"/>
+          <w:sz w:val="36"/>
+          <w:szCs w:val="36"/>
+        </w:rPr>
+        <w:t>République du Sénégal</w:t>
+      </w:r>
+    </w:p>
+    <w:p>
+      <w:pPr>
+        <w:jc w:val="center"/>
+        <w:rPr>
+          <w:rFonts w:ascii="Times New Roman" w:hAnsi="Times New Roman" w:cs="Times New Roman"/>
+          <w:sz w:val="36"/>
+          <w:szCs w:val="36"/>
+        </w:rPr>
+      </w:pPr>
+      <w:r>
+        <w:rPr>
+          <w:rFonts w:ascii="Times New Roman" w:hAnsi="Times New Roman" w:cs="Times New Roman"/>
+          <w:noProof/>
+          <w:sz w:val="36"/>
+          <w:szCs w:val="36"/>
+          <w:lang w:eastAsia="fr-FR"/>
+        </w:rPr>
+        <w:drawing>
+          <wp:inline distT="0" distB="0" distL="0" distR="0" wp14:anchorId="5161F3AA" wp14:editId="35CDA2EA">
+            <wp:extent cx="2619375" cy="609600"/>
+            <wp:effectExtent l="0" t="0" r="9525" b="0"/>
+            <wp:docPr id="1" name="Image 1"/>
+            <wp:cNvGraphicFramePr>
+              <a:graphicFrameLocks xmlns:a="http://schemas.openxmlformats.org/drawingml/2006/main" noChangeAspect="1"/>
+            </wp:cNvGraphicFramePr>
+            <a:graphic xmlns:a="http://schemas.openxmlformats.org/drawingml/2006/main">
+              <a:graphicData uri="http://schemas.openxmlformats.org/drawingml/2006/picture">
+                <pic:pic xmlns:pic="http://schemas.openxmlformats.org/drawingml/2006/picture">
+                  <pic:nvPicPr>
+                    <pic:cNvPr id="1" name="drapeau1.png"/>
+                    <pic:cNvPicPr/>
+                  </pic:nvPicPr>
+                  <pic:blipFill>
+                    <a:blip r:embed="rId8">
+                      <a:extLst>
+                        <a:ext uri="{28A0092B-C50C-407E-A947-70E740481C1C}">
+                          <a14:useLocalDpi xmlns:a14="http://schemas.microsoft.com/office/drawing/2010/main" val="0"/>
+                        </a:ext>
+                      </a:extLst>
+                    </a:blip>
+                    <a:stretch>
+                      <a:fillRect/>
+                    </a:stretch>
+                  </pic:blipFill>
+                  <pic:spPr>
+                    <a:xfrm>
+                      <a:off x="0" y="0"/>
+                      <a:ext cx="2619375" cy="609600"/>
+                    </a:xfrm>
+                    <a:prstGeom prst="rect">
+                      <a:avLst/>
+                    </a:prstGeom>
+                  </pic:spPr>
+                </pic:pic>
+              </a:graphicData>
+            </a:graphic>
+          </wp:inline>
+        </w:drawing>
+      </w:r>
+    </w:p>
+    <w:p>
+      <w:pPr>
+        <w:jc w:val="center"/>
+        <w:rPr>
+          <w:rFonts w:ascii="Bahnschrift Light" w:hAnsi="Bahnschrift Light" w:cs="Times New Roman"/>
+          <w:sz w:val="36"/>
+          <w:szCs w:val="36"/>
+        </w:rPr>
+      </w:pPr>
+      <w:r>
+        <w:rPr>
+          <w:rFonts w:ascii="Bahnschrift Light" w:hAnsi="Bahnschrift Light" w:cs="Times New Roman"/>
+          <w:noProof/>
+          <w:sz w:val="36"/>
+          <w:szCs w:val="36"/>
+          <w:lang w:eastAsia="fr-FR"/>
+        </w:rPr>
+        <mc:AlternateContent>
+          <mc:Choice Requires="wps">
+            <w:drawing>
+              <wp:anchor distT="0" distB="0" distL="114300" distR="114300" simplePos="0" relativeHeight="251659264" behindDoc="0" locked="0" layoutInCell="1" allowOverlap="1" wp14:anchorId="2CEFC2E6" wp14:editId="0514CDDF">
+                <wp:simplePos x="0" y="0"/>
+                <wp:positionH relativeFrom="margin">
+                  <wp:posOffset>1481455</wp:posOffset>
+                </wp:positionH>
+                <wp:positionV relativeFrom="paragraph">
+                  <wp:posOffset>411480</wp:posOffset>
+                </wp:positionV>
+                <wp:extent cx="2800350" cy="0"/>
+                <wp:effectExtent l="0" t="0" r="19050" b="19050"/>
+                <wp:wrapTopAndBottom/>
+                <wp:docPr id="71" name="Connecteur droit 71"/>
+                <wp:cNvGraphicFramePr/>
+                <a:graphic xmlns:a="http://schemas.openxmlformats.org/drawingml/2006/main">
+                  <a:graphicData uri="http://schemas.microsoft.com/office/word/2010/wordprocessingShape">
+                    <wps:wsp>
+                      <wps:cNvCnPr/>
+                      <wps:spPr>
+                        <a:xfrm flipV="1">
+                          <a:off x="0" y="0"/>
+                          <a:ext cx="2800350" cy="0"/>
+                        </a:xfrm>
+                        <a:prstGeom prst="line">
+                          <a:avLst/>
+                        </a:prstGeom>
+                        <a:ln/>
+                      </wps:spPr>
+                      <wps:style>
+                        <a:lnRef idx="3">
+                          <a:schemeClr val="accent3"/>
+                        </a:lnRef>
+                        <a:fillRef idx="0">
+                          <a:schemeClr val="accent3"/>
+                        </a:fillRef>
+                        <a:effectRef idx="2">
+                          <a:schemeClr val="accent3"/>
+                        </a:effectRef>
+                        <a:fontRef idx="minor">
+                          <a:schemeClr val="tx1"/>
+                        </a:fontRef>
+                      </wps:style>
+                      <wps:bodyPr/>
+                    </wps:wsp>
+                  </a:graphicData>
+                </a:graphic>
+                <wp14:sizeRelH relativeFrom="margin">
+                  <wp14:pctWidth>0</wp14:pctWidth>
+                </wp14:sizeRelH>
+                <wp14:sizeRelV relativeFrom="margin">
+                  <wp14:pctHeight>0</wp14:pctHeight>
+                </wp14:sizeRelV>
+              </wp:anchor>
+            </w:drawing>
+          </mc:Choice>
+          <mc:Fallback>
+            <w:pict>
+              <v:line w14:anchorId="18A5DEB3" id="Connecteur droit 71" o:spid="_x0000_s1026" style="position:absolute;flip:y;z-index:251659264;visibility:visible;mso-wrap-style:square;mso-width-percent:0;mso-height-percent:0;mso-wrap-distance-left:9pt;mso-wrap-distance-top:0;mso-wrap-distance-right:9pt;mso-wrap-distance-bottom:0;mso-position-horizontal:absolute;mso-position-horizontal-relative:margin;mso-position-vertical:absolute;mso-position-vertical-relative:text;mso-width-percent:0;mso-height-percent:0;mso-width-relative:margin;mso-height-relative:margin" from="116.65pt,32.4pt" to="337.15pt,32.4pt" o:gfxdata="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" strokecolor="#a5a5a5 [3206]" strokeweight="1.5pt">
+                <v:stroke joinstyle="miter"/>
+                <w10:wrap type="topAndBottom" anchorx="margin"/>
+              </v:line>
+            </w:pict>
+          </mc:Fallback>
+        </mc:AlternateContent>
+      </w:r>
+      <w:r>
+        <w:rPr>
+          <w:rFonts w:ascii="Bahnschrift Light" w:hAnsi="Bahnschrift Light" w:cs="Times New Roman"/>
+          <w:sz w:val="36"/>
+          <w:szCs w:val="36"/>
+        </w:rPr>
+        <w:t>Université Cheikh Anta Diop de Dakar</w:t>
+      </w:r>
+    </w:p>
+    <w:p>
+      <w:pPr>
+        <w:spacing w:after="0"/>
+        <w:jc w:val="center"/>
+        <w:rPr>
+          <w:rFonts w:ascii="Times New Roman" w:hAnsi="Times New Roman" w:cs="Times New Roman"/>
+          <w:sz w:val="36"/>
+          <w:szCs w:val="36"/>
+        </w:rPr>
+      </w:pPr>
+      <w:r>
+        <w:rPr>
+          <w:rFonts w:ascii="Times New Roman" w:hAnsi="Times New Roman" w:cs="Times New Roman"/>
+          <w:noProof/>
+          <w:sz w:val="36"/>
+          <w:szCs w:val="36"/>
+          <w:lang w:eastAsia="fr-FR"/>
+        </w:rPr>
+        <w:drawing>
+          <wp:inline distT="0" distB="0" distL="0" distR="0" wp14:anchorId="0A2A8F19" wp14:editId="1DC07692">
+            <wp:extent cx="1943100" cy="1400175"/>
+            <wp:effectExtent l="0" t="0" r="0" b="9525"/>
+            <wp:docPr id="73" name="Image 73"/>
+            <wp:cNvGraphicFramePr>
+              <a:graphicFrameLocks xmlns:a="http://schemas.openxmlformats.org/drawingml/2006/main" noChangeAspect="1"/>
+            </wp:cNvGraphicFramePr>
+            <a:graphic xmlns:a="http://schemas.openxmlformats.org/drawingml/2006/main">
+              <a:graphicData uri="http://schemas.openxmlformats.org/drawingml/2006/picture">
+                <pic:pic xmlns:pic="http://schemas.openxmlformats.org/drawingml/2006/picture">
+                  <pic:nvPicPr>
+                    <pic:cNvPr id="73" name="ucad.jpg"/>
+                    <pic:cNvPicPr/>
+                  </pic:nvPicPr>
+                  <pic:blipFill>
+                    <a:blip r:embed="rId9">
+                      <a:extLst>
+                        <a:ext uri="{28A0092B-C50C-407E-A947-70E740481C1C}">
+                          <a14:useLocalDpi xmlns:a14="http://schemas.microsoft.com/office/drawing/2010/main" val="0"/>
+                        </a:ext>
+                      </a:extLst>
+                    </a:blip>
+                    <a:stretch>
+                      <a:fillRect/>
+                    </a:stretch>
+                  </pic:blipFill>
+                  <pic:spPr>
+                    <a:xfrm>
+                      <a:off x="0" y="0"/>
+                      <a:ext cx="1943100" cy="1400175"/>
+                    </a:xfrm>
+                    <a:prstGeom prst="rect">
+                      <a:avLst/>
+                    </a:prstGeom>
+                  </pic:spPr>
+                </pic:pic>
+              </a:graphicData>
+            </a:graphic>
+          </wp:inline>
+        </w:drawing>
+      </w:r>
+    </w:p>
+    <w:p>
+      <w:pPr>
+        <w:spacing w:after="0"/>
+        <w:jc w:val="center"/>
+        <w:rPr>
+          <w:rFonts w:ascii="Times New Roman" w:hAnsi="Times New Roman" w:cs="Times New Roman"/>
+          <w:sz w:val="36"/>
+          <w:szCs w:val="36"/>
+        </w:rPr>
+      </w:pPr>
+      <w:r>
+        <w:rPr>
+          <w:rFonts w:ascii="Times New Roman" w:hAnsi="Times New Roman" w:cs="Times New Roman"/>
+          <w:noProof/>
+          <w:sz w:val="36"/>
+          <w:szCs w:val="36"/>
+          <w:lang w:eastAsia="fr-FR"/>
+        </w:rPr>
+        <mc:AlternateContent>
+          <mc:Choice Requires="wps">
+            <w:drawing>
+              <wp:anchor distT="0" distB="0" distL="114300" distR="114300" simplePos="0" relativeHeight="251660288" behindDoc="0" locked="0" layoutInCell="1" allowOverlap="1" wp14:anchorId="7B917343" wp14:editId="15FFC256">
+                <wp:simplePos x="0" y="0"/>
+                <wp:positionH relativeFrom="column">
+                  <wp:posOffset>2309495</wp:posOffset>
+                </wp:positionH>
+                <wp:positionV relativeFrom="paragraph">
+                  <wp:posOffset>8255</wp:posOffset>
+                </wp:positionV>
+                <wp:extent cx="1190625" cy="9525"/>
+                <wp:effectExtent l="0" t="0" r="28575" b="28575"/>
+                <wp:wrapNone/>
+                <wp:docPr id="74" name="Connecteur droit 74"/>
+                <wp:cNvGraphicFramePr/>
+                <a:graphic xmlns:a="http://schemas.openxmlformats.org/drawingml/2006/main">
+                  <a:graphicData uri="http://schemas.microsoft.com/office/word/2010/wordprocessingShape">
+                    <wps:wsp>
+                      <wps:cNvCnPr/>
+                      <wps:spPr>
+                        <a:xfrm>
+                          <a:off x="0" y="0"/>
+                          <a:ext cx="1190625" cy="9525"/>
+                        </a:xfrm>
+                        <a:prstGeom prst="line">
+                          <a:avLst/>
+                        </a:prstGeom>
+                      </wps:spPr>
+                      <wps:style>
+                        <a:lnRef idx="3">
+                          <a:schemeClr val="accent3"/>
+                        </a:lnRef>
+                        <a:fillRef idx="0">
+                          <a:schemeClr val="accent3"/>
+                        </a:fillRef>
+                        <a:effectRef idx="2">
+                          <a:schemeClr val="accent3"/>
+                        </a:effectRef>
+                        <a:fontRef idx="minor">
+                          <a:schemeClr val="tx1"/>
+                        </a:fontRef>
+                      </wps:style>
+                      <wps:bodyPr/>
+                    </wps:wsp>
+                  </a:graphicData>
+                </a:graphic>
+              </wp:anchor>
+            </w:drawing>
+          </mc:Choice>
+          <mc:Fallback>
+            <w:pict>
+              <v:line w14:anchorId="1230D33C" id="Connecteur droit 74" o:spid="_x0000_s1026" style="position:absolute;z-index:251660288;visibility:visible;mso-wrap-style:square;mso-wrap-distance-left:9pt;mso-wrap-distance-top:0;mso-wrap-distance-right:9pt;mso-wrap-distance-bottom:0;mso-position-horizontal:absolute;mso-position-horizontal-relative:text;mso-position-vertical:absolute;mso-position-vertical-relative:text" from="181.85pt,.65pt" to="275.6pt,1.4pt" o:gfxdata="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" strokecolor="#a5a5a5 [3206]" strokeweight="1.5pt">
+                <v:stroke joinstyle="miter"/>
+              </v:line>
+            </w:pict>
+          </mc:Fallback>
+        </mc:AlternateContent>
+      </w:r>
+    </w:p>
+    <w:p>
+      <w:pPr>
+        <w:spacing w:after="0"/>
+        <w:jc w:val="center"/>
+        <w:rPr>
+          <w:rFonts w:ascii="Bahnschrift Light" w:hAnsi="Bahnschrift Light" w:cs="Times New Roman"/>
+          <w:sz w:val="36"/>
+          <w:szCs w:val="36"/>
+        </w:rPr>
+      </w:pPr>
+      <w:r>
+        <w:rPr>
+          <w:rFonts w:ascii="Bahnschrift Light" w:hAnsi="Bahnschrift Light" w:cs="Times New Roman"/>
+          <w:sz w:val="36"/>
+          <w:szCs w:val="36"/>
+        </w:rPr>
+        <w:t xml:space="preserve">Faculté des sciences et techniques </w:t>
+      </w:r>
+    </w:p>
+    <w:p>
+      <w:pPr>
+        <w:spacing w:after="0"/>
+        <w:jc w:val="center"/>
+        <w:rPr>
+          <w:rFonts w:ascii="Times New Roman" w:hAnsi="Times New Roman" w:cs="Times New Roman"/>
+          <w:i/>
+          <w:sz w:val="32"/>
+          <w:szCs w:val="32"/>
+        </w:rPr>
+      </w:pPr>
+      <w:r>
+        <w:rPr>
+          <w:rFonts w:ascii="Times New Roman" w:hAnsi="Times New Roman" w:cs="Times New Roman"/>
+          <w:i/>
+          <w:sz w:val="32"/>
+          <w:szCs w:val="32"/>
+        </w:rPr>
+        <w:t>Département mathématiques-Informatique</w:t>
+      </w:r>
+    </w:p>
+    <w:p>
+      <w:pPr>
+        <w:spacing w:after="0"/>
+        <w:jc w:val="center"/>
+        <w:rPr>
+          <w:rFonts w:ascii="Times New Roman" w:hAnsi="Times New Roman" w:cs="Times New Roman"/>
+          <w:i/>
+          <w:sz w:val="32"/>
+          <w:szCs w:val="32"/>
+        </w:rPr>
+      </w:pPr>
+      <w:r>
+        <w:rPr>
+          <w:rFonts w:ascii="Bahnschrift Light" w:hAnsi="Bahnschrift Light" w:cs="Times New Roman"/>
+          <w:noProof/>
+          <w:sz w:val="36"/>
+          <w:szCs w:val="36"/>
+          <w:lang w:eastAsia="fr-FR"/>
+        </w:rPr>
+        <mc:AlternateContent>
+          <mc:Choice Requires="wps">
+            <w:drawing>
+              <wp:anchor distT="0" distB="0" distL="114300" distR="114300" simplePos="0" relativeHeight="251661312" behindDoc="0" locked="0" layoutInCell="1" allowOverlap="1" wp14:anchorId="0FCF0D6D" wp14:editId="1542BA35">
+                <wp:simplePos x="0" y="0"/>
+                <wp:positionH relativeFrom="margin">
+                  <wp:align>center</wp:align>
+                </wp:positionH>
+                <wp:positionV relativeFrom="paragraph">
+                  <wp:posOffset>256540</wp:posOffset>
+                </wp:positionV>
+                <wp:extent cx="2800350" cy="0"/>
+                <wp:effectExtent l="0" t="0" r="19050" b="19050"/>
+                <wp:wrapTopAndBottom/>
+                <wp:docPr id="75" name="Connecteur droit 75"/>
+                <wp:cNvGraphicFramePr/>
+                <a:graphic xmlns:a="http://schemas.openxmlformats.org/drawingml/2006/main">
+                  <a:graphicData uri="http://schemas.microsoft.com/office/word/2010/wordprocessingShape">
+                    <wps:wsp>
+                      <wps:cNvCnPr/>
+                      <wps:spPr>
+                        <a:xfrm flipV="1">
+                          <a:off x="0" y="0"/>
+                          <a:ext cx="2800350" cy="0"/>
+                        </a:xfrm>
+                        <a:prstGeom prst="line">
+                          <a:avLst/>
+                        </a:prstGeom>
+                        <a:ln/>
+                      </wps:spPr>
+                      <wps:style>
+                        <a:lnRef idx="3">
+                          <a:schemeClr val="accent3"/>
+                        </a:lnRef>
+                        <a:fillRef idx="0">
+                          <a:schemeClr val="accent3"/>
+                        </a:fillRef>
+                        <a:effectRef idx="2">
+                          <a:schemeClr val="accent3"/>
+                        </a:effectRef>
+                        <a:fontRef idx="minor">
+                          <a:schemeClr val="tx1"/>
+                        </a:fontRef>
+                      </wps:style>
+                      <wps:bodyPr/>
+                    </wps:wsp>
+                  </a:graphicData>
+                </a:graphic>
+                <wp14:sizeRelH relativeFrom="margin">
+                  <wp14:pctWidth>0</wp14:pctWidth>
+                </wp14:sizeRelH>
+                <wp14:sizeRelV relativeFrom="margin">
+                  <wp14:pctHeight>0</wp14:pctHeight>
+                </wp14:sizeRelV>
+              </wp:anchor>
+            </w:drawing>
+          </mc:Choice>
+          <mc:Fallback>
+            <w:pict>
+              <v:line w14:anchorId="68475E8D" id="Connecteur droit 75" o:spid="_x0000_s1026" style="position:absolute;flip:y;z-index:251661312;visibility:visible;mso-wrap-style:square;mso-width-percent:0;mso-height-percent:0;mso-wrap-distance-left:9pt;mso-wrap-distance-top:0;mso-wrap-distance-right:9pt;mso-wrap-distance-bottom:0;mso-position-horizontal:center;mso-position-horizontal-relative:margin;mso-position-vertical:absolute;mso-position-vertical-relative:text;mso-width-percent:0;mso-height-percent:0;mso-width-relative:margin;mso-height-relative:margin" from="0,20.2pt" to="220.5pt,20.2pt" o:gfxdata="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" strokecolor="#a5a5a5 [3206]" strokeweight="1.5pt">
+                <v:stroke joinstyle="miter"/>
+                <w10:wrap type="topAndBottom" anchorx="margin"/>
+              </v:line>
+            </w:pict>
+          </mc:Fallback>
+        </mc:AlternateContent>
+      </w:r>
+      <w:r>
+        <w:rPr>
+          <w:rFonts w:ascii="Times New Roman" w:hAnsi="Times New Roman" w:cs="Times New Roman"/>
+          <w:i/>
+          <w:sz w:val="32"/>
+          <w:szCs w:val="32"/>
+        </w:rPr>
+        <w:t>Section Informatique</w:t>
+      </w:r>
+    </w:p>
+    <w:p>
+      <w:pPr>
+        <w:jc w:val="center"/>
+        <w:rPr>
+          <w:rFonts w:ascii="Bahnschrift Light" w:hAnsi="Bahnschrift Light"/>
+          <w:color w:val="1F3864" w:themeColor="accent1" w:themeShade="80"/>
+          <w:sz w:val="28"/>
+          <w:szCs w:val="28"/>
+        </w:rPr>
+      </w:pPr>
+    </w:p>
+    <w:p>
+      <w:pPr>
+        <w:jc w:val="center"/>
+        <w:rPr>
+          <w:rFonts w:ascii="Bahnschrift Light" w:hAnsi="Bahnschrift Light"/>
+          <w:color w:val="1F3864" w:themeColor="accent1" w:themeShade="80"/>
+          <w:sz w:val="28"/>
+          <w:szCs w:val="28"/>
+        </w:rPr>
+      </w:pPr>
+      <w:r>
+        <w:rPr>
+          <w:rFonts w:ascii="Bahnschrift Light" w:hAnsi="Bahnschrift Light"/>
+          <w:color w:val="1F3864" w:themeColor="accent1" w:themeShade="80"/>
+          <w:sz w:val="28"/>
+          <w:szCs w:val="28"/>
+        </w:rPr>
+        <w:t>MEMOIRE DE FIN DE CYCLE</w:t>
+      </w:r>
+    </w:p>
+    <w:p>
+      <w:pPr>
+        <w:jc w:val="center"/>
+        <w:rPr>
+          <w:rFonts w:ascii="Bahnschrift Light" w:hAnsi="Bahnschrift Light"/>
+          <w:b/>
+          <w:sz w:val="24"/>
+          <w:szCs w:val="24"/>
+        </w:rPr>
+      </w:pPr>
+      <w:r>
+        <w:rPr>
+          <w:rFonts w:ascii="Bahnschrift Light" w:hAnsi="Bahnschrift Light"/>
+          <w:b/>
+          <w:sz w:val="24"/>
+          <w:szCs w:val="24"/>
+        </w:rPr>
+        <w:t>Pour l’obtention de la :</w:t>
+      </w:r>
+    </w:p>
+    <w:p>
+      <w:pPr>
+        <w:jc w:val="center"/>
+        <w:rPr>
+          <w:rFonts w:ascii="Bahnschrift Light" w:hAnsi="Bahnschrift Light"/>
+          <w:color w:val="1F3864" w:themeColor="accent1" w:themeShade="80"/>
+          <w:sz w:val="28"/>
+          <w:szCs w:val="28"/>
+        </w:rPr>
+      </w:pPr>
+      <w:r>
+        <w:rPr>
+          <w:rFonts w:ascii="Bahnschrift Light" w:hAnsi="Bahnschrift Light"/>
+          <w:color w:val="1F3864" w:themeColor="accent1" w:themeShade="80"/>
+          <w:sz w:val="28"/>
+          <w:szCs w:val="28"/>
+        </w:rPr>
+        <w:t>L</w:t>
+      </w:r>
+      <w:r>
+        <w:rPr>
+          <w:rFonts w:ascii="Bahnschrift Light" w:hAnsi="Bahnschrift Light"/>
+          <w:color w:val="1F3864" w:themeColor="accent1" w:themeShade="80"/>
+          <w:sz w:val="28"/>
+          <w:szCs w:val="28"/>
+        </w:rPr>
+        <w:t>ICENCE D’INFORMATIQUE</w:t>
+      </w:r>
+    </w:p>
+    <w:p>
+      <w:pPr>
+        <w:spacing w:after="0"/>
+        <w:jc w:val="center"/>
+        <w:rPr>
+          <w:rFonts w:ascii="Times New Roman" w:hAnsi="Times New Roman" w:cs="Times New Roman"/>
+          <w:i/>
+          <w:sz w:val="32"/>
+          <w:szCs w:val="32"/>
+        </w:rPr>
+      </w:pPr>
+      <w:r>
+        <w:rPr>
+          <w:rFonts w:ascii="Bahnschrift Light" w:hAnsi="Bahnschrift Light" w:cs="Times New Roman"/>
+          <w:i/>
+          <w:noProof/>
+          <w:color w:val="1F3864" w:themeColor="accent1" w:themeShade="80"/>
+          <w:sz w:val="28"/>
+          <w:szCs w:val="28"/>
+          <w:lang w:eastAsia="fr-FR"/>
+        </w:rPr>
+        <mc:AlternateContent>
+          <mc:Choice Requires="wps">
+            <w:drawing>
+              <wp:anchor distT="0" distB="0" distL="114300" distR="114300" simplePos="0" relativeHeight="251662336" behindDoc="0" locked="0" layoutInCell="1" allowOverlap="1" wp14:anchorId="3BEE5227" wp14:editId="40D28646">
+                <wp:simplePos x="0" y="0"/>
+                <wp:positionH relativeFrom="margin">
+                  <wp:posOffset>9130</wp:posOffset>
+                </wp:positionH>
+                <wp:positionV relativeFrom="paragraph">
+                  <wp:posOffset>20342</wp:posOffset>
+                </wp:positionV>
+                <wp:extent cx="5730875" cy="2239093"/>
+                <wp:effectExtent l="0" t="0" r="22225" b="27940"/>
+                <wp:wrapNone/>
+                <wp:docPr id="76" name="Parchemin horizontal 76"/>
+                <wp:cNvGraphicFramePr/>
+                <a:graphic xmlns:a="http://schemas.openxmlformats.org/drawingml/2006/main">
+                  <a:graphicData uri="http://schemas.microsoft.com/office/word/2010/wordprocessingShape">
+                    <wps:wsp>
+                      <wps:cNvSpPr/>
+                      <wps:spPr>
+                        <a:xfrm>
+                          <a:off x="0" y="0"/>
+                          <a:ext cx="5730875" cy="2239093"/>
+                        </a:xfrm>
+                        <a:prstGeom prst="horizontalScroll">
+                          <a:avLst/>
+                        </a:prstGeom>
+                        <a:ln>
+                          <a:solidFill>
+                            <a:schemeClr val="accent1">
+                              <a:lumMod val="50000"/>
+                            </a:schemeClr>
+                          </a:solidFill>
+                        </a:ln>
+                      </wps:spPr>
+                      <wps:style>
+                        <a:lnRef idx="2">
+                          <a:schemeClr val="accent6"/>
+                        </a:lnRef>
+                        <a:fillRef idx="1">
+                          <a:schemeClr val="lt1"/>
+                        </a:fillRef>
+                        <a:effectRef idx="0">
+                          <a:schemeClr val="accent6"/>
+                        </a:effectRef>
+                        <a:fontRef idx="minor">
+                          <a:schemeClr val="dk1"/>
+                        </a:fontRef>
+                      </wps:style>
+                      <wps:txbx>
+                        <w:txbxContent>
+                          <w:p>
+                            <w:pPr>
+                              <w:jc w:val="center"/>
+                              <w:rPr>
+                                <w:rFonts w:ascii="Algerian" w:hAnsi="Algerian"/>
+                                <w:sz w:val="32"/>
+                                <w:szCs w:val="32"/>
+                                <w:u w:val="single"/>
+                              </w:rPr>
+                            </w:pPr>
+                            <w:r>
+                              <w:rPr>
+                                <w:rFonts w:ascii="Algerian" w:hAnsi="Algerian"/>
+                                <w:sz w:val="32"/>
+                                <w:szCs w:val="32"/>
+                                <w:u w:val="single"/>
+                              </w:rPr>
+                              <w:t>Sujet</w:t>
+                            </w:r>
+                            <w:r>
+                              <w:rPr>
+                                <w:rFonts w:ascii="Algerian" w:hAnsi="Algerian"/>
+                                <w:sz w:val="32"/>
+                                <w:szCs w:val="32"/>
+                              </w:rPr>
+                              <w:t xml:space="preserve">: </w:t>
+                            </w:r>
+                            <w:r>
+                              <w:rPr>
+                                <w:rFonts w:ascii="Algerian" w:hAnsi="Algerian" w:cs="Times New Roman"/>
+                                <w:b/>
+                                <w:bCs/>
+                                <w:color w:val="1F3864" w:themeColor="accent1" w:themeShade="80"/>
+                                <w:sz w:val="36"/>
+                                <w:szCs w:val="36"/>
+                              </w:rPr>
+                              <w:t>Mise en</w:t>
+                            </w:r>
+                            <w:r>
+                              <w:rPr>
+                                <w:rFonts w:ascii="Algerian" w:hAnsi="Algerian" w:cs="Times New Roman"/>
+                                <w:b/>
+                                <w:bCs/>
+                                <w:color w:val="1F3864" w:themeColor="accent1" w:themeShade="80"/>
+                                <w:sz w:val="36"/>
+                                <w:szCs w:val="36"/>
+                              </w:rPr>
+                              <w:t xml:space="preserve"> place d’une application web </w:t>
+                            </w:r>
+                            <w:r>
+                              <w:rPr>
+                                <w:rFonts w:ascii="Algerian" w:hAnsi="Algerian" w:cs="Times New Roman"/>
+                                <w:b/>
+                                <w:bCs/>
+                                <w:color w:val="1F3864" w:themeColor="accent1" w:themeShade="80"/>
+                                <w:sz w:val="36"/>
+                                <w:szCs w:val="36"/>
+                              </w:rPr>
+                              <w:t>pour la</w:t>
+                            </w:r>
+                            <w:r>
+                              <w:rPr>
+                                <w:rFonts w:ascii="Algerian" w:hAnsi="Algerian" w:cs="Times New Roman"/>
+                                <w:color w:val="1F3864" w:themeColor="accent1" w:themeShade="80"/>
+                                <w:sz w:val="36"/>
+                                <w:szCs w:val="36"/>
+                              </w:rPr>
+                              <w:t xml:space="preserve"> </w:t>
+                            </w:r>
+                            <w:r>
+                              <w:rPr>
+                                <w:rFonts w:ascii="Algerian" w:hAnsi="Algerian" w:cs="Times New Roman"/>
+                                <w:b/>
+                                <w:bCs/>
+                                <w:color w:val="1F3864" w:themeColor="accent1" w:themeShade="80"/>
+                                <w:sz w:val="36"/>
+                                <w:szCs w:val="36"/>
+                              </w:rPr>
+                              <w:t>dématérialisation des états civils au Sénégal.</w:t>
+                            </w:r>
+                            <w:r>
+                              <w:rPr>
+                                <w:rFonts w:ascii="Algerian" w:hAnsi="Algerian" w:cs="Times New Roman"/>
+                                <w:color w:val="1F3864" w:themeColor="accent1" w:themeShade="80"/>
+                                <w:sz w:val="36"/>
+                                <w:szCs w:val="36"/>
+                              </w:rPr>
+                              <w:br/>
+                            </w:r>
+                            <w:r>
+                              <w:rPr>
+                                <w:rFonts w:ascii="Algerian" w:hAnsi="Algerian" w:cs="Times New Roman"/>
+                                <w:b/>
+                                <w:bCs/>
+                                <w:color w:val="1F3864" w:themeColor="accent1" w:themeShade="80"/>
+                                <w:sz w:val="36"/>
+                                <w:szCs w:val="36"/>
+                              </w:rPr>
+                              <w:t xml:space="preserve">Cas Centre des états civils de </w:t>
+                            </w:r>
+                            <w:r>
+                              <w:rPr>
+                                <w:rFonts w:ascii="Algerian" w:hAnsi="Algerian" w:cs="Times New Roman"/>
+                                <w:b/>
+                                <w:bCs/>
+                                <w:color w:val="1F3864" w:themeColor="accent1" w:themeShade="80"/>
+                                <w:sz w:val="36"/>
+                                <w:szCs w:val="36"/>
+                              </w:rPr>
+                              <w:t>DIAMAGEUNE</w:t>
+                            </w:r>
+                          </w:p>
+                          <w:p>
+                            <w:pPr>
+                              <w:jc w:val="center"/>
+                              <w:rPr>
+                                <w:rFonts w:ascii="Algerian" w:hAnsi="Algerian" w:cs="Times New Roman"/>
+                                <w:color w:val="1F3864" w:themeColor="accent1" w:themeShade="80"/>
+                                <w:sz w:val="36"/>
+                                <w:szCs w:val="36"/>
+                              </w:rPr>
+                            </w:pPr>
+                          </w:p>
+                        </w:txbxContent>
+                      </wps:txbx>
+                      <wps:bodyPr rot="0" spcFirstLastPara="0" vertOverflow="overflow" horzOverflow="overflow" vert="horz" wrap="square" lIns="91440" tIns="45720" rIns="91440" bIns="45720" numCol="1" spcCol="0" rtlCol="0" fromWordArt="0" anchor="ctr" anchorCtr="0" forceAA="0" compatLnSpc="1">
+                        <a:prstTxWarp prst="textNoShape">
+                          <a:avLst/>
+                        </a:prstTxWarp>
+                        <a:noAutofit/>
+                      </wps:bodyPr>
+                    </wps:wsp>
+                  </a:graphicData>
+                </a:graphic>
+                <wp14:sizeRelH relativeFrom="margin">
+                  <wp14:pctWidth>0</wp14:pctWidth>
+                </wp14:sizeRelH>
+                <wp14:sizeRelV relativeFrom="margin">
+                  <wp14:pctHeight>0</wp14:pctHeight>
+                </wp14:sizeRelV>
+              </wp:anchor>
+            </w:drawing>
+          </mc:Choice>
+          <mc:Fallback>
+            <w:pict>
+              <v:shapetype w14:anchorId="3BEE5227" id="_x0000_t98" coordsize="21600,21600" o:spt="98" adj="2700" path="m0@5qy@2@1l@0@1@0@2qy@7,,21600@2l21600@9qy@7@10l@1@10@1@11qy@2,21600,0@11xem0@5nfqy@2@6@1@5@3@4@2@5l@2@6em@1@5nfl@1@10em21600@2nfqy@7@1l@0@1em@0@2nfqy@8@3@7@2l@7@1e">
+                <v:formulas>
+                  <v:f eqn="sum width 0 #0"/>
+                  <v:f eqn="val #0"/>
+                  <v:f eqn="prod @1 1 2"/>
+                  <v:f eqn="prod @1 3 4"/>
+                  <v:f eqn="prod @1 5 4"/>
+                  <v:f eqn="prod @1 3 2"/>
+                  <v:f eqn="prod @1 2 1"/>
+                  <v:f eqn="sum width 0 @2"/>
+                  <v:f eqn="sum width 0 @3"/>
+                  <v:f eqn="sum height 0 @5"/>
+                  <v:f eqn="sum height 0 @1"/>
+                  <v:f eqn="sum height 0 @2"/>
+                  <v:f eqn="val width"/>
+                  <v:f eqn="prod width 1 2"/>
+                  <v:f eqn="prod height 1 2"/>
+                </v:formulas>
+                <v:path o:extrusionok="f" limo="10800,10800" o:connecttype="custom" o:connectlocs="@13,@1;0,@14;@13,@10;@12,@14" o:connectangles="270,180,90,0" textboxrect="@1,@1,@7,@10"/>
+                <v:handles>
+                  <v:h position="#0,topLeft" xrange="0,5400"/>
+                </v:handles>
+                <o:complex v:ext="view"/>
+              </v:shapetype>
+              <v:shape id="Parchemin horizontal 76" o:spid="_x0000_s1026" type="#_x0000_t98" style="position:absolute;left:0;text-align:left;margin-left:.7pt;margin-top:1.6pt;width:451.25pt;height:176.3pt;z-index:251662336;visibility:visible;mso-wrap-style:square;mso-width-percent:0;mso-height-percent:0;mso-wrap-distance-left:9pt;mso-wrap-distance-top:0;mso-wrap-distance-right:9pt;mso-wrap-distance-bottom:0;mso-position-horizontal:absolute;mso-position-horizontal-relative:margin;mso-position-vertical:absolute;mso-position-vertical-relative:text;mso-width-percent:0;mso-height-percent:0;mso-width-relative:margin;mso-height-relative:margin;v-text-anchor:middle" o:gfxdata="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" fillcolor="white [3201]" strokecolor="#1f3763 [1604]" strokeweight="1pt">
+                <v:stroke joinstyle="miter"/>
+                <v:textbox>
+                  <w:txbxContent>
+                    <w:p>
+                      <w:pPr>
+                        <w:jc w:val="center"/>
+                        <w:rPr>
+                          <w:rFonts w:ascii="Algerian" w:hAnsi="Algerian"/>
+                          <w:sz w:val="32"/>
+                          <w:szCs w:val="32"/>
+                          <w:u w:val="single"/>
+                        </w:rPr>
+                      </w:pPr>
+                      <w:r>
+                        <w:rPr>
+                          <w:rFonts w:ascii="Algerian" w:hAnsi="Algerian"/>
+                          <w:sz w:val="32"/>
+                          <w:szCs w:val="32"/>
+                          <w:u w:val="single"/>
+                        </w:rPr>
+                        <w:t>Sujet</w:t>
+                      </w:r>
+                      <w:r>
+                        <w:rPr>
+                          <w:rFonts w:ascii="Algerian" w:hAnsi="Algerian"/>
+                          <w:sz w:val="32"/>
+                          <w:szCs w:val="32"/>
+                        </w:rPr>
+                        <w:t xml:space="preserve">: </w:t>
+                      </w:r>
+                      <w:r>
+                        <w:rPr>
+                          <w:rFonts w:ascii="Algerian" w:hAnsi="Algerian" w:cs="Times New Roman"/>
+                          <w:b/>
+                          <w:bCs/>
+                          <w:color w:val="1F3864" w:themeColor="accent1" w:themeShade="80"/>
+                          <w:sz w:val="36"/>
+                          <w:szCs w:val="36"/>
+                        </w:rPr>
+                        <w:t>Mise en</w:t>
+                      </w:r>
+                      <w:r>
+                        <w:rPr>
+                          <w:rFonts w:ascii="Algerian" w:hAnsi="Algerian" w:cs="Times New Roman"/>
+                          <w:b/>
+                          <w:bCs/>
+                          <w:color w:val="1F3864" w:themeColor="accent1" w:themeShade="80"/>
+                          <w:sz w:val="36"/>
+                          <w:szCs w:val="36"/>
+                        </w:rPr>
+                        <w:t xml:space="preserve"> place d’une application web </w:t>
+                      </w:r>
+                      <w:r>
+                        <w:rPr>
+                          <w:rFonts w:ascii="Algerian" w:hAnsi="Algerian" w:cs="Times New Roman"/>
+                          <w:b/>
+                          <w:bCs/>
+                          <w:color w:val="1F3864" w:themeColor="accent1" w:themeShade="80"/>
+                          <w:sz w:val="36"/>
+                          <w:szCs w:val="36"/>
+                        </w:rPr>
+                        <w:t>pour la</w:t>
+                      </w:r>
+                      <w:r>
+                        <w:rPr>
+                          <w:rFonts w:ascii="Algerian" w:hAnsi="Algerian" w:cs="Times New Roman"/>
+                          <w:color w:val="1F3864" w:themeColor="accent1" w:themeShade="80"/>
+                          <w:sz w:val="36"/>
+                          <w:szCs w:val="36"/>
+                        </w:rPr>
+                        <w:t xml:space="preserve"> </w:t>
+                      </w:r>
+                      <w:r>
+                        <w:rPr>
+                          <w:rFonts w:ascii="Algerian" w:hAnsi="Algerian" w:cs="Times New Roman"/>
+                          <w:b/>
+                          <w:bCs/>
+                          <w:color w:val="1F3864" w:themeColor="accent1" w:themeShade="80"/>
+                          <w:sz w:val="36"/>
+                          <w:szCs w:val="36"/>
+                        </w:rPr>
+                        <w:t>dématérialisation des états civils au Sénégal.</w:t>
+                      </w:r>
+                      <w:r>
+                        <w:rPr>
+                          <w:rFonts w:ascii="Algerian" w:hAnsi="Algerian" w:cs="Times New Roman"/>
+                          <w:color w:val="1F3864" w:themeColor="accent1" w:themeShade="80"/>
+                          <w:sz w:val="36"/>
+                          <w:szCs w:val="36"/>
+                        </w:rPr>
+                        <w:br/>
+                      </w:r>
+                      <w:r>
+                        <w:rPr>
+                          <w:rFonts w:ascii="Algerian" w:hAnsi="Algerian" w:cs="Times New Roman"/>
+                          <w:b/>
+                          <w:bCs/>
+                          <w:color w:val="1F3864" w:themeColor="accent1" w:themeShade="80"/>
+                          <w:sz w:val="36"/>
+                          <w:szCs w:val="36"/>
+                        </w:rPr>
+                        <w:t xml:space="preserve">Cas Centre des états civils de </w:t>
+                      </w:r>
+                      <w:r>
+                        <w:rPr>
+                          <w:rFonts w:ascii="Algerian" w:hAnsi="Algerian" w:cs="Times New Roman"/>
+                          <w:b/>
+                          <w:bCs/>
+                          <w:color w:val="1F3864" w:themeColor="accent1" w:themeShade="80"/>
+                          <w:sz w:val="36"/>
+                          <w:szCs w:val="36"/>
+                        </w:rPr>
+                        <w:t>DIAMAGEUNE</w:t>
+                      </w:r>
+                    </w:p>
+                    <w:p>
+                      <w:pPr>
+                        <w:jc w:val="center"/>
+                        <w:rPr>
+                          <w:rFonts w:ascii="Algerian" w:hAnsi="Algerian" w:cs="Times New Roman"/>
+                          <w:color w:val="1F3864" w:themeColor="accent1" w:themeShade="80"/>
+                          <w:sz w:val="36"/>
+                          <w:szCs w:val="36"/>
+                        </w:rPr>
+                      </w:pPr>
+                    </w:p>
+                  </w:txbxContent>
+                </v:textbox>
+                <w10:wrap anchorx="margin"/>
+              </v:shape>
+            </w:pict>
+          </mc:Fallback>
+        </mc:AlternateContent>
+      </w:r>
+    </w:p>
+    <w:p>
+      <w:pPr>
+        <w:rPr>
+          <w:rFonts w:ascii="Times New Roman" w:hAnsi="Times New Roman" w:cs="Times New Roman"/>
+          <w:sz w:val="32"/>
+          <w:szCs w:val="32"/>
+        </w:rPr>
+      </w:pPr>
+    </w:p>
+    <w:p>
+      <w:pPr>
+        <w:rPr>
+          <w:rFonts w:ascii="Times New Roman" w:hAnsi="Times New Roman" w:cs="Times New Roman"/>
+          <w:sz w:val="32"/>
+          <w:szCs w:val="32"/>
+        </w:rPr>
+      </w:pPr>
+    </w:p>
+    <w:p>
+      <w:pPr>
+        <w:rPr>
+          <w:rFonts w:ascii="Times New Roman" w:hAnsi="Times New Roman" w:cs="Times New Roman"/>
+          <w:sz w:val="32"/>
+          <w:szCs w:val="32"/>
+        </w:rPr>
+      </w:pPr>
+    </w:p>
+    <w:p>
+      <w:pPr>
+        <w:rPr>
+          <w:rFonts w:ascii="Times New Roman" w:hAnsi="Times New Roman" w:cs="Times New Roman"/>
+          <w:sz w:val="32"/>
+          <w:szCs w:val="32"/>
+        </w:rPr>
+      </w:pPr>
+    </w:p>
+    <w:p>
+      <w:pPr>
+        <w:rPr>
+          <w:rFonts w:ascii="Times New Roman" w:hAnsi="Times New Roman" w:cs="Times New Roman"/>
+          <w:sz w:val="32"/>
+          <w:szCs w:val="32"/>
+        </w:rPr>
+      </w:pPr>
+    </w:p>
+    <w:p>
+      <w:pPr>
+        <w:rPr>
+          <w:rFonts w:ascii="Times New Roman" w:hAnsi="Times New Roman" w:cs="Times New Roman"/>
+          <w:sz w:val="32"/>
+          <w:szCs w:val="32"/>
+        </w:rPr>
+      </w:pPr>
+    </w:p>
+    <w:p>
+      <w:pPr>
+        <w:rPr>
+          <w:rFonts w:ascii="Times New Roman" w:hAnsi="Times New Roman" w:cs="Times New Roman"/>
+          <w:sz w:val="32"/>
+          <w:szCs w:val="32"/>
+        </w:rPr>
+      </w:pPr>
+    </w:p>
+    <w:p>
+      <w:pPr>
+        <w:tabs>
+          <w:tab w:val="left" w:pos="960"/>
+        </w:tabs>
+        <w:jc w:val="both"/>
+        <w:rPr>
+          <w:rFonts w:ascii="Times New Roman" w:hAnsi="Times New Roman" w:cs="Times New Roman"/>
+          <w:b/>
+          <w:i/>
+          <w:sz w:val="28"/>
+          <w:szCs w:val="28"/>
+        </w:rPr>
+      </w:pPr>
+      <w:r>
+        <w:rPr>
+          <w:rFonts w:ascii="Times New Roman" w:hAnsi="Times New Roman" w:cs="Times New Roman"/>
+          <w:b/>
+          <w:i/>
+          <w:sz w:val="28"/>
+          <w:szCs w:val="28"/>
+        </w:rPr>
+        <w:t>Présenté</w:t>
+      </w:r>
+      <w:r>
+        <w:rPr>
+          <w:rFonts w:ascii="Times New Roman" w:hAnsi="Times New Roman" w:cs="Times New Roman"/>
+          <w:b/>
+          <w:i/>
+          <w:sz w:val="28"/>
+          <w:szCs w:val="28"/>
+        </w:rPr>
+        <w:t xml:space="preserve"> et soutenu par :                                  </w:t>
+      </w:r>
+      <w:r>
+        <w:rPr>
+          <w:rFonts w:ascii="Times New Roman" w:hAnsi="Times New Roman" w:cs="Times New Roman"/>
+          <w:b/>
+          <w:i/>
+          <w:sz w:val="28"/>
+          <w:szCs w:val="28"/>
+        </w:rPr>
+        <w:t xml:space="preserve">                      </w:t>
+      </w:r>
+      <w:r>
+        <w:rPr>
+          <w:rFonts w:ascii="Times New Roman" w:hAnsi="Times New Roman" w:cs="Times New Roman"/>
+          <w:b/>
+          <w:i/>
+          <w:sz w:val="28"/>
+          <w:szCs w:val="28"/>
+        </w:rPr>
+        <w:t>Professeur encadreur</w:t>
+      </w:r>
+    </w:p>
+    <w:p>
+      <w:pPr>
+        <w:tabs>
+          <w:tab w:val="left" w:pos="960"/>
+        </w:tabs>
+        <w:jc w:val="both"/>
+        <w:rPr>
+          <w:rFonts w:ascii="Times New Roman" w:hAnsi="Times New Roman" w:cs="Times New Roman"/>
+          <w:i/>
+          <w:sz w:val="28"/>
+          <w:szCs w:val="28"/>
+        </w:rPr>
+      </w:pPr>
+      <w:r>
+        <w:rPr>
+          <w:rFonts w:ascii="Times New Roman" w:hAnsi="Times New Roman" w:cs="Times New Roman"/>
+          <w:i/>
+          <w:sz w:val="28"/>
+          <w:szCs w:val="28"/>
+        </w:rPr>
+        <w:t>Fatou SOW                                                                           Dr. Ndiouma BAME</w:t>
+      </w:r>
+    </w:p>
+    <w:p>
+      <w:pPr>
+        <w:pStyle w:val="Titre1"/>
+        <w:numPr>
+          <w:ilvl w:val="0"/>
+          <w:numId w:val="0"/>
+        </w:numPr>
+        <w:ind w:left="360" w:hanging="360"/>
+        <w:sectPr>
+          <w:footerReference w:type="default" r:id="rId10"/>
+          <w:pgSz w:w="11906" w:h="16838"/>
+          <w:pgMar w:top="1417" w:right="1417" w:bottom="1417" w:left="1417" w:header="708" w:footer="680" w:gutter="0"/>
+          <w:pgBorders w:display="firstPage" w:offsetFrom="page">
+            <w:top w:val="whiteFlowers" w:sz="24" w:space="24" w:color="1F3864" w:themeColor="accent1" w:themeShade="80"/>
+            <w:left w:val="whiteFlowers" w:sz="24" w:space="24" w:color="1F3864" w:themeColor="accent1" w:themeShade="80"/>
+            <w:bottom w:val="whiteFlowers" w:sz="24" w:space="24" w:color="1F3864" w:themeColor="accent1" w:themeShade="80"/>
+            <w:right w:val="whiteFlowers" w:sz="24" w:space="24" w:color="1F3864" w:themeColor="accent1" w:themeShade="80"/>
+          </w:pgBorders>
+          <w:cols w:space="708"/>
+          <w:docGrid w:linePitch="360"/>
+        </w:sectPr>
+      </w:pPr>
+    </w:p>
+    <w:p>
+      <w:pPr>
         <w:ind w:left="708"/>
         <w:rPr>
           <w:rStyle w:val="fontstyle01"/>
@@ -22,6 +1090,7 @@
           <w:sz w:val="28"/>
           <w:szCs w:val="28"/>
         </w:rPr>
+        <w:lastRenderedPageBreak/>
         <w:tab/>
       </w:r>
       <w:r>
@@ -361,43 +1430,6 @@
     </w:p>
     <w:p>
       <w:pPr>
-        <w:ind w:left="708"/>
-        <w:rPr>
-          <w:rStyle w:val="fontstyle01"/>
-          <w:rFonts w:ascii="Script MT Bold" w:hAnsi="Script MT Bold"/>
-          <w:b/>
-          <w:sz w:val="28"/>
-          <w:szCs w:val="28"/>
-        </w:rPr>
-      </w:pPr>
-    </w:p>
-    <w:p>
-      <w:pPr>
-        <w:ind w:left="708"/>
-        <w:rPr>
-          <w:rStyle w:val="fontstyle01"/>
-          <w:rFonts w:ascii="Script MT Bold" w:hAnsi="Script MT Bold"/>
-          <w:b/>
-          <w:sz w:val="28"/>
-          <w:szCs w:val="28"/>
-        </w:rPr>
-      </w:pPr>
-    </w:p>
-    <w:p>
-      <w:pPr>
-        <w:ind w:left="708"/>
-        <w:rPr>
-          <w:rStyle w:val="fontstyle01"/>
-          <w:rFonts w:ascii="Script MT Bold" w:hAnsi="Script MT Bold"/>
-          <w:b/>
-          <w:sz w:val="28"/>
-          <w:szCs w:val="28"/>
-        </w:rPr>
-      </w:pPr>
-    </w:p>
-    <w:p>
-      <w:pPr>
-        <w:ind w:left="708"/>
         <w:rPr>
           <w:rStyle w:val="fontstyle01"/>
           <w:rFonts w:ascii="Script MT Bold" w:hAnsi="Script MT Bold"/>
@@ -855,6 +1887,66 @@
           <w:szCs w:val="28"/>
         </w:rPr>
       </w:pPr>
+      <w:r>
+        <w:rPr>
+          <w:rStyle w:val="fontstyle01"/>
+          <w:rFonts w:ascii="Script MT Bold" w:hAnsi="Script MT Bold"/>
+          <w:b/>
+          <w:sz w:val="28"/>
+          <w:szCs w:val="28"/>
+        </w:rPr>
+        <w:t>À mes chers et tendres parents, je vous exprime toute ma reconnaissance pour vos sacrifices, votre</w:t>
+      </w:r>
+      <w:r>
+        <w:rPr>
+          <w:rStyle w:val="fontstyle01"/>
+          <w:rFonts w:ascii="Script MT Bold" w:hAnsi="Script MT Bold"/>
+          <w:b/>
+          <w:sz w:val="28"/>
+          <w:szCs w:val="28"/>
+        </w:rPr>
+        <w:t xml:space="preserve"> </w:t>
+      </w:r>
+      <w:r>
+        <w:rPr>
+          <w:rStyle w:val="fontstyle01"/>
+          <w:rFonts w:ascii="Script MT Bold" w:hAnsi="Script MT Bold"/>
+          <w:b/>
+          <w:sz w:val="28"/>
+          <w:szCs w:val="28"/>
+        </w:rPr>
+        <w:t>soutien, votre amour et votre grandeur d’esprit. Vous avez cru en moi et vous m’avez tout</w:t>
+      </w:r>
+      <w:r>
+        <w:rPr>
+          <w:rStyle w:val="fontstyle01"/>
+          <w:rFonts w:ascii="Script MT Bold" w:hAnsi="Script MT Bold"/>
+          <w:b/>
+          <w:sz w:val="28"/>
+          <w:szCs w:val="28"/>
+        </w:rPr>
+        <w:t xml:space="preserve"> </w:t>
+      </w:r>
+      <w:r>
+        <w:rPr>
+          <w:rStyle w:val="fontstyle01"/>
+          <w:rFonts w:ascii="Script MT Bold" w:hAnsi="Script MT Bold"/>
+          <w:b/>
+          <w:sz w:val="28"/>
+          <w:szCs w:val="28"/>
+        </w:rPr>
+        <w:t>simplement appris la vie et à voler de mes propres ailes</w:t>
+      </w:r>
+      <w:r>
+        <w:rPr>
+          <w:rStyle w:val="fontstyle01"/>
+          <w:rFonts w:ascii="Script MT Bold" w:hAnsi="Script MT Bold"/>
+          <w:b/>
+          <w:sz w:val="28"/>
+          <w:szCs w:val="28"/>
+        </w:rPr>
+        <w:t>.</w:t>
+      </w:r>
     </w:p>
     <w:p>
       <w:pPr>
@@ -867,15 +1959,90 @@
           <w:szCs w:val="28"/>
         </w:rPr>
       </w:pPr>
-      <w:r>
-        <w:rPr>
-          <w:rStyle w:val="fontstyle01"/>
-          <w:rFonts w:ascii="Script MT Bold" w:hAnsi="Script MT Bold"/>
-          <w:b/>
-          <w:sz w:val="28"/>
-          <w:szCs w:val="28"/>
-        </w:rPr>
-        <w:t>À mes chers et tendres parents, je vous exprime toute ma reconnaissance pour vos sacrifices, votre</w:t>
+    </w:p>
+    <w:p>
+      <w:pPr>
+        <w:ind w:left="708"/>
+        <w:rPr>
+          <w:rStyle w:val="fontstyle01"/>
+          <w:rFonts w:ascii="Script MT Bold" w:hAnsi="Script MT Bold"/>
+          <w:b/>
+          <w:sz w:val="28"/>
+          <w:szCs w:val="28"/>
+        </w:rPr>
+      </w:pPr>
+      <w:r>
+        <w:rPr>
+          <w:rStyle w:val="fontstyle01"/>
+          <w:rFonts w:ascii="Script MT Bold" w:hAnsi="Script MT Bold"/>
+          <w:b/>
+          <w:sz w:val="28"/>
+          <w:szCs w:val="28"/>
+        </w:rPr>
+        <w:lastRenderedPageBreak/>
+        <w:t xml:space="preserve">A un </w:t>
+      </w:r>
+      <w:r>
+        <w:rPr>
+          <w:rStyle w:val="fontstyle01"/>
+          <w:rFonts w:ascii="Script MT Bold" w:hAnsi="Script MT Bold"/>
+          <w:b/>
+          <w:sz w:val="28"/>
+          <w:szCs w:val="28"/>
+        </w:rPr>
+        <w:t>p</w:t>
+      </w:r>
+      <w:r>
+        <w:rPr>
+          <w:rStyle w:val="fontstyle01"/>
+          <w:rFonts w:ascii="Script MT Bold" w:hAnsi="Script MT Bold"/>
+          <w:b/>
+          <w:sz w:val="28"/>
+          <w:szCs w:val="28"/>
+        </w:rPr>
+        <w:t xml:space="preserve">apa </w:t>
+      </w:r>
+      <w:proofErr w:type="spellStart"/>
+      <w:r>
+        <w:rPr>
+          <w:rStyle w:val="fontstyle01"/>
+          <w:rFonts w:ascii="Script MT Bold" w:hAnsi="Script MT Bold"/>
+          <w:b/>
+          <w:sz w:val="28"/>
+          <w:szCs w:val="28"/>
+        </w:rPr>
+        <w:t>Malick</w:t>
+      </w:r>
+      <w:proofErr w:type="spellEnd"/>
+      <w:r>
+        <w:rPr>
+          <w:rStyle w:val="fontstyle01"/>
+          <w:rFonts w:ascii="Script MT Bold" w:hAnsi="Script MT Bold"/>
+          <w:b/>
+          <w:sz w:val="28"/>
+          <w:szCs w:val="28"/>
+        </w:rPr>
+        <w:t xml:space="preserve"> DIENG u</w:t>
+      </w:r>
+      <w:r>
+        <w:rPr>
+          <w:rStyle w:val="fontstyle01"/>
+          <w:rFonts w:ascii="Script MT Bold" w:hAnsi="Script MT Bold"/>
+          <w:b/>
+          <w:sz w:val="28"/>
+          <w:szCs w:val="28"/>
+        </w:rPr>
+        <w:t xml:space="preserve">ne personne de bonne volonté qui a choisi de m'accompagner conscient que nous tendons vers un monde </w:t>
+      </w:r>
+      <w:r>
+        <w:rPr>
+          <w:rStyle w:val="fontstyle01"/>
+          <w:rFonts w:ascii="Script MT Bold" w:hAnsi="Script MT Bold"/>
+          <w:b/>
+          <w:sz w:val="28"/>
+          <w:szCs w:val="28"/>
+        </w:rPr>
+        <w:t>où il</w:t>
       </w:r>
       <w:r>
         <w:rPr>
@@ -895,18 +2062,181 @@
           <w:sz w:val="28"/>
           <w:szCs w:val="28"/>
         </w:rPr>
-        <w:t xml:space="preserve">soutien, votre amour et votre grandeur d’esprit. </w:t>
-      </w:r>
-      <w:r>
-        <w:rPr>
-          <w:rStyle w:val="fontstyle01"/>
-          <w:rFonts w:ascii="Script MT Bold" w:hAnsi="Script MT Bold"/>
-          <w:b/>
-          <w:sz w:val="28"/>
-          <w:szCs w:val="28"/>
-        </w:rPr>
-        <w:lastRenderedPageBreak/>
-        <w:t>Vous avez cru en moi et vous m’avez tout</w:t>
+        <w:t>y a</w:t>
+      </w:r>
+      <w:r>
+        <w:rPr>
+          <w:rStyle w:val="fontstyle01"/>
+          <w:rFonts w:ascii="Script MT Bold" w:hAnsi="Script MT Bold"/>
+          <w:b/>
+          <w:sz w:val="28"/>
+          <w:szCs w:val="28"/>
+        </w:rPr>
+        <w:t xml:space="preserve"> qu</w:t>
+      </w:r>
+      <w:r>
+        <w:rPr>
+          <w:rStyle w:val="fontstyle01"/>
+          <w:rFonts w:ascii="Script MT Bold" w:hAnsi="Script MT Bold"/>
+          <w:b/>
+          <w:sz w:val="28"/>
+          <w:szCs w:val="28"/>
+        </w:rPr>
+        <w:t>’</w:t>
+      </w:r>
+      <w:r>
+        <w:rPr>
+          <w:rStyle w:val="fontstyle01"/>
+          <w:rFonts w:ascii="Script MT Bold" w:hAnsi="Script MT Bold"/>
+          <w:b/>
+          <w:sz w:val="28"/>
+          <w:szCs w:val="28"/>
+        </w:rPr>
+        <w:t xml:space="preserve">un </w:t>
+      </w:r>
+      <w:r>
+        <w:rPr>
+          <w:rStyle w:val="fontstyle01"/>
+          <w:rFonts w:ascii="Script MT Bold" w:hAnsi="Script MT Bold"/>
+          <w:b/>
+          <w:sz w:val="28"/>
+          <w:szCs w:val="28"/>
+        </w:rPr>
+        <w:t>passeport</w:t>
+      </w:r>
+      <w:r>
+        <w:rPr>
+          <w:rStyle w:val="fontstyle01"/>
+          <w:rFonts w:ascii="Script MT Bold" w:hAnsi="Script MT Bold"/>
+          <w:b/>
+          <w:sz w:val="28"/>
+          <w:szCs w:val="28"/>
+        </w:rPr>
+        <w:t xml:space="preserve"> qui veille celui du </w:t>
+      </w:r>
+      <w:r>
+        <w:rPr>
+          <w:rStyle w:val="fontstyle01"/>
+          <w:rFonts w:ascii="Script MT Bold" w:hAnsi="Script MT Bold"/>
+          <w:b/>
+          <w:sz w:val="28"/>
+          <w:szCs w:val="28"/>
+        </w:rPr>
+        <w:t>savoir</w:t>
+      </w:r>
+      <w:r>
+        <w:rPr>
+          <w:rStyle w:val="fontstyle01"/>
+          <w:rFonts w:ascii="Script MT Bold" w:hAnsi="Script MT Bold"/>
+          <w:b/>
+          <w:sz w:val="28"/>
+          <w:szCs w:val="28"/>
+        </w:rPr>
+        <w:t>. Votre</w:t>
+      </w:r>
+      <w:r>
+        <w:rPr>
+          <w:rStyle w:val="fontstyle01"/>
+          <w:rFonts w:ascii="Script MT Bold" w:hAnsi="Script MT Bold"/>
+          <w:b/>
+          <w:sz w:val="28"/>
+          <w:szCs w:val="28"/>
+        </w:rPr>
+        <w:t xml:space="preserve"> sagesse et vos</w:t>
+      </w:r>
+      <w:r>
+        <w:rPr>
+          <w:rStyle w:val="fontstyle01"/>
+          <w:rFonts w:ascii="Script MT Bold" w:hAnsi="Script MT Bold"/>
+          <w:b/>
+          <w:sz w:val="28"/>
+          <w:szCs w:val="28"/>
+        </w:rPr>
+        <w:t xml:space="preserve"> c</w:t>
+      </w:r>
+      <w:r>
+        <w:rPr>
+          <w:rStyle w:val="fontstyle01"/>
+          <w:rFonts w:ascii="Script MT Bold" w:hAnsi="Script MT Bold"/>
+          <w:b/>
+          <w:sz w:val="28"/>
+          <w:szCs w:val="28"/>
+        </w:rPr>
+        <w:t xml:space="preserve">onseils très perspicaces ont grandement contribué à tous les bons </w:t>
+      </w:r>
+      <w:r>
+        <w:rPr>
+          <w:rStyle w:val="fontstyle01"/>
+          <w:rFonts w:ascii="Script MT Bold" w:hAnsi="Script MT Bold"/>
+          <w:b/>
+          <w:sz w:val="28"/>
+          <w:szCs w:val="28"/>
+        </w:rPr>
+        <w:t xml:space="preserve">choix que j’ai eu à faire dans </w:t>
+      </w:r>
+      <w:r>
+        <w:rPr>
+          <w:rStyle w:val="fontstyle01"/>
+          <w:rFonts w:ascii="Script MT Bold" w:hAnsi="Script MT Bold"/>
+          <w:b/>
+          <w:sz w:val="28"/>
+          <w:szCs w:val="28"/>
+        </w:rPr>
+        <w:t>mon parcours, que ça soit éducatif ou personnel.</w:t>
+      </w:r>
+    </w:p>
+    <w:p>
+      <w:pPr>
+        <w:ind w:left="708"/>
+        <w:rPr>
+          <w:rStyle w:val="fontstyle01"/>
+          <w:rFonts w:ascii="Script MT Bold" w:hAnsi="Script MT Bold"/>
+          <w:b/>
+          <w:sz w:val="28"/>
+          <w:szCs w:val="28"/>
+        </w:rPr>
+      </w:pPr>
+    </w:p>
+    <w:p>
+      <w:pPr>
+        <w:ind w:left="708"/>
+        <w:rPr>
+          <w:rStyle w:val="fontstyle01"/>
+          <w:rFonts w:ascii="Script MT Bold" w:hAnsi="Script MT Bold"/>
+          <w:b/>
+          <w:sz w:val="28"/>
+          <w:szCs w:val="28"/>
+        </w:rPr>
+      </w:pPr>
+      <w:r>
+        <w:rPr>
+          <w:rStyle w:val="fontstyle01"/>
+          <w:rFonts w:ascii="Script MT Bold" w:hAnsi="Script MT Bold"/>
+          <w:b/>
+          <w:sz w:val="28"/>
+          <w:szCs w:val="28"/>
+        </w:rPr>
+        <w:t>Je dédie une partie de ce mémoire à toute</w:t>
+      </w:r>
+      <w:r>
+        <w:rPr>
+          <w:rStyle w:val="fontstyle01"/>
+          <w:rFonts w:ascii="Script MT Bold" w:hAnsi="Script MT Bold"/>
+          <w:b/>
+          <w:sz w:val="28"/>
+          <w:szCs w:val="28"/>
+        </w:rPr>
+        <w:t>s</w:t>
+      </w:r>
+      <w:r>
+        <w:rPr>
+          <w:rStyle w:val="fontstyle01"/>
+          <w:rFonts w:ascii="Script MT Bold" w:hAnsi="Script MT Bold"/>
+          <w:b/>
+          <w:sz w:val="28"/>
+          <w:szCs w:val="28"/>
+        </w:rPr>
+        <w:t xml:space="preserve"> les personnes qui ont participé de près ou de loin à</w:t>
       </w:r>
       <w:r>
         <w:rPr>
@@ -926,17 +2256,27 @@
           <w:sz w:val="28"/>
           <w:szCs w:val="28"/>
         </w:rPr>
-        <w:t>simplement appris la vie et à voler de mes propres ailes</w:t>
-      </w:r>
-      <w:r>
-        <w:rPr>
-          <w:rStyle w:val="fontstyle01"/>
-          <w:rFonts w:ascii="Script MT Bold" w:hAnsi="Script MT Bold"/>
-          <w:b/>
-          <w:sz w:val="28"/>
-          <w:szCs w:val="28"/>
-        </w:rPr>
-        <w:t>.</w:t>
+        <w:t>l’élaboration de ce projet de mémoire. A tout ceux qui m’ont soutenu, avec des conseils, des</w:t>
+      </w:r>
+      <w:r>
+        <w:rPr>
+          <w:rStyle w:val="fontstyle01"/>
+          <w:rFonts w:ascii="Script MT Bold" w:hAnsi="Script MT Bold"/>
+          <w:b/>
+          <w:sz w:val="28"/>
+          <w:szCs w:val="28"/>
+        </w:rPr>
+        <w:t xml:space="preserve"> </w:t>
+      </w:r>
+      <w:r>
+        <w:rPr>
+          <w:rStyle w:val="fontstyle01"/>
+          <w:rFonts w:ascii="Script MT Bold" w:hAnsi="Script MT Bold"/>
+          <w:b/>
+          <w:sz w:val="28"/>
+          <w:szCs w:val="28"/>
+        </w:rPr>
+        <w:t>orientations, une aide par rapport à ma recherche.</w:t>
       </w:r>
     </w:p>
     <w:p>
@@ -953,314 +2293,6 @@
     </w:p>
     <w:p>
       <w:pPr>
-        <w:ind w:left="708"/>
-        <w:rPr>
-          <w:rStyle w:val="fontstyle01"/>
-          <w:rFonts w:ascii="Script MT Bold" w:hAnsi="Script MT Bold"/>
-          <w:b/>
-          <w:sz w:val="28"/>
-          <w:szCs w:val="28"/>
-        </w:rPr>
-      </w:pPr>
-      <w:r>
-        <w:rPr>
-          <w:rStyle w:val="fontstyle01"/>
-          <w:rFonts w:ascii="Script MT Bold" w:hAnsi="Script MT Bold"/>
-          <w:b/>
-          <w:sz w:val="28"/>
-          <w:szCs w:val="28"/>
-        </w:rPr>
-        <w:t xml:space="preserve">A un </w:t>
-      </w:r>
-      <w:r>
-        <w:rPr>
-          <w:rStyle w:val="fontstyle01"/>
-          <w:rFonts w:ascii="Script MT Bold" w:hAnsi="Script MT Bold"/>
-          <w:b/>
-          <w:sz w:val="28"/>
-          <w:szCs w:val="28"/>
-        </w:rPr>
-        <w:t>p</w:t>
-      </w:r>
-      <w:r>
-        <w:rPr>
-          <w:rStyle w:val="fontstyle01"/>
-          <w:rFonts w:ascii="Script MT Bold" w:hAnsi="Script MT Bold"/>
-          <w:b/>
-          <w:sz w:val="28"/>
-          <w:szCs w:val="28"/>
-        </w:rPr>
-        <w:t>apa Malick DIENG u</w:t>
-      </w:r>
-      <w:r>
-        <w:rPr>
-          <w:rStyle w:val="fontstyle01"/>
-          <w:rFonts w:ascii="Script MT Bold" w:hAnsi="Script MT Bold"/>
-          <w:b/>
-          <w:sz w:val="28"/>
-          <w:szCs w:val="28"/>
-        </w:rPr>
-        <w:t xml:space="preserve">ne personne de bonne volonté qui a choisi de m'accompagner conscient que nous tendons vers un monde </w:t>
-      </w:r>
-      <w:r>
-        <w:rPr>
-          <w:rStyle w:val="fontstyle01"/>
-          <w:rFonts w:ascii="Script MT Bold" w:hAnsi="Script MT Bold"/>
-          <w:b/>
-          <w:sz w:val="28"/>
-          <w:szCs w:val="28"/>
-        </w:rPr>
-        <w:t>où il</w:t>
-      </w:r>
-      <w:r>
-        <w:rPr>
-          <w:rStyle w:val="fontstyle01"/>
-          <w:rFonts w:ascii="Script MT Bold" w:hAnsi="Script MT Bold"/>
-          <w:b/>
-          <w:sz w:val="28"/>
-          <w:szCs w:val="28"/>
-        </w:rPr>
-        <w:t xml:space="preserve"> </w:t>
-      </w:r>
-      <w:r>
-        <w:rPr>
-          <w:rStyle w:val="fontstyle01"/>
-          <w:rFonts w:ascii="Script MT Bold" w:hAnsi="Script MT Bold"/>
-          <w:b/>
-          <w:sz w:val="28"/>
-          <w:szCs w:val="28"/>
-        </w:rPr>
-        <w:t>y a</w:t>
-      </w:r>
-      <w:r>
-        <w:rPr>
-          <w:rStyle w:val="fontstyle01"/>
-          <w:rFonts w:ascii="Script MT Bold" w:hAnsi="Script MT Bold"/>
-          <w:b/>
-          <w:sz w:val="28"/>
-          <w:szCs w:val="28"/>
-        </w:rPr>
-        <w:t xml:space="preserve"> qu</w:t>
-      </w:r>
-      <w:r>
-        <w:rPr>
-          <w:rStyle w:val="fontstyle01"/>
-          <w:rFonts w:ascii="Script MT Bold" w:hAnsi="Script MT Bold"/>
-          <w:b/>
-          <w:sz w:val="28"/>
-          <w:szCs w:val="28"/>
-        </w:rPr>
-        <w:t>’</w:t>
-      </w:r>
-      <w:r>
-        <w:rPr>
-          <w:rStyle w:val="fontstyle01"/>
-          <w:rFonts w:ascii="Script MT Bold" w:hAnsi="Script MT Bold"/>
-          <w:b/>
-          <w:sz w:val="28"/>
-          <w:szCs w:val="28"/>
-        </w:rPr>
-        <w:t xml:space="preserve">un </w:t>
-      </w:r>
-      <w:r>
-        <w:rPr>
-          <w:rStyle w:val="fontstyle01"/>
-          <w:rFonts w:ascii="Script MT Bold" w:hAnsi="Script MT Bold"/>
-          <w:b/>
-          <w:sz w:val="28"/>
-          <w:szCs w:val="28"/>
-        </w:rPr>
-        <w:t>passeport</w:t>
-      </w:r>
-      <w:r>
-        <w:rPr>
-          <w:rStyle w:val="fontstyle01"/>
-          <w:rFonts w:ascii="Script MT Bold" w:hAnsi="Script MT Bold"/>
-          <w:b/>
-          <w:sz w:val="28"/>
-          <w:szCs w:val="28"/>
-        </w:rPr>
-        <w:t xml:space="preserve"> qui veille celui du </w:t>
-      </w:r>
-      <w:r>
-        <w:rPr>
-          <w:rStyle w:val="fontstyle01"/>
-          <w:rFonts w:ascii="Script MT Bold" w:hAnsi="Script MT Bold"/>
-          <w:b/>
-          <w:sz w:val="28"/>
-          <w:szCs w:val="28"/>
-        </w:rPr>
-        <w:t>savoir</w:t>
-      </w:r>
-      <w:r>
-        <w:rPr>
-          <w:rStyle w:val="fontstyle01"/>
-          <w:rFonts w:ascii="Script MT Bold" w:hAnsi="Script MT Bold"/>
-          <w:b/>
-          <w:sz w:val="28"/>
-          <w:szCs w:val="28"/>
-        </w:rPr>
-        <w:t>. Votre</w:t>
-      </w:r>
-      <w:r>
-        <w:rPr>
-          <w:rStyle w:val="fontstyle01"/>
-          <w:rFonts w:ascii="Script MT Bold" w:hAnsi="Script MT Bold"/>
-          <w:b/>
-          <w:sz w:val="28"/>
-          <w:szCs w:val="28"/>
-        </w:rPr>
-        <w:t xml:space="preserve"> sagesse et vos</w:t>
-      </w:r>
-      <w:r>
-        <w:rPr>
-          <w:rStyle w:val="fontstyle01"/>
-          <w:rFonts w:ascii="Script MT Bold" w:hAnsi="Script MT Bold"/>
-          <w:b/>
-          <w:sz w:val="28"/>
-          <w:szCs w:val="28"/>
-        </w:rPr>
-        <w:t xml:space="preserve"> c</w:t>
-      </w:r>
-      <w:r>
-        <w:rPr>
-          <w:rStyle w:val="fontstyle01"/>
-          <w:rFonts w:ascii="Script MT Bold" w:hAnsi="Script MT Bold"/>
-          <w:b/>
-          <w:sz w:val="28"/>
-          <w:szCs w:val="28"/>
-        </w:rPr>
-        <w:t xml:space="preserve">onseils très perspicaces ont grandement contribué à tous les bons </w:t>
-      </w:r>
-      <w:r>
-        <w:rPr>
-          <w:rStyle w:val="fontstyle01"/>
-          <w:rFonts w:ascii="Script MT Bold" w:hAnsi="Script MT Bold"/>
-          <w:b/>
-          <w:sz w:val="28"/>
-          <w:szCs w:val="28"/>
-        </w:rPr>
-        <w:t xml:space="preserve">choix que j’ai eu à faire dans </w:t>
-      </w:r>
-      <w:r>
-        <w:rPr>
-          <w:rStyle w:val="fontstyle01"/>
-          <w:rFonts w:ascii="Script MT Bold" w:hAnsi="Script MT Bold"/>
-          <w:b/>
-          <w:sz w:val="28"/>
-          <w:szCs w:val="28"/>
-        </w:rPr>
-        <w:t>mon parcours, que ça soit éducatif ou personnel.</w:t>
-      </w:r>
-    </w:p>
-    <w:p>
-      <w:pPr>
-        <w:ind w:left="708"/>
-        <w:rPr>
-          <w:rStyle w:val="fontstyle01"/>
-          <w:rFonts w:ascii="Script MT Bold" w:hAnsi="Script MT Bold"/>
-          <w:b/>
-          <w:sz w:val="28"/>
-          <w:szCs w:val="28"/>
-        </w:rPr>
-      </w:pPr>
-    </w:p>
-    <w:p>
-      <w:pPr>
-        <w:ind w:left="708"/>
-        <w:rPr>
-          <w:rStyle w:val="fontstyle01"/>
-          <w:rFonts w:ascii="Script MT Bold" w:hAnsi="Script MT Bold"/>
-          <w:b/>
-          <w:sz w:val="28"/>
-          <w:szCs w:val="28"/>
-        </w:rPr>
-      </w:pPr>
-      <w:r>
-        <w:rPr>
-          <w:rStyle w:val="fontstyle01"/>
-          <w:rFonts w:ascii="Script MT Bold" w:hAnsi="Script MT Bold"/>
-          <w:b/>
-          <w:sz w:val="28"/>
-          <w:szCs w:val="28"/>
-        </w:rPr>
-        <w:t>Je dédie une partie de ce mémoire à toute</w:t>
-      </w:r>
-      <w:r>
-        <w:rPr>
-          <w:rStyle w:val="fontstyle01"/>
-          <w:rFonts w:ascii="Script MT Bold" w:hAnsi="Script MT Bold"/>
-          <w:b/>
-          <w:sz w:val="28"/>
-          <w:szCs w:val="28"/>
-        </w:rPr>
-        <w:t>s</w:t>
-      </w:r>
-      <w:r>
-        <w:rPr>
-          <w:rStyle w:val="fontstyle01"/>
-          <w:rFonts w:ascii="Script MT Bold" w:hAnsi="Script MT Bold"/>
-          <w:b/>
-          <w:sz w:val="28"/>
-          <w:szCs w:val="28"/>
-        </w:rPr>
-        <w:t xml:space="preserve"> les personnes qui ont participé de près ou de loin à</w:t>
-      </w:r>
-      <w:r>
-        <w:rPr>
-          <w:rStyle w:val="fontstyle01"/>
-          <w:rFonts w:ascii="Script MT Bold" w:hAnsi="Script MT Bold"/>
-          <w:b/>
-          <w:sz w:val="28"/>
-          <w:szCs w:val="28"/>
-        </w:rPr>
-        <w:t xml:space="preserve"> </w:t>
-      </w:r>
-      <w:r>
-        <w:rPr>
-          <w:rStyle w:val="fontstyle01"/>
-          <w:rFonts w:ascii="Script MT Bold" w:hAnsi="Script MT Bold"/>
-          <w:b/>
-          <w:sz w:val="28"/>
-          <w:szCs w:val="28"/>
-        </w:rPr>
-        <w:t>l’élaboration de ce projet de mémoire. A tout ceux qui m’ont soutenu, avec des conseils, des</w:t>
-      </w:r>
-      <w:r>
-        <w:rPr>
-          <w:rStyle w:val="fontstyle01"/>
-          <w:rFonts w:ascii="Script MT Bold" w:hAnsi="Script MT Bold"/>
-          <w:b/>
-          <w:sz w:val="28"/>
-          <w:szCs w:val="28"/>
-        </w:rPr>
-        <w:t xml:space="preserve"> </w:t>
-      </w:r>
-      <w:r>
-        <w:rPr>
-          <w:rStyle w:val="fontstyle01"/>
-          <w:rFonts w:ascii="Script MT Bold" w:hAnsi="Script MT Bold"/>
-          <w:b/>
-          <w:sz w:val="28"/>
-          <w:szCs w:val="28"/>
-        </w:rPr>
-        <w:t>orientations, une aide par rapport à ma recherche.</w:t>
-      </w:r>
-    </w:p>
-    <w:p>
-      <w:pPr>
-        <w:ind w:left="708"/>
-        <w:rPr>
-          <w:rStyle w:val="fontstyle01"/>
-          <w:rFonts w:ascii="Script MT Bold" w:hAnsi="Script MT Bold"/>
-          <w:b/>
-          <w:sz w:val="28"/>
-          <w:szCs w:val="28"/>
-        </w:rPr>
-      </w:pPr>
-    </w:p>
-    <w:p>
-      <w:pPr>
         <w:rPr>
           <w:lang w:eastAsia="fr-FR"/>
         </w:rPr>
@@ -1384,62 +2416,8 @@
           <w:lang w:eastAsia="fr-FR"/>
         </w:rPr>
       </w:pPr>
-    </w:p>
-    <w:p>
-      <w:pPr>
-        <w:rPr>
-          <w:lang w:eastAsia="fr-FR"/>
-        </w:rPr>
-      </w:pPr>
-    </w:p>
-    <w:p>
-      <w:pPr>
-        <w:rPr>
-          <w:lang w:eastAsia="fr-FR"/>
-        </w:rPr>
-      </w:pPr>
-    </w:p>
-    <w:p>
-      <w:pPr>
-        <w:rPr>
-          <w:lang w:eastAsia="fr-FR"/>
-        </w:rPr>
-      </w:pPr>
-    </w:p>
-    <w:p>
-      <w:pPr>
-        <w:rPr>
-          <w:lang w:eastAsia="fr-FR"/>
-        </w:rPr>
-      </w:pPr>
-    </w:p>
-    <w:p>
-      <w:pPr>
-        <w:rPr>
-          <w:lang w:eastAsia="fr-FR"/>
-        </w:rPr>
-      </w:pPr>
-    </w:p>
-    <w:p>
-      <w:pPr>
-        <w:rPr>
-          <w:lang w:eastAsia="fr-FR"/>
-        </w:rPr>
-      </w:pPr>
-    </w:p>
-    <w:p>
-      <w:pPr>
-        <w:rPr>
-          <w:lang w:eastAsia="fr-FR"/>
-        </w:rPr>
-      </w:pPr>
-    </w:p>
-    <w:p>
-      <w:pPr>
-        <w:rPr>
-          <w:lang w:eastAsia="fr-FR"/>
-        </w:rPr>
-      </w:pPr>
+      <w:bookmarkStart w:id="0" w:name="_GoBack"/>
+      <w:bookmarkEnd w:id="0"/>
     </w:p>
     <w:p>
       <w:pPr>
@@ -1475,6 +2453,7 @@
         <w:rPr>
           <w:lang w:eastAsia="fr-FR"/>
         </w:rPr>
+        <w:lastRenderedPageBreak/>
         <w:fldChar w:fldCharType="begin"/>
       </w:r>
       <w:r>
@@ -3089,7 +4068,7 @@
           <w:lang w:eastAsia="fr-FR"/>
         </w:rPr>
       </w:pPr>
-      <w:bookmarkStart w:id="0" w:name="_Toc83607892"/>
+      <w:bookmarkStart w:id="1" w:name="_Toc83607892"/>
       <w:r>
         <w:rPr>
           <w:lang w:eastAsia="fr-FR"/>
@@ -3105,7 +4084,7 @@
       <w:r>
         <w:t>générale</w:t>
       </w:r>
-      <w:bookmarkEnd w:id="0"/>
+      <w:bookmarkEnd w:id="1"/>
     </w:p>
     <w:p>
       <w:pPr>
@@ -3324,15 +4303,7 @@
           <w:rStyle w:val="fontstyle01"/>
           <w:rFonts w:ascii="Times New Roman" w:hAnsi="Times New Roman" w:cs="Times New Roman"/>
         </w:rPr>
-        <w:t xml:space="preserve">va permettre aux hommes d’imprimer </w:t>
-      </w:r>
-      <w:r>
-        <w:rPr>
-          <w:rStyle w:val="fontstyle01"/>
-          <w:rFonts w:ascii="Times New Roman" w:hAnsi="Times New Roman" w:cs="Times New Roman"/>
-        </w:rPr>
-        <w:lastRenderedPageBreak/>
-        <w:t>rapidement plusieurs exemplaires de copies pour compiler</w:t>
+        <w:t>va permettre aux hommes d’imprimer rapidement plusieurs exemplaires de copies pour compiler</w:t>
       </w:r>
       <w:r>
         <w:rPr>
@@ -3548,8 +4519,6 @@
         </w:rPr>
         <w:t xml:space="preserve"> </w:t>
       </w:r>
-      <w:bookmarkStart w:id="1" w:name="_GoBack"/>
-      <w:bookmarkEnd w:id="1"/>
       <w:r>
         <w:rPr>
           <w:rStyle w:val="fontstyle01"/>
@@ -3640,7 +4609,15 @@
           <w:rStyle w:val="fontstyle01"/>
           <w:rFonts w:ascii="Times New Roman" w:hAnsi="Times New Roman" w:cs="Times New Roman"/>
         </w:rPr>
-        <w:t>D’abord, on mettra en évidence les problématiques qui tournent autour de ce sujet et de définir les</w:t>
+        <w:t xml:space="preserve">D’abord, on mettra en évidence les problématiques qui tournent autour de ce </w:t>
+      </w:r>
+      <w:r>
+        <w:rPr>
+          <w:rStyle w:val="fontstyle01"/>
+          <w:rFonts w:ascii="Times New Roman" w:hAnsi="Times New Roman" w:cs="Times New Roman"/>
+        </w:rPr>
+        <w:lastRenderedPageBreak/>
+        <w:t>sujet et de définir les</w:t>
       </w:r>
       <w:r>
         <w:rPr>
@@ -3960,8 +4937,58 @@
       </w:r>
       <w:r>
         <w:rPr>
+          <w:rStyle w:val="fontstyle01"/>
+        </w:rPr>
+        <w:t xml:space="preserve"> </w:t>
+      </w:r>
+      <w:r>
+        <w:rPr>
+          <w:rStyle w:val="fontstyle01"/>
+        </w:rPr>
+        <w:t>ces dangers, il y’a</w:t>
+      </w:r>
+      <w:r>
+        <w:rPr>
+          <w:rStyle w:val="fontstyle01"/>
+        </w:rPr>
+        <w:t xml:space="preserve"> les incendies, les inondations </w:t>
+      </w:r>
+      <w:r>
+        <w:rPr>
           <w:rFonts w:ascii="TimesNewRomanPSMT" w:hAnsi="TimesNewRomanPSMT"/>
           <w:color w:val="000000"/>
+          <w:sz w:val="24"/>
+          <w:szCs w:val="24"/>
+        </w:rPr>
+        <w:t xml:space="preserve">les </w:t>
+      </w:r>
+      <w:r>
+        <w:rPr>
+          <w:rFonts w:ascii="TimesNewRomanPSMT" w:hAnsi="TimesNewRomanPSMT"/>
+          <w:color w:val="000000"/>
+          <w:sz w:val="24"/>
+          <w:szCs w:val="24"/>
+        </w:rPr>
+        <w:t xml:space="preserve">termites </w:t>
+      </w:r>
+      <w:r>
+        <w:rPr>
+          <w:rFonts w:ascii="TimesNewRomanPSMT" w:hAnsi="TimesNewRomanPSMT"/>
+          <w:color w:val="000000"/>
+          <w:sz w:val="24"/>
+          <w:szCs w:val="24"/>
+        </w:rPr>
+        <w:t>et</w:t>
+      </w:r>
+      <w:r>
+        <w:rPr>
+          <w:rStyle w:val="fontstyle01"/>
+        </w:rPr>
+        <w:t xml:space="preserve"> parmi tant d’autres.</w:t>
+      </w:r>
+      <w:r>
+        <w:rPr>
+          <w:rStyle w:val="fontstyle01"/>
         </w:rPr>
         <w:t xml:space="preserve"> </w:t>
       </w:r>
@@ -3969,7 +4996,91 @@
         <w:rPr>
           <w:rStyle w:val="fontstyle01"/>
         </w:rPr>
-        <w:t>ces dangers, il y’a les incendies, les inondations et parmi tant d’autres.</w:t>
+        <w:t>Les archives</w:t>
+      </w:r>
+      <w:r>
+        <w:rPr>
+          <w:rStyle w:val="fontstyle01"/>
+        </w:rPr>
+        <w:t xml:space="preserve"> </w:t>
+      </w:r>
+      <w:r>
+        <w:rPr>
+          <w:rStyle w:val="fontstyle01"/>
+        </w:rPr>
+        <w:t>datent des lustres, de ce fait avec le temps les archives perdent leur solidité et leur intégrité et ils</w:t>
+      </w:r>
+      <w:r>
+        <w:rPr>
+          <w:rStyle w:val="fontstyle01"/>
+        </w:rPr>
+        <w:t xml:space="preserve"> </w:t>
+      </w:r>
+      <w:r>
+        <w:rPr>
+          <w:rStyle w:val="fontstyle01"/>
+        </w:rPr>
+        <w:t xml:space="preserve">sont à peine </w:t>
+      </w:r>
+      <w:r>
+        <w:rPr>
+          <w:rStyle w:val="fontstyle01"/>
+        </w:rPr>
+        <w:t>il</w:t>
+      </w:r>
+      <w:r>
+        <w:rPr>
+          <w:rStyle w:val="fontstyle01"/>
+        </w:rPr>
+        <w:t>lisibles. Dans chaque registre, il y a plusieurs citoyens qui ont leurs informations de</w:t>
+      </w:r>
+      <w:r>
+        <w:rPr>
+          <w:rStyle w:val="fontstyle01"/>
+        </w:rPr>
+        <w:t xml:space="preserve"> </w:t>
+      </w:r>
+      <w:r>
+        <w:rPr>
+          <w:rStyle w:val="fontstyle01"/>
+        </w:rPr>
+        <w:t>naissance, de mariage, voir même de décès, dont ils peuvent un jour faire la demande. C’est</w:t>
+      </w:r>
+      <w:r>
+        <w:rPr>
+          <w:rStyle w:val="fontstyle01"/>
+        </w:rPr>
+        <w:t xml:space="preserve"> </w:t>
+      </w:r>
+      <w:r>
+        <w:rPr>
+          <w:rStyle w:val="fontstyle01"/>
+        </w:rPr>
+        <w:t>pourquoi, les locaux peuvent faire face à des risques qui peuvent détruire les informations</w:t>
+      </w:r>
+      <w:r>
+        <w:rPr>
+          <w:rStyle w:val="fontstyle01"/>
+        </w:rPr>
+        <w:t xml:space="preserve"> </w:t>
+      </w:r>
+      <w:r>
+        <w:rPr>
+          <w:rStyle w:val="fontstyle01"/>
+        </w:rPr>
+        <w:t>m</w:t>
+      </w:r>
+      <w:r>
+        <w:rPr>
+          <w:rStyle w:val="fontstyle01"/>
+        </w:rPr>
+        <w:t xml:space="preserve">entionnées dans chaque </w:t>
+      </w:r>
+      <w:r>
+        <w:rPr>
+          <w:rStyle w:val="fontstyle01"/>
+        </w:rPr>
+        <w:t>registre.</w:t>
       </w:r>
     </w:p>
     <w:p>
@@ -3989,7 +5100,6 @@
         <w:rPr>
           <w:rStyle w:val="fontstyle01"/>
         </w:rPr>
-        <w:lastRenderedPageBreak/>
         <w:t>Les problématiques liées aux services</w:t>
       </w:r>
       <w:r>
@@ -4005,14 +5115,26 @@
         <w:spacing w:line="360" w:lineRule="auto"/>
         <w:jc w:val="both"/>
         <w:rPr>
-          <w:lang w:eastAsia="fr-FR"/>
-        </w:rPr>
-      </w:pPr>
-      <w:r>
-        <w:rPr>
-          <w:rStyle w:val="fontstyle01"/>
-        </w:rPr>
-        <w:t>Pour demander les services états civiles dans une mairie, les demandeurs restent parfois debout</w:t>
+          <w:rStyle w:val="fontstyle01"/>
+        </w:rPr>
+      </w:pPr>
+      <w:r>
+        <w:rPr>
+          <w:rStyle w:val="fontstyle01"/>
+        </w:rPr>
+        <w:t>Pour de</w:t>
+      </w:r>
+      <w:r>
+        <w:rPr>
+          <w:rStyle w:val="fontstyle01"/>
+        </w:rPr>
+        <w:t>mander les services états civil</w:t>
+      </w:r>
+      <w:r>
+        <w:rPr>
+          <w:rStyle w:val="fontstyle01"/>
+        </w:rPr>
+        <w:t>s dans une mairie, les demandeurs restent parfois debout</w:t>
       </w:r>
       <w:r>
         <w:rPr>
@@ -4090,7 +5212,14 @@
         <w:rPr>
           <w:rStyle w:val="fontstyle01"/>
         </w:rPr>
-        <w:t>naissance. En résumé, la gestion des clients ou demandeurs et des états civils manque de rigueur</w:t>
+        <w:t xml:space="preserve">naissance. En résumé, </w:t>
+      </w:r>
+      <w:r>
+        <w:rPr>
+          <w:rStyle w:val="fontstyle01"/>
+        </w:rPr>
+        <w:lastRenderedPageBreak/>
+        <w:t>la gestion des clients ou demandeurs et des états civils manque de rigueur</w:t>
       </w:r>
       <w:r>
         <w:rPr>
@@ -4104,6 +5233,107 @@
           <w:rStyle w:val="fontstyle01"/>
         </w:rPr>
         <w:t>et d’efficacité.</w:t>
+      </w:r>
+    </w:p>
+    <w:p>
+      <w:pPr>
+        <w:pStyle w:val="Paragraphedeliste"/>
+        <w:spacing w:line="360" w:lineRule="auto"/>
+        <w:jc w:val="both"/>
+        <w:rPr>
+          <w:lang w:eastAsia="fr-FR"/>
+        </w:rPr>
+      </w:pPr>
+      <w:r>
+        <w:rPr>
+          <w:rStyle w:val="fontstyle01"/>
+        </w:rPr>
+        <w:t xml:space="preserve">Dans la plupart des cas les agents </w:t>
+      </w:r>
+      <w:r>
+        <w:rPr>
+          <w:rStyle w:val="fontstyle01"/>
+        </w:rPr>
+        <w:t xml:space="preserve">n’ont pas fait des études avancées et ont tendance à </w:t>
+      </w:r>
+      <w:r>
+        <w:rPr>
+          <w:rStyle w:val="fontstyle01"/>
+        </w:rPr>
+        <w:t>corromp</w:t>
+      </w:r>
+      <w:r>
+        <w:rPr>
+          <w:rStyle w:val="fontstyle01"/>
+        </w:rPr>
+        <w:t>re l</w:t>
+      </w:r>
+      <w:r>
+        <w:rPr>
+          <w:rStyle w:val="fontstyle01"/>
+        </w:rPr>
+        <w:t>es citoyens venant</w:t>
+      </w:r>
+      <w:r>
+        <w:rPr>
+          <w:rStyle w:val="fontstyle01"/>
+        </w:rPr>
+        <w:t xml:space="preserve"> </w:t>
+      </w:r>
+      <w:r>
+        <w:rPr>
+          <w:rStyle w:val="fontstyle01"/>
+        </w:rPr>
+        <w:t xml:space="preserve">leurs solliciter </w:t>
+      </w:r>
+      <w:r>
+        <w:rPr>
+          <w:rStyle w:val="fontstyle01"/>
+        </w:rPr>
+        <w:t>des services au niveau</w:t>
+      </w:r>
+      <w:r>
+        <w:rPr>
+          <w:rStyle w:val="fontstyle01"/>
+        </w:rPr>
+        <w:t xml:space="preserve"> des mairies. C’est ce que confirme le congolais</w:t>
+      </w:r>
+      <w:r>
+        <w:rPr>
+          <w:rStyle w:val="fontstyle01"/>
+        </w:rPr>
+        <w:t xml:space="preserve"> </w:t>
+      </w:r>
+      <w:r>
+        <w:rPr>
+          <w:rStyle w:val="fontstyle01"/>
+        </w:rPr>
+        <w:t>Henry Lopez dans sans tam-</w:t>
+      </w:r>
+      <w:r>
+        <w:rPr>
+          <w:rStyle w:val="fontstyle01"/>
+        </w:rPr>
+        <w:t>tam :</w:t>
+      </w:r>
+      <w:r>
+        <w:rPr>
+          <w:rStyle w:val="fontstyle01"/>
+        </w:rPr>
+        <w:t xml:space="preserve"> « À accepter trop vite les hauts postes sans avoir le mérite, on</w:t>
+      </w:r>
+      <w:r>
+        <w:rPr>
+          <w:rFonts w:ascii="TimesNewRomanPSMT" w:hAnsi="TimesNewRomanPSMT"/>
+          <w:color w:val="000000"/>
+        </w:rPr>
+        <w:t xml:space="preserve"> </w:t>
+      </w:r>
+      <w:r>
+        <w:rPr>
+          <w:rStyle w:val="fontstyle01"/>
+        </w:rPr>
+        <w:t>engendre une société médiocre où la corruption et le matabiche règnent sans partage ».</w:t>
       </w:r>
     </w:p>
     <w:p>
@@ -4116,14 +5346,100 @@
         <w:spacing w:line="360" w:lineRule="auto"/>
         <w:jc w:val="both"/>
         <w:rPr>
+          <w:rStyle w:val="fontstyle01"/>
+          <w:rFonts w:asciiTheme="minorHAnsi" w:hAnsiTheme="minorHAnsi"/>
+          <w:color w:val="auto"/>
+          <w:sz w:val="22"/>
+          <w:szCs w:val="22"/>
           <w:lang w:eastAsia="fr-FR"/>
         </w:rPr>
       </w:pPr>
       <w:r>
         <w:rPr>
-          <w:lang w:eastAsia="fr-FR"/>
-        </w:rPr>
-        <w:t> …</w:t>
+          <w:rStyle w:val="fontstyle01"/>
+        </w:rPr>
+        <w:t>La problématique du travail des agents</w:t>
+      </w:r>
+    </w:p>
+    <w:p>
+      <w:pPr>
+        <w:pStyle w:val="Paragraphedeliste"/>
+        <w:spacing w:line="360" w:lineRule="auto"/>
+        <w:jc w:val="both"/>
+        <w:rPr>
+          <w:rStyle w:val="fontstyle01"/>
+        </w:rPr>
+      </w:pPr>
+      <w:r>
+        <w:rPr>
+          <w:rStyle w:val="fontstyle01"/>
+        </w:rPr>
+        <w:t>Avec le nombre de demandes par jour et le nombre de registres à fouiller, les agents des mairies</w:t>
+      </w:r>
+      <w:r>
+        <w:rPr>
+          <w:rFonts w:ascii="TimesNewRomanPSMT" w:hAnsi="TimesNewRomanPSMT"/>
+          <w:color w:val="000000"/>
+        </w:rPr>
+        <w:t xml:space="preserve"> </w:t>
+      </w:r>
+      <w:r>
+        <w:rPr>
+          <w:rStyle w:val="fontstyle01"/>
+        </w:rPr>
+        <w:t>ont beaucoup de poids sur leurs épaules. Ils sont confrontés à un travail minutieux, qui requiert de</w:t>
+      </w:r>
+      <w:r>
+        <w:rPr>
+          <w:rFonts w:ascii="TimesNewRomanPSMT" w:hAnsi="TimesNewRomanPSMT"/>
+          <w:color w:val="000000"/>
+        </w:rPr>
+        <w:t xml:space="preserve"> </w:t>
+      </w:r>
+      <w:r>
+        <w:rPr>
+          <w:rStyle w:val="fontstyle01"/>
+        </w:rPr>
+        <w:t>la rigueur et de la diligence pour satisfaire les demandeurs et réussir leurs tâches.</w:t>
+      </w:r>
+      <w:r>
+        <w:rPr>
+          <w:rFonts w:ascii="TimesNewRomanPSMT" w:hAnsi="TimesNewRomanPSMT"/>
+          <w:color w:val="000000"/>
+        </w:rPr>
+        <w:t xml:space="preserve"> </w:t>
+      </w:r>
+      <w:r>
+        <w:rPr>
+          <w:rStyle w:val="fontstyle01"/>
+        </w:rPr>
+        <w:t>Parmi les soucis on a : le temps, une stratégie de travail inefficace, la gestion des demandeurs, car</w:t>
+      </w:r>
+      <w:r>
+        <w:rPr>
+          <w:rFonts w:ascii="TimesNewRomanPSMT" w:hAnsi="TimesNewRomanPSMT"/>
+          <w:color w:val="000000"/>
+        </w:rPr>
+        <w:t xml:space="preserve"> </w:t>
+      </w:r>
+      <w:r>
+        <w:rPr>
+          <w:rStyle w:val="fontstyle01"/>
+        </w:rPr>
+        <w:t>la plupart sont impatients et d’autres qui sont en situation d’urgences pour avoir leurs papiers</w:t>
+      </w:r>
+      <w:r>
+        <w:rPr>
+          <w:rFonts w:ascii="TimesNewRomanPSMT" w:hAnsi="TimesNewRomanPSMT"/>
+          <w:color w:val="000000"/>
+        </w:rPr>
+        <w:t xml:space="preserve"> </w:t>
+      </w:r>
+      <w:r>
+        <w:rPr>
+          <w:rStyle w:val="fontstyle01"/>
+        </w:rPr>
+        <w:t>administratifs.</w:t>
       </w:r>
     </w:p>
     <w:p>
@@ -4418,6 +5734,7 @@
         <w:rPr>
           <w:lang w:eastAsia="fr-FR"/>
         </w:rPr>
+        <w:lastRenderedPageBreak/>
         <w:t>Analyse et Conception</w:t>
       </w:r>
       <w:bookmarkEnd w:id="5"/>
@@ -4460,7 +5777,6 @@
       <w:bookmarkStart w:id="8" w:name="_Toc57639957"/>
       <w:bookmarkStart w:id="9" w:name="_Toc83607898"/>
       <w:r>
-        <w:lastRenderedPageBreak/>
         <w:t>Outil d’analyse et de conception</w:t>
       </w:r>
       <w:bookmarkEnd w:id="8"/>
@@ -4727,6 +6043,7 @@
         <w:jc w:val="both"/>
       </w:pPr>
       <w:r>
+        <w:lastRenderedPageBreak/>
         <w:t xml:space="preserve">Cependant dans </w:t>
       </w:r>
       <w:r>
@@ -4748,7 +6065,6 @@
       <w:bookmarkStart w:id="14" w:name="_Toc57639960"/>
       <w:bookmarkStart w:id="15" w:name="_Toc83607901"/>
       <w:r>
-        <w:lastRenderedPageBreak/>
         <w:t>Choix</w:t>
       </w:r>
       <w:r>
@@ -5202,6 +6518,7 @@
           <w:sz w:val="24"/>
           <w:szCs w:val="24"/>
         </w:rPr>
+        <w:lastRenderedPageBreak/>
         <w:t>Le nom qui doit évoquer le concept qui décrit la classe et doit commencer par une lettre majuscule,</w:t>
       </w:r>
     </w:p>
@@ -5226,7 +6543,6 @@
           <w:sz w:val="24"/>
           <w:szCs w:val="24"/>
         </w:rPr>
-        <w:lastRenderedPageBreak/>
         <w:t xml:space="preserve">Les attributs qui décrivent les caractéristiques des objets </w:t>
       </w:r>
     </w:p>
@@ -5588,16 +6904,8 @@
           <w:sz w:val="24"/>
           <w:szCs w:val="24"/>
         </w:rPr>
-        <w:t xml:space="preserve">Une activité est un comportement qui décrit un séquencement organise d’actions. Le flot d’exécution est modalisée par les nœuds relies par des transitions. Ces dernières matérialisent </w:t>
-      </w:r>
-      <w:r>
-        <w:rPr>
-          <w:rFonts w:ascii="Times New Roman" w:hAnsi="Times New Roman" w:cs="Times New Roman"/>
-          <w:sz w:val="24"/>
-          <w:szCs w:val="24"/>
-        </w:rPr>
         <w:lastRenderedPageBreak/>
-        <w:t>le passage d’une activité vers une autre. Elles sont représentées par des flèches en traits pleins qui connectent les activités entre elles. Le flot de contrôle reste dans l’activité jusqu’à la fin de l’exécution des traitements.</w:t>
+        <w:t>Une activité est un comportement qui décrit un séquencement organise d’actions. Le flot d’exécution est modalisée par les nœuds relies par des transitions. Ces dernières matérialisent le passage d’une activité vers une autre. Elles sont représentées par des flèches en traits pleins qui connectent les activités entre elles. Le flot de contrôle reste dans l’activité jusqu’à la fin de l’exécution des traitements.</w:t>
       </w:r>
     </w:p>
     <w:p>
@@ -6087,12 +7395,12 @@
       </w:pPr>
     </w:p>
     <w:sectPr>
-      <w:headerReference w:type="even" r:id="rId8"/>
-      <w:headerReference w:type="default" r:id="rId9"/>
-      <w:footerReference w:type="even" r:id="rId10"/>
-      <w:footerReference w:type="default" r:id="rId11"/>
-      <w:headerReference w:type="first" r:id="rId12"/>
-      <w:footerReference w:type="first" r:id="rId13"/>
+      <w:headerReference w:type="even" r:id="rId11"/>
+      <w:headerReference w:type="default" r:id="rId12"/>
+      <w:footerReference w:type="even" r:id="rId13"/>
+      <w:footerReference w:type="default" r:id="rId14"/>
+      <w:headerReference w:type="first" r:id="rId15"/>
+      <w:footerReference w:type="first" r:id="rId16"/>
       <w:pgSz w:w="11906" w:h="16838"/>
       <w:pgMar w:top="1417" w:right="1417" w:bottom="1417" w:left="1417" w:header="708" w:footer="708" w:gutter="0"/>
       <w:cols w:space="708"/>
@@ -6129,6 +7437,11 @@
 
 <file path=word/footer1.xml><?xml version="1.0" encoding="utf-8"?>
 <w:ftr xmlns:wpc="http://schemas.microsoft.com/office/word/2010/wordprocessingCanvas" xmlns:cx="http://schemas.microsoft.com/office/drawing/2014/chartex" xmlns:mc="http://schemas.openxmlformats.org/markup-compatibility/2006" xmlns:o="urn:schemas-microsoft-com:office:office" xmlns:r="http://schemas.openxmlformats.org/officeDocument/2006/relationships" xmlns:m="http://schemas.openxmlformats.org/officeDocument/2006/math" xmlns:v="urn:schemas-microsoft-com:vml" xmlns:wp14="http://schemas.microsoft.com/office/word/2010/wordprocessingDrawing" xmlns:wp="http://schemas.openxmlformats.org/drawingml/2006/wordprocessingDrawing" xmlns:w10="urn:schemas-microsoft-com:office:word" xmlns:w="http://schemas.openxmlformats.org/wordprocessingml/2006/main" xmlns:w14="http://schemas.microsoft.com/office/word/2010/wordml" xmlns:w15="http://schemas.microsoft.com/office/word/2012/wordml" xmlns:w16se="http://schemas.microsoft.com/office/word/2015/wordml/symex" xmlns:wpg="http://schemas.microsoft.com/office/word/2010/wordprocessingGroup" xmlns:wpi="http://schemas.microsoft.com/office/word/2010/wordprocessingInk" xmlns:wne="http://schemas.microsoft.com/office/word/2006/wordml" xmlns:wps="http://schemas.microsoft.com/office/word/2010/wordprocessingShape" mc:Ignorable="w14 w15 w16se wp14">
+  <w:p>
+    <w:pPr>
+      <w:pStyle w:val="Pieddepage"/>
+    </w:pPr>
+  </w:p>
   <w:p>
     <w:pPr>
       <w:pStyle w:val="Pieddepage"/>
@@ -6148,6 +7461,16 @@
 </file>
 
 <file path=word/footer3.xml><?xml version="1.0" encoding="utf-8"?>
+<w:ftr xmlns:wpc="http://schemas.microsoft.com/office/word/2010/wordprocessingCanvas" xmlns:cx="http://schemas.microsoft.com/office/drawing/2014/chartex" xmlns:mc="http://schemas.openxmlformats.org/markup-compatibility/2006" xmlns:o="urn:schemas-microsoft-com:office:office" xmlns:r="http://schemas.openxmlformats.org/officeDocument/2006/relationships" xmlns:m="http://schemas.openxmlformats.org/officeDocument/2006/math" xmlns:v="urn:schemas-microsoft-com:vml" xmlns:wp14="http://schemas.microsoft.com/office/word/2010/wordprocessingDrawing" xmlns:wp="http://schemas.openxmlformats.org/drawingml/2006/wordprocessingDrawing" xmlns:w10="urn:schemas-microsoft-com:office:word" xmlns:w="http://schemas.openxmlformats.org/wordprocessingml/2006/main" xmlns:w14="http://schemas.microsoft.com/office/word/2010/wordml" xmlns:w15="http://schemas.microsoft.com/office/word/2012/wordml" xmlns:w16se="http://schemas.microsoft.com/office/word/2015/wordml/symex" xmlns:wpg="http://schemas.microsoft.com/office/word/2010/wordprocessingGroup" xmlns:wpi="http://schemas.microsoft.com/office/word/2010/wordprocessingInk" xmlns:wne="http://schemas.microsoft.com/office/word/2006/wordml" xmlns:wps="http://schemas.microsoft.com/office/word/2010/wordprocessingShape" mc:Ignorable="w14 w15 w16se wp14">
+  <w:p>
+    <w:pPr>
+      <w:pStyle w:val="Pieddepage"/>
+    </w:pPr>
+  </w:p>
+</w:ftr>
+</file>
+
+<file path=word/footer4.xml><?xml version="1.0" encoding="utf-8"?>
 <w:ftr xmlns:wpc="http://schemas.microsoft.com/office/word/2010/wordprocessingCanvas" xmlns:cx="http://schemas.microsoft.com/office/drawing/2014/chartex" xmlns:mc="http://schemas.openxmlformats.org/markup-compatibility/2006" xmlns:o="urn:schemas-microsoft-com:office:office" xmlns:r="http://schemas.openxmlformats.org/officeDocument/2006/relationships" xmlns:m="http://schemas.openxmlformats.org/officeDocument/2006/math" xmlns:v="urn:schemas-microsoft-com:vml" xmlns:wp14="http://schemas.microsoft.com/office/word/2010/wordprocessingDrawing" xmlns:wp="http://schemas.openxmlformats.org/drawingml/2006/wordprocessingDrawing" xmlns:w10="urn:schemas-microsoft-com:office:word" xmlns:w="http://schemas.openxmlformats.org/wordprocessingml/2006/main" xmlns:w14="http://schemas.microsoft.com/office/word/2010/wordml" xmlns:w15="http://schemas.microsoft.com/office/word/2012/wordml" xmlns:w16se="http://schemas.microsoft.com/office/word/2015/wordml/symex" xmlns:wpg="http://schemas.microsoft.com/office/word/2010/wordprocessingGroup" xmlns:wpi="http://schemas.microsoft.com/office/word/2010/wordprocessingInk" xmlns:wne="http://schemas.microsoft.com/office/word/2006/wordml" xmlns:wps="http://schemas.microsoft.com/office/word/2010/wordprocessingShape" mc:Ignorable="w14 w15 w16se wp14">
   <w:p>
     <w:pPr>
@@ -7823,6 +9146,119 @@
     </w:lvl>
   </w:abstractNum>
   <w:abstractNum w:abstractNumId="15" w15:restartNumberingAfterBreak="0">
+    <w:nsid w:val="5AD43E43"/>
+    <w:multiLevelType w:val="hybridMultilevel"/>
+    <w:tmpl w:val="92CAB3A8"/>
+    <w:lvl w:ilvl="0" w:tplc="040C000D">
+      <w:start w:val="1"/>
+      <w:numFmt w:val="bullet"/>
+      <w:lvlText w:val=""/>
+      <w:lvlJc w:val="left"/>
+      <w:pPr>
+        <w:ind w:left="720" w:hanging="360"/>
+      </w:pPr>
+      <w:rPr>
+        <w:rFonts w:ascii="Wingdings" w:hAnsi="Wingdings" w:hint="default"/>
+      </w:rPr>
+    </w:lvl>
+    <w:lvl w:ilvl="1" w:tplc="040C0003" w:tentative="1">
+      <w:start w:val="1"/>
+      <w:numFmt w:val="bullet"/>
+      <w:lvlText w:val="o"/>
+      <w:lvlJc w:val="left"/>
+      <w:pPr>
+        <w:ind w:left="1440" w:hanging="360"/>
+      </w:pPr>
+      <w:rPr>
+        <w:rFonts w:ascii="Courier New" w:hAnsi="Courier New" w:cs="Courier New" w:hint="default"/>
+      </w:rPr>
+    </w:lvl>
+    <w:lvl w:ilvl="2" w:tplc="040C0005" w:tentative="1">
+      <w:start w:val="1"/>
+      <w:numFmt w:val="bullet"/>
+      <w:lvlText w:val=""/>
+      <w:lvlJc w:val="left"/>
+      <w:pPr>
+        <w:ind w:left="2160" w:hanging="360"/>
+      </w:pPr>
+      <w:rPr>
+        <w:rFonts w:ascii="Wingdings" w:hAnsi="Wingdings" w:hint="default"/>
+      </w:rPr>
+    </w:lvl>
+    <w:lvl w:ilvl="3" w:tplc="040C0001" w:tentative="1">
+      <w:start w:val="1"/>
+      <w:numFmt w:val="bullet"/>
+      <w:lvlText w:val=""/>
+      <w:lvlJc w:val="left"/>
+      <w:pPr>
+        <w:ind w:left="2880" w:hanging="360"/>
+      </w:pPr>
+      <w:rPr>
+        <w:rFonts w:ascii="Symbol" w:hAnsi="Symbol" w:hint="default"/>
+      </w:rPr>
+    </w:lvl>
+    <w:lvl w:ilvl="4" w:tplc="040C0003" w:tentative="1">
+      <w:start w:val="1"/>
+      <w:numFmt w:val="bullet"/>
+      <w:lvlText w:val="o"/>
+      <w:lvlJc w:val="left"/>
+      <w:pPr>
+        <w:ind w:left="3600" w:hanging="360"/>
+      </w:pPr>
+      <w:rPr>
+        <w:rFonts w:ascii="Courier New" w:hAnsi="Courier New" w:cs="Courier New" w:hint="default"/>
+      </w:rPr>
+    </w:lvl>
+    <w:lvl w:ilvl="5" w:tplc="040C0005" w:tentative="1">
+      <w:start w:val="1"/>
+      <w:numFmt w:val="bullet"/>
+      <w:lvlText w:val=""/>
+      <w:lvlJc w:val="left"/>
+      <w:pPr>
+        <w:ind w:left="4320" w:hanging="360"/>
+      </w:pPr>
+      <w:rPr>
+        <w:rFonts w:ascii="Wingdings" w:hAnsi="Wingdings" w:hint="default"/>
+      </w:rPr>
+    </w:lvl>
+    <w:lvl w:ilvl="6" w:tplc="040C0001" w:tentative="1">
+      <w:start w:val="1"/>
+      <w:numFmt w:val="bullet"/>
+      <w:lvlText w:val=""/>
+      <w:lvlJc w:val="left"/>
+      <w:pPr>
+        <w:ind w:left="5040" w:hanging="360"/>
+      </w:pPr>
+      <w:rPr>
+        <w:rFonts w:ascii="Symbol" w:hAnsi="Symbol" w:hint="default"/>
+      </w:rPr>
+    </w:lvl>
+    <w:lvl w:ilvl="7" w:tplc="040C0003" w:tentative="1">
+      <w:start w:val="1"/>
+      <w:numFmt w:val="bullet"/>
+      <w:lvlText w:val="o"/>
+      <w:lvlJc w:val="left"/>
+      <w:pPr>
+        <w:ind w:left="5760" w:hanging="360"/>
+      </w:pPr>
+      <w:rPr>
+        <w:rFonts w:ascii="Courier New" w:hAnsi="Courier New" w:cs="Courier New" w:hint="default"/>
+      </w:rPr>
+    </w:lvl>
+    <w:lvl w:ilvl="8" w:tplc="040C0005" w:tentative="1">
+      <w:start w:val="1"/>
+      <w:numFmt w:val="bullet"/>
+      <w:lvlText w:val=""/>
+      <w:lvlJc w:val="left"/>
+      <w:pPr>
+        <w:ind w:left="6480" w:hanging="360"/>
+      </w:pPr>
+      <w:rPr>
+        <w:rFonts w:ascii="Wingdings" w:hAnsi="Wingdings" w:hint="default"/>
+      </w:rPr>
+    </w:lvl>
+  </w:abstractNum>
+  <w:abstractNum w:abstractNumId="16" w15:restartNumberingAfterBreak="0">
     <w:nsid w:val="5FF86D0A"/>
     <w:multiLevelType w:val="multilevel"/>
     <w:tmpl w:val="BFAE0442"/>
@@ -7944,7 +9380,7 @@
       </w:rPr>
     </w:lvl>
   </w:abstractNum>
-  <w:abstractNum w:abstractNumId="16" w15:restartNumberingAfterBreak="0">
+  <w:abstractNum w:abstractNumId="17" w15:restartNumberingAfterBreak="0">
     <w:nsid w:val="60E92773"/>
     <w:multiLevelType w:val="hybridMultilevel"/>
     <w:tmpl w:val="58729BD6"/>
@@ -8030,7 +9466,7 @@
       </w:pPr>
     </w:lvl>
   </w:abstractNum>
-  <w:abstractNum w:abstractNumId="17" w15:restartNumberingAfterBreak="0">
+  <w:abstractNum w:abstractNumId="18" w15:restartNumberingAfterBreak="0">
     <w:nsid w:val="65B63A8A"/>
     <w:multiLevelType w:val="hybridMultilevel"/>
     <w:tmpl w:val="1A8CBF24"/>
@@ -8143,7 +9579,7 @@
       </w:rPr>
     </w:lvl>
   </w:abstractNum>
-  <w:abstractNum w:abstractNumId="18" w15:restartNumberingAfterBreak="0">
+  <w:abstractNum w:abstractNumId="19" w15:restartNumberingAfterBreak="0">
     <w:nsid w:val="714657FF"/>
     <w:multiLevelType w:val="multilevel"/>
     <w:tmpl w:val="8E1A0206"/>
@@ -8257,7 +9693,7 @@
       </w:rPr>
     </w:lvl>
   </w:abstractNum>
-  <w:abstractNum w:abstractNumId="19" w15:restartNumberingAfterBreak="0">
+  <w:abstractNum w:abstractNumId="20" w15:restartNumberingAfterBreak="0">
     <w:nsid w:val="77C8117B"/>
     <w:multiLevelType w:val="multilevel"/>
     <w:tmpl w:val="0E54EE62"/>
@@ -8370,7 +9806,7 @@
       </w:rPr>
     </w:lvl>
   </w:abstractNum>
-  <w:abstractNum w:abstractNumId="20" w15:restartNumberingAfterBreak="0">
+  <w:abstractNum w:abstractNumId="21" w15:restartNumberingAfterBreak="0">
     <w:nsid w:val="7CCE360B"/>
     <w:multiLevelType w:val="multilevel"/>
     <w:tmpl w:val="896EDF54"/>
@@ -8487,19 +9923,19 @@
     <w:abstractNumId w:val="2"/>
   </w:num>
   <w:num w:numId="2">
-    <w:abstractNumId w:val="16"/>
+    <w:abstractNumId w:val="17"/>
   </w:num>
   <w:num w:numId="3">
     <w:abstractNumId w:val="14"/>
   </w:num>
   <w:num w:numId="4">
-    <w:abstractNumId w:val="18"/>
+    <w:abstractNumId w:val="19"/>
   </w:num>
   <w:num w:numId="5">
-    <w:abstractNumId w:val="18"/>
+    <w:abstractNumId w:val="19"/>
   </w:num>
   <w:num w:numId="6">
-    <w:abstractNumId w:val="18"/>
+    <w:abstractNumId w:val="19"/>
     <w:lvlOverride w:ilvl="0">
       <w:startOverride w:val="1"/>
     </w:lvlOverride>
@@ -8532,16 +9968,16 @@
     <w:abstractNumId w:val="0"/>
   </w:num>
   <w:num w:numId="8">
-    <w:abstractNumId w:val="20"/>
+    <w:abstractNumId w:val="21"/>
   </w:num>
   <w:num w:numId="9">
     <w:abstractNumId w:val="5"/>
   </w:num>
   <w:num w:numId="10">
-    <w:abstractNumId w:val="19"/>
+    <w:abstractNumId w:val="20"/>
   </w:num>
   <w:num w:numId="11">
-    <w:abstractNumId w:val="15"/>
+    <w:abstractNumId w:val="16"/>
   </w:num>
   <w:num w:numId="12">
     <w:abstractNumId w:val="12"/>
@@ -8553,7 +9989,7 @@
     <w:abstractNumId w:val="11"/>
   </w:num>
   <w:num w:numId="15">
-    <w:abstractNumId w:val="17"/>
+    <w:abstractNumId w:val="18"/>
   </w:num>
   <w:num w:numId="16">
     <w:abstractNumId w:val="13"/>
@@ -8578,6 +10014,9 @@
   </w:num>
   <w:num w:numId="23">
     <w:abstractNumId w:val="4"/>
+  </w:num>
+  <w:num w:numId="24">
+    <w:abstractNumId w:val="15"/>
   </w:num>
 </w:numbering>
 </file>
@@ -9857,7 +11296,7 @@
 </file>
 
 <file path=customXml/itemProps1.xml><?xml version="1.0" encoding="utf-8"?>
-<ds:datastoreItem xmlns:ds="http://schemas.openxmlformats.org/officeDocument/2006/customXml" ds:itemID="{3C070D6B-784B-4143-8ECA-1BCF1A668CF5}">
+<ds:datastoreItem xmlns:ds="http://schemas.openxmlformats.org/officeDocument/2006/customXml" ds:itemID="{0648F80A-011F-4B52-8370-1BD7FC830FD4}">
   <ds:schemaRefs>
     <ds:schemaRef ds:uri="http://schemas.openxmlformats.org/officeDocument/2006/bibliography"/>
   </ds:schemaRefs>

</xml_diff>